<commit_message>
Exporting to Word document
</commit_message>
<xml_diff>
--- a/src/Earls/LeaseBundle/Controller/Templates/Reports/LeaseSummary.docx
+++ b/src/Earls/LeaseBundle/Controller/Templates/Reports/LeaseSummary.docx
@@ -1,6 +1,6 @@
 
 <file path=word/document.xml><?xml version="1.0" encoding="utf-8"?>
-<w:document xmlns:wpc="http://schemas.microsoft.com/office/word/2010/wordprocessingCanvas" xmlns:mc="http://schemas.openxmlformats.org/markup-compatibility/2006" xmlns:o="urn:schemas-microsoft-com:office:office" xmlns:r="http://schemas.openxmlformats.org/officeDocument/2006/relationships" xmlns:m="http://schemas.openxmlformats.org/officeDocument/2006/math" xmlns:v="urn:schemas-microsoft-com:vml" xmlns:wp14="http://schemas.microsoft.com/office/word/2010/wordprocessingDrawing" xmlns:wp="http://schemas.openxmlformats.org/drawingml/2006/wordprocessingDrawing" xmlns:w10="urn:schemas-microsoft-com:office:word" xmlns:w="http://schemas.openxmlformats.org/wordprocessingml/2006/main" xmlns:w14="http://schemas.microsoft.com/office/word/2010/wordml" xmlns:w15="http://schemas.microsoft.com/office/word/2012/wordml" xmlns:wpg="http://schemas.microsoft.com/office/word/2010/wordprocessingGroup" xmlns:wpi="http://schemas.microsoft.com/office/word/2010/wordprocessingInk" xmlns:wne="http://schemas.microsoft.com/office/word/2006/wordml" xmlns:wps="http://schemas.microsoft.com/office/word/2010/wordprocessingShape" mc:Ignorable="w14 w15 wp14">
+<w:document xmlns:wpc="http://schemas.microsoft.com/office/word/2010/wordprocessingCanvas" xmlns:mo="http://schemas.microsoft.com/office/mac/office/2008/main" xmlns:mc="http://schemas.openxmlformats.org/markup-compatibility/2006" xmlns:mv="urn:schemas-microsoft-com:mac:vml" xmlns:o="urn:schemas-microsoft-com:office:office" xmlns:r="http://schemas.openxmlformats.org/officeDocument/2006/relationships" xmlns:m="http://schemas.openxmlformats.org/officeDocument/2006/math" xmlns:v="urn:schemas-microsoft-com:vml" xmlns:wp14="http://schemas.microsoft.com/office/word/2010/wordprocessingDrawing" xmlns:wp="http://schemas.openxmlformats.org/drawingml/2006/wordprocessingDrawing" xmlns:w10="urn:schemas-microsoft-com:office:word" xmlns:w="http://schemas.openxmlformats.org/wordprocessingml/2006/main" xmlns:w14="http://schemas.microsoft.com/office/word/2010/wordml" xmlns:wpg="http://schemas.microsoft.com/office/word/2010/wordprocessingGroup" xmlns:wpi="http://schemas.microsoft.com/office/word/2010/wordprocessingInk" xmlns:wne="http://schemas.microsoft.com/office/word/2006/wordml" xmlns:wps="http://schemas.microsoft.com/office/word/2010/wordprocessingShape" mc:Ignorable="w14 wp14">
   <w:body>
     <w:p>
       <w:pPr>
@@ -71,7 +71,7 @@
           <w:sz w:val="28"/>
           <w:szCs w:val="28"/>
         </w:rPr>
-        <w:t>Earl's Albert Street</w:t>
+        <w:t>Earl's Edmonton Tin Palace</w:t>
       </w:r>
       <w:r>
         <w:rPr>
@@ -100,7 +100,7 @@
           <w:sz w:val="20"/>
           <w:szCs w:val="20"/>
         </w:rPr>
-        <w:t>Earl's Albert Street</w:t>
+        <w:t>608</w:t>
       </w:r>
     </w:p>
     <w:p>
@@ -208,26 +208,26 @@
           <w:sz w:val="20"/>
           <w:szCs w:val="20"/>
         </w:rPr>
-        <w:t>Kalamaki Properties Inc.</w:t>
-      </w:r>
-      <w:r>
-        <w:rPr>
-          <w:rFonts w:ascii="Arial" w:hAnsi="Arial" w:cs="Arial"/>
-          <w:sz w:val="24"/>
-          <w:szCs w:val="24"/>
-        </w:rPr>
-        <w:tab/>
-      </w:r>
-      <w:r>
-        <w:rPr>
-          <w:rFonts w:ascii="Arial" w:hAnsi="Arial" w:cs="Arial"/>
-          <w:b/>
-          <w:bCs/>
-          <w:color w:val="000000"/>
-          <w:sz w:val="20"/>
-          <w:szCs w:val="20"/>
-        </w:rPr>
-        <w:t>${Value8}</w:t>
+        <w:t>385158 Alberta Ltd.</w:t>
+      </w:r>
+      <w:r>
+        <w:rPr>
+          <w:rFonts w:ascii="Arial" w:hAnsi="Arial" w:cs="Arial"/>
+          <w:sz w:val="24"/>
+          <w:szCs w:val="24"/>
+        </w:rPr>
+        <w:tab/>
+      </w:r>
+      <w:r>
+        <w:rPr>
+          <w:rFonts w:ascii="Arial" w:hAnsi="Arial" w:cs="Arial"/>
+          <w:b/>
+          <w:bCs/>
+          <w:color w:val="000000"/>
+          <w:sz w:val="20"/>
+          <w:szCs w:val="20"/>
+        </w:rPr>
+        <w:t>Alfredo sauce</w:t>
       </w:r>
     </w:p>
     <w:p>
@@ -263,24 +263,24 @@
           <w:sz w:val="20"/>
           <w:szCs w:val="20"/>
         </w:rPr>
-        <w:t>c/o Property Manager</w:t>
-      </w:r>
-      <w:r>
-        <w:rPr>
-          <w:rFonts w:ascii="Arial" w:hAnsi="Arial" w:cs="Arial"/>
-          <w:sz w:val="24"/>
-          <w:szCs w:val="24"/>
-        </w:rPr>
-        <w:tab/>
-      </w:r>
-      <w:r>
-        <w:rPr>
-          <w:rFonts w:ascii="Arial" w:hAnsi="Arial" w:cs="Arial"/>
-          <w:color w:val="000000"/>
-          <w:sz w:val="20"/>
-          <w:szCs w:val="20"/>
-        </w:rPr>
-        <w:t>${Value9}</w:t>
+        <w:t>c/o Earls HO</w:t>
+      </w:r>
+      <w:r>
+        <w:rPr>
+          <w:rFonts w:ascii="Arial" w:hAnsi="Arial" w:cs="Arial"/>
+          <w:sz w:val="24"/>
+          <w:szCs w:val="24"/>
+        </w:rPr>
+        <w:tab/>
+      </w:r>
+      <w:r>
+        <w:rPr>
+          <w:rFonts w:ascii="Arial" w:hAnsi="Arial" w:cs="Arial"/>
+          <w:color w:val="000000"/>
+          <w:sz w:val="20"/>
+          <w:szCs w:val="20"/>
+        </w:rPr>
+        <w:t>ff</w:t>
       </w:r>
     </w:p>
     <w:p>
@@ -315,7 +315,16 @@
           <w:sz w:val="20"/>
           <w:szCs w:val="20"/>
         </w:rPr>
-        <w:t>${Value10}</w:t>
+        <w:t>Burnaby</w:t>
+      </w:r>
+      <w:r>
+        <w:rPr>
+          <w:rFonts w:ascii="Arial" w:hAnsi="Arial" w:cs="Arial"/>
+          <w:color w:val="000000"/>
+          <w:sz w:val="20"/>
+          <w:szCs w:val="20"/>
+        </w:rPr>
+        <w:t>, Alberta</w:t>
       </w:r>
     </w:p>
     <w:p>
@@ -350,7 +359,7 @@
           <w:sz w:val="20"/>
           <w:szCs w:val="20"/>
         </w:rPr>
-        <w:t>${Value11}</w:t>
+        <w:t>ff</w:t>
       </w:r>
     </w:p>
     <w:p>
@@ -430,7 +439,7 @@
           <w:sz w:val="20"/>
           <w:szCs w:val="20"/>
         </w:rPr>
-        <w:t>${Value12}</w:t>
+        <w:t>ff</w:t>
       </w:r>
     </w:p>
     <w:p>
@@ -510,7 +519,7 @@
           <w:sz w:val="20"/>
           <w:szCs w:val="20"/>
         </w:rPr>
-        <w:t>${Value13}</w:t>
+        <w:t>33</w:t>
       </w:r>
     </w:p>
     <w:p>
@@ -590,7 +599,7 @@
           <w:sz w:val="20"/>
           <w:szCs w:val="20"/>
         </w:rPr>
-        <w:t>${Value14}</w:t>
+        <w:t>33</w:t>
       </w:r>
     </w:p>
     <w:p>
@@ -694,7 +703,7 @@
           <w:sz w:val="20"/>
           <w:szCs w:val="20"/>
         </w:rPr>
-        <w:t>${Value15}</w:t>
+        <w:t>Earl's Restaurant (Jasper Avenue) Ltd.</w:t>
       </w:r>
       <w:r>
         <w:rPr>
@@ -729,7 +738,7 @@
           <w:sz w:val="20"/>
           <w:szCs w:val="20"/>
         </w:rPr>
-        <w:t>${Value20}</w:t>
+        <w:t>YES</w:t>
       </w:r>
       <w:r>
         <w:rPr>
@@ -745,7 +754,7 @@
           <w:sz w:val="20"/>
           <w:szCs w:val="20"/>
         </w:rPr>
-        <w:t>${Value21}</w:t>
+        <w:t>01/02/1986</w:t>
       </w:r>
     </w:p>
     <w:p>
@@ -780,7 +789,7 @@
           <w:sz w:val="20"/>
           <w:szCs w:val="20"/>
         </w:rPr>
-        <w:t>${Value16}</w:t>
+        <w:t>11830 Jasper Avenue Vancouver</w:t>
       </w:r>
     </w:p>
     <w:p>
@@ -815,7 +824,16 @@
           <w:sz w:val="20"/>
           <w:szCs w:val="20"/>
         </w:rPr>
-        <w:t>${Value17}</w:t>
+        <w:t>Edmonton</w:t>
+      </w:r>
+      <w:r>
+        <w:rPr>
+          <w:rFonts w:ascii="Arial" w:hAnsi="Arial" w:cs="Arial"/>
+          <w:color w:val="000000"/>
+          <w:sz w:val="20"/>
+          <w:szCs w:val="20"/>
+        </w:rPr>
+        <w:t>, Alberta</w:t>
       </w:r>
     </w:p>
     <w:p>
@@ -850,7 +868,7 @@
           <w:sz w:val="20"/>
           <w:szCs w:val="20"/>
         </w:rPr>
-        <w:t>${Value18}</w:t>
+        <w:t>T5R 0N7</w:t>
       </w:r>
     </w:p>
     <w:p>
@@ -903,7 +921,7 @@
           <w:sz w:val="20"/>
           <w:szCs w:val="20"/>
         </w:rPr>
-        <w:t>${Value22}</w:t>
+        <w:t/>
       </w:r>
     </w:p>
     <w:p>
@@ -974,7 +992,7 @@
           <w:sz w:val="20"/>
           <w:szCs w:val="20"/>
         </w:rPr>
-        <w:t>${Value23}</w:t>
+        <w:t/>
       </w:r>
     </w:p>
     <w:p>
@@ -991,85 +1009,41 @@
         <w:rPr>
           <w:rFonts w:ascii="Arial" w:hAnsi="Arial" w:cs="Arial"/>
           <w:color w:val="000000"/>
-          <w:sz w:val="37"/>
-          <w:szCs w:val="37"/>
-        </w:rPr>
-      </w:pPr>
-      <w:r>
-        <w:rPr>
-          <w:rFonts w:ascii="Arial" w:hAnsi="Arial" w:cs="Arial"/>
-          <w:sz w:val="24"/>
-          <w:szCs w:val="24"/>
-        </w:rPr>
-        <w:tab/>
-      </w:r>
-      <w:r>
-        <w:rPr>
-          <w:rFonts w:ascii="Arial" w:hAnsi="Arial" w:cs="Arial"/>
-          <w:color w:val="000000"/>
-          <w:sz w:val="20"/>
-          <w:szCs w:val="20"/>
-        </w:rPr>
-        <w:t>${Value19}</w:t>
-      </w:r>
-      <w:r>
-        <w:rPr>
-          <w:rFonts w:ascii="Arial" w:hAnsi="Arial" w:cs="Arial"/>
-          <w:sz w:val="24"/>
-          <w:szCs w:val="24"/>
-        </w:rPr>
-        <w:tab/>
-      </w:r>
-      <w:r>
-        <w:rPr>
-          <w:rFonts w:ascii="Arial" w:hAnsi="Arial" w:cs="Arial"/>
-          <w:color w:val="000000"/>
-          <w:sz w:val="20"/>
-          <w:szCs w:val="20"/>
-        </w:rPr>
-        <w:t xml:space="preserve">License </w:t>
-      </w:r>
-      <w:r>
-        <w:rPr>
-          <w:rFonts w:ascii="Arial" w:hAnsi="Arial" w:cs="Arial"/>
-          <w:color w:val="000000"/>
-          <w:sz w:val="20"/>
-          <w:szCs w:val="20"/>
-        </w:rPr>
-        <w:t>${Value24}</w:t>
-      </w:r>
-    </w:p>
-    <w:p>
-      <w:pPr>
-        <w:widowControl w:val="0"/>
-        <w:tabs>
-          <w:tab w:val="left" w:pos="6240"/>
-        </w:tabs>
-        <w:autoSpaceDE w:val="0"/>
-        <w:autoSpaceDN w:val="0"/>
-        <w:adjustRightInd w:val="0"/>
-        <w:spacing w:after="0" w:line="240" w:lineRule="auto"/>
-        <w:rPr>
-          <w:rFonts w:ascii="Arial" w:hAnsi="Arial" w:cs="Arial"/>
-          <w:color w:val="000000"/>
-        </w:rPr>
-      </w:pPr>
-      <w:r>
-        <w:rPr>
-          <w:rFonts w:ascii="Arial" w:hAnsi="Arial" w:cs="Arial"/>
-          <w:sz w:val="24"/>
-          <w:szCs w:val="24"/>
-        </w:rPr>
-        <w:tab/>
-      </w:r>
-      <w:r>
-        <w:rPr>
-          <w:rFonts w:ascii="Arial" w:hAnsi="Arial" w:cs="Arial"/>
-          <w:color w:val="000000"/>
-          <w:sz w:val="20"/>
-          <w:szCs w:val="20"/>
-        </w:rPr>
-        <w:t>Expiry:</w:t>
+        </w:rPr>
+      </w:pPr>
+      <w:r>
+        <w:rPr>
+          <w:rFonts w:ascii="Arial" w:hAnsi="Arial" w:cs="Arial"/>
+          <w:sz w:val="24"/>
+          <w:szCs w:val="24"/>
+        </w:rPr>
+        <w:tab/>
+      </w:r>
+      <w:r>
+        <w:rPr>
+          <w:rFonts w:ascii="Arial" w:hAnsi="Arial" w:cs="Arial"/>
+          <w:color w:val="000000"/>
+          <w:sz w:val="20"/>
+          <w:szCs w:val="20"/>
+        </w:rPr>
+        <w:t>See Pargraph 2.1 of Lease</w:t>
+      </w:r>
+      <w:r>
+        <w:rPr>
+          <w:rFonts w:ascii="Arial" w:hAnsi="Arial" w:cs="Arial"/>
+          <w:sz w:val="24"/>
+          <w:szCs w:val="24"/>
+        </w:rPr>
+        <w:tab/>
+      </w:r>
+      <w:r>
+        <w:rPr>
+          <w:rFonts w:ascii="Arial" w:hAnsi="Arial" w:cs="Arial"/>
+          <w:color w:val="000000"/>
+          <w:sz w:val="20"/>
+          <w:szCs w:val="20"/>
+        </w:rPr>
+        <w:t>License Expiry:</w:t>
       </w:r>
       <w:r>
         <w:rPr>
@@ -1087,7 +1061,7 @@
           <w:sz w:val="20"/>
           <w:szCs w:val="20"/>
         </w:rPr>
-        <w:t>${Value25}</w:t>
+        <w:t>January 28, 2017</w:t>
       </w:r>
     </w:p>
     <w:p>
@@ -1211,7 +1185,7 @@
           <w:sz w:val="20"/>
           <w:szCs w:val="20"/>
         </w:rPr>
-        <w:t>${Value26}</w:t>
+        <w:t>Free Standing</w:t>
       </w:r>
       <w:r>
         <w:rPr>
@@ -1262,7 +1236,7 @@
           <w:sz w:val="20"/>
           <w:szCs w:val="20"/>
         </w:rPr>
-        <w:t>${Value36}</w:t>
+        <w:t>9573</w:t>
       </w:r>
     </w:p>
     <w:p>
@@ -1316,7 +1290,7 @@
           <w:sz w:val="20"/>
           <w:szCs w:val="20"/>
         </w:rPr>
-        <w:t>${Value27}</w:t>
+        <w:t>Fuller</w:t>
       </w:r>
       <w:r>
         <w:rPr>
@@ -1343,7 +1317,7 @@
           <w:szCs w:val="20"/>
         </w:rPr>
         <w:tab/>
-        <w:t>${Value37}</w:t>
+        <w:t/>
       </w:r>
     </w:p>
     <w:p>
@@ -1456,7 +1430,7 @@
           <w:sz w:val="20"/>
           <w:szCs w:val="20"/>
         </w:rPr>
-        <w:t>${Value38}</w:t>
+        <w:t>0</w:t>
       </w:r>
     </w:p>
     <w:p>
@@ -1512,24 +1486,33 @@
           <w:sz w:val="20"/>
           <w:szCs w:val="20"/>
         </w:rPr>
-        <w:t>${Value28}</w:t>
-      </w:r>
-      <w:r>
-        <w:rPr>
-          <w:rFonts w:ascii="Arial" w:hAnsi="Arial" w:cs="Arial"/>
-          <w:sz w:val="24"/>
-          <w:szCs w:val="24"/>
-        </w:rPr>
-        <w:tab/>
-      </w:r>
-      <w:r>
-        <w:rPr>
-          <w:rFonts w:ascii="Arial" w:hAnsi="Arial" w:cs="Arial"/>
-          <w:color w:val="000000"/>
-          <w:sz w:val="20"/>
-          <w:szCs w:val="20"/>
-        </w:rPr>
-        <w:t>${Value29}</w:t>
+        <w:t>152</w:t>
+      </w:r>
+      <w:r>
+        <w:rPr>
+          <w:rFonts w:ascii="Arial" w:hAnsi="Arial" w:cs="Arial"/>
+          <w:color w:val="000000"/>
+          <w:sz w:val="20"/>
+          <w:szCs w:val="20"/>
+        </w:rPr>
+        <w:t xml:space="preserve"> </w:t>
+      </w:r>
+      <w:r>
+        <w:rPr>
+          <w:rFonts w:ascii="Arial" w:hAnsi="Arial" w:cs="Arial"/>
+          <w:sz w:val="24"/>
+          <w:szCs w:val="24"/>
+        </w:rPr>
+        <w:tab/>
+      </w:r>
+      <w:r>
+        <w:rPr>
+          <w:rFonts w:ascii="Arial" w:hAnsi="Arial" w:cs="Arial"/>
+          <w:color w:val="000000"/>
+          <w:sz w:val="20"/>
+          <w:szCs w:val="20"/>
+        </w:rPr>
+        <w:t>38</w:t>
       </w:r>
       <w:r>
         <w:rPr>
@@ -1563,7 +1546,7 @@
           <w:sz w:val="20"/>
           <w:szCs w:val="20"/>
         </w:rPr>
-        <w:t>${Value39}</w:t>
+        <w:t>4740</w:t>
       </w:r>
     </w:p>
     <w:p>
@@ -1619,24 +1602,33 @@
           <w:sz w:val="20"/>
           <w:szCs w:val="20"/>
         </w:rPr>
-        <w:t>${Value30}</w:t>
-      </w:r>
-      <w:r>
-        <w:rPr>
-          <w:rFonts w:ascii="Arial" w:hAnsi="Arial" w:cs="Arial"/>
-          <w:sz w:val="24"/>
-          <w:szCs w:val="24"/>
-        </w:rPr>
-        <w:tab/>
-      </w:r>
-      <w:r>
-        <w:rPr>
-          <w:rFonts w:ascii="Arial" w:hAnsi="Arial" w:cs="Arial"/>
-          <w:color w:val="000000"/>
-          <w:sz w:val="20"/>
-          <w:szCs w:val="20"/>
-        </w:rPr>
-        <w:t>${Value31}</w:t>
+        <w:t>118</w:t>
+      </w:r>
+      <w:r>
+        <w:rPr>
+          <w:rFonts w:ascii="Arial" w:hAnsi="Arial" w:cs="Arial"/>
+          <w:color w:val="000000"/>
+          <w:sz w:val="20"/>
+          <w:szCs w:val="20"/>
+        </w:rPr>
+        <w:t xml:space="preserve"> </w:t>
+      </w:r>
+      <w:r>
+        <w:rPr>
+          <w:rFonts w:ascii="Arial" w:hAnsi="Arial" w:cs="Arial"/>
+          <w:sz w:val="24"/>
+          <w:szCs w:val="24"/>
+        </w:rPr>
+        <w:tab/>
+      </w:r>
+      <w:r>
+        <w:rPr>
+          <w:rFonts w:ascii="Arial" w:hAnsi="Arial" w:cs="Arial"/>
+          <w:color w:val="000000"/>
+          <w:sz w:val="20"/>
+          <w:szCs w:val="20"/>
+        </w:rPr>
+        <w:t>26</w:t>
       </w:r>
       <w:r>
         <w:rPr>
@@ -1670,7 +1662,7 @@
           <w:sz w:val="20"/>
           <w:szCs w:val="20"/>
         </w:rPr>
-        <w:t>${Value40}</w:t>
+        <w:t>167</w:t>
       </w:r>
     </w:p>
     <w:p>
@@ -1725,24 +1717,32 @@
           <w:sz w:val="20"/>
           <w:szCs w:val="20"/>
         </w:rPr>
-        <w:t>${Value32}</w:t>
-      </w:r>
-      <w:r>
-        <w:rPr>
-          <w:rFonts w:ascii="Arial" w:hAnsi="Arial" w:cs="Arial"/>
-          <w:sz w:val="24"/>
-          <w:szCs w:val="24"/>
-        </w:rPr>
-        <w:tab/>
-      </w:r>
-      <w:r>
-        <w:rPr>
-          <w:rFonts w:ascii="Arial" w:hAnsi="Arial" w:cs="Arial"/>
-          <w:color w:val="000000"/>
-          <w:sz w:val="20"/>
-          <w:szCs w:val="20"/>
-        </w:rPr>
-        <w:t>${Value33}</w:t>
+        <w:t>80</w:t>
+      </w:r>
+      <w:r>
+        <w:rPr>
+          <w:rFonts w:ascii="Arial" w:hAnsi="Arial" w:cs="Arial"/>
+          <w:sz w:val="24"/>
+          <w:szCs w:val="24"/>
+        </w:rPr>
+        <w:tab/>
+      </w:r>
+      <w:r>
+        <w:rPr>
+          <w:rFonts w:ascii="Arial" w:hAnsi="Arial" w:cs="Arial"/>
+          <w:sz w:val="24"/>
+          <w:szCs w:val="24"/>
+        </w:rPr>
+        <w:t xml:space="preserve"> </w:t>
+      </w:r>
+      <w:r>
+        <w:rPr>
+          <w:rFonts w:ascii="Arial" w:hAnsi="Arial" w:cs="Arial"/>
+          <w:color w:val="000000"/>
+          <w:sz w:val="20"/>
+          <w:szCs w:val="20"/>
+        </w:rPr>
+        <w:t>20</w:t>
       </w:r>
       <w:r>
         <w:rPr>
@@ -1777,7 +1777,7 @@
           <w:sz w:val="20"/>
           <w:szCs w:val="20"/>
         </w:rPr>
-        <w:t>${Value41}</w:t>
+        <w:t>Yes 2009</w:t>
       </w:r>
     </w:p>
     <w:p>
@@ -1837,26 +1837,34 @@
           <w:sz w:val="20"/>
           <w:szCs w:val="20"/>
         </w:rPr>
-        <w:t>${Value34}</w:t>
-      </w:r>
-      <w:r>
-        <w:rPr>
-          <w:rFonts w:ascii="Arial" w:hAnsi="Arial" w:cs="Arial"/>
-          <w:sz w:val="24"/>
-          <w:szCs w:val="24"/>
-        </w:rPr>
-        <w:tab/>
-      </w:r>
-      <w:r>
-        <w:rPr>
-          <w:rFonts w:ascii="Arial" w:hAnsi="Arial" w:cs="Arial"/>
-          <w:b/>
-          <w:bCs/>
-          <w:color w:val="000000"/>
-          <w:sz w:val="20"/>
-          <w:szCs w:val="20"/>
-        </w:rPr>
-        <w:t>${Value35}</w:t>
+        <w:t>350</w:t>
+      </w:r>
+      <w:r>
+        <w:rPr>
+          <w:rFonts w:ascii="Arial" w:hAnsi="Arial" w:cs="Arial"/>
+          <w:sz w:val="24"/>
+          <w:szCs w:val="24"/>
+        </w:rPr>
+        <w:tab/>
+      </w:r>
+      <w:r>
+        <w:rPr>
+          <w:rFonts w:ascii="Arial" w:hAnsi="Arial" w:cs="Arial"/>
+          <w:sz w:val="24"/>
+          <w:szCs w:val="24"/>
+        </w:rPr>
+        <w:t xml:space="preserve"> </w:t>
+      </w:r>
+      <w:r>
+        <w:rPr>
+          <w:rFonts w:ascii="Arial" w:hAnsi="Arial" w:cs="Arial"/>
+          <w:b/>
+          <w:bCs/>
+          <w:color w:val="000000"/>
+          <w:sz w:val="20"/>
+          <w:szCs w:val="20"/>
+        </w:rPr>
+        <w:t>84</w:t>
       </w:r>
     </w:p>
     <w:p>
@@ -1993,15 +2001,6 @@
       <w:r>
         <w:rPr>
           <w:rFonts w:ascii="Arial" w:hAnsi="Arial" w:cs="Arial"/>
-          <w:color w:val="000000"/>
-          <w:sz w:val="20"/>
-          <w:szCs w:val="20"/>
-        </w:rPr>
-        <w:t>${Value42}</w:t>
-      </w:r>
-      <w:r>
-        <w:rPr>
-          <w:rFonts w:ascii="Arial" w:hAnsi="Arial" w:cs="Arial"/>
           <w:sz w:val="24"/>
           <w:szCs w:val="24"/>
         </w:rPr>
@@ -2031,7 +2030,7 @@
           <w:sz w:val="20"/>
           <w:szCs w:val="20"/>
         </w:rPr>
-        <w:t>${Value47}</w:t>
+        <w:t>Landlord</w:t>
       </w:r>
     </w:p>
     <w:p>
@@ -2086,7 +2085,7 @@
           <w:sz w:val="20"/>
           <w:szCs w:val="20"/>
         </w:rPr>
-        <w:t>${Value43}</w:t>
+        <w:t>Landlord</w:t>
       </w:r>
       <w:r>
         <w:rPr>
@@ -2120,7 +2119,7 @@
           <w:sz w:val="20"/>
           <w:szCs w:val="20"/>
         </w:rPr>
-        <w:t>${Value48}</w:t>
+        <w:t>Landlord</w:t>
       </w:r>
     </w:p>
     <w:p>
@@ -2175,7 +2174,7 @@
           <w:sz w:val="20"/>
           <w:szCs w:val="20"/>
         </w:rPr>
-        <w:t>${Value44}</w:t>
+        <w:t>234</w:t>
       </w:r>
       <w:r>
         <w:rPr>
@@ -2209,7 +2208,7 @@
           <w:sz w:val="20"/>
           <w:szCs w:val="20"/>
         </w:rPr>
-        <w:t>${Value49}</w:t>
+        <w:t>Landlord</w:t>
       </w:r>
     </w:p>
     <w:p>
@@ -2264,7 +2263,7 @@
           <w:sz w:val="20"/>
           <w:szCs w:val="20"/>
         </w:rPr>
-        <w:t>${Value45}</w:t>
+        <w:t>234</w:t>
       </w:r>
       <w:r>
         <w:rPr>
@@ -2298,7 +2297,7 @@
           <w:sz w:val="20"/>
           <w:szCs w:val="20"/>
         </w:rPr>
-        <w:t>${Value50}</w:t>
+        <w:t>Landlord</w:t>
       </w:r>
     </w:p>
     <w:p>
@@ -2325,24 +2324,6 @@
           <w:szCs w:val="24"/>
         </w:rPr>
         <w:tab/>
-      </w:r>
-      <w:r>
-        <w:rPr>
-          <w:rFonts w:ascii="Arial" w:hAnsi="Arial" w:cs="Arial"/>
-          <w:color w:val="000000"/>
-          <w:sz w:val="20"/>
-          <w:szCs w:val="20"/>
-        </w:rPr>
-        <w:t>Notes:</w:t>
-      </w:r>
-      <w:r>
-        <w:rPr>
-          <w:rFonts w:ascii="Arial" w:hAnsi="Arial" w:cs="Arial"/>
-          <w:color w:val="000000"/>
-          <w:sz w:val="20"/>
-          <w:szCs w:val="20"/>
-        </w:rPr>
-        <w:t xml:space="preserve"> ${Value46}</w:t>
       </w:r>
     </w:p>
     <w:p>
@@ -2539,27 +2520,27 @@
           <w:sz w:val="20"/>
           <w:szCs w:val="20"/>
         </w:rPr>
-        <w:t>${Value51}</w:t>
-      </w:r>
-      <w:r>
-        <w:rPr>
-          <w:rFonts w:ascii="Arial" w:hAnsi="Arial" w:cs="Arial"/>
-          <w:color w:val="000000"/>
-          <w:sz w:val="20"/>
-          <w:szCs w:val="20"/>
-        </w:rPr>
-        <w:tab/>
-        <w:t>${Value52}</w:t>
-      </w:r>
-      <w:r>
-        <w:rPr>
-          <w:rFonts w:ascii="Arial" w:hAnsi="Arial" w:cs="Arial"/>
-          <w:color w:val="000000"/>
-          <w:sz w:val="20"/>
-          <w:szCs w:val="20"/>
-        </w:rPr>
-        <w:tab/>
-        <w:t>${Value53}</w:t>
+        <w:t>Utility</w:t>
+      </w:r>
+      <w:r>
+        <w:rPr>
+          <w:rFonts w:ascii="Arial" w:hAnsi="Arial" w:cs="Arial"/>
+          <w:color w:val="000000"/>
+          <w:sz w:val="20"/>
+          <w:szCs w:val="20"/>
+        </w:rPr>
+        <w:tab/>
+        <w:t>YES</w:t>
+      </w:r>
+      <w:r>
+        <w:rPr>
+          <w:rFonts w:ascii="Arial" w:hAnsi="Arial" w:cs="Arial"/>
+          <w:color w:val="000000"/>
+          <w:sz w:val="20"/>
+          <w:szCs w:val="20"/>
+        </w:rPr>
+        <w:tab/>
+        <w:t>NO</w:t>
       </w:r>
     </w:p>
     <w:p>
@@ -2612,27 +2593,27 @@
           <w:sz w:val="20"/>
           <w:szCs w:val="20"/>
         </w:rPr>
-        <w:t>${Value54}</w:t>
-      </w:r>
-      <w:r>
-        <w:rPr>
-          <w:rFonts w:ascii="Arial" w:hAnsi="Arial" w:cs="Arial"/>
-          <w:color w:val="000000"/>
-          <w:sz w:val="20"/>
-          <w:szCs w:val="20"/>
-        </w:rPr>
-        <w:tab/>
-        <w:t>${Value55}</w:t>
-      </w:r>
-      <w:r>
-        <w:rPr>
-          <w:rFonts w:ascii="Arial" w:hAnsi="Arial" w:cs="Arial"/>
-          <w:color w:val="000000"/>
-          <w:sz w:val="20"/>
-          <w:szCs w:val="20"/>
-        </w:rPr>
-        <w:tab/>
-        <w:t>${Value56}</w:t>
+        <w:t>Utility</w:t>
+      </w:r>
+      <w:r>
+        <w:rPr>
+          <w:rFonts w:ascii="Arial" w:hAnsi="Arial" w:cs="Arial"/>
+          <w:color w:val="000000"/>
+          <w:sz w:val="20"/>
+          <w:szCs w:val="20"/>
+        </w:rPr>
+        <w:tab/>
+        <w:t>NO</w:t>
+      </w:r>
+      <w:r>
+        <w:rPr>
+          <w:rFonts w:ascii="Arial" w:hAnsi="Arial" w:cs="Arial"/>
+          <w:color w:val="000000"/>
+          <w:sz w:val="20"/>
+          <w:szCs w:val="20"/>
+        </w:rPr>
+        <w:tab/>
+        <w:t>YES</w:t>
       </w:r>
     </w:p>
     <w:p>
@@ -2685,90 +2666,27 @@
           <w:sz w:val="20"/>
           <w:szCs w:val="20"/>
         </w:rPr>
-        <w:t>${Value57}</w:t>
-      </w:r>
-      <w:r>
-        <w:rPr>
-          <w:rFonts w:ascii="Arial" w:hAnsi="Arial" w:cs="Arial"/>
-          <w:color w:val="000000"/>
-          <w:sz w:val="20"/>
-          <w:szCs w:val="20"/>
-        </w:rPr>
-        <w:tab/>
-        <w:t>${Value58}</w:t>
-      </w:r>
-      <w:r>
-        <w:rPr>
-          <w:rFonts w:ascii="Arial" w:hAnsi="Arial" w:cs="Arial"/>
-          <w:color w:val="000000"/>
-          <w:sz w:val="20"/>
-          <w:szCs w:val="20"/>
-        </w:rPr>
-        <w:tab/>
-        <w:t>${Value59}</w:t>
-      </w:r>
-    </w:p>
-    <w:p>
-      <w:pPr>
-        <w:widowControl w:val="0"/>
-        <w:tabs>
-          <w:tab w:val="left" w:pos="90"/>
-          <w:tab w:val="left" w:pos="1020"/>
-          <w:tab w:val="right" w:pos="10080"/>
-        </w:tabs>
-        <w:autoSpaceDE w:val="0"/>
-        <w:autoSpaceDN w:val="0"/>
-        <w:adjustRightInd w:val="0"/>
-        <w:spacing w:before="1578" w:after="0" w:line="240" w:lineRule="auto"/>
-        <w:rPr>
-          <w:rFonts w:ascii="Arial" w:hAnsi="Arial" w:cs="Arial"/>
-          <w:color w:val="000000"/>
-          <w:sz w:val="21"/>
-          <w:szCs w:val="21"/>
-        </w:rPr>
-      </w:pPr>
-      <w:r>
-        <w:rPr>
-          <w:rFonts w:ascii="Arial" w:hAnsi="Arial" w:cs="Arial"/>
-          <w:color w:val="000000"/>
-          <w:sz w:val="16"/>
-          <w:szCs w:val="16"/>
-        </w:rPr>
-        <w:t>Date Printed:</w:t>
-      </w:r>
-      <w:r>
-        <w:rPr>
-          <w:rFonts w:ascii="Arial" w:hAnsi="Arial" w:cs="Arial"/>
-          <w:sz w:val="24"/>
-          <w:szCs w:val="24"/>
-        </w:rPr>
-        <w:tab/>
-      </w:r>
-      <w:r>
-        <w:rPr>
-          <w:rFonts w:ascii="Arial" w:hAnsi="Arial" w:cs="Arial"/>
-          <w:color w:val="000000"/>
-          <w:sz w:val="16"/>
-          <w:szCs w:val="16"/>
-        </w:rPr>
-        <w:t>November 1, 2013</w:t>
-      </w:r>
-      <w:r>
-        <w:rPr>
-          <w:rFonts w:ascii="Arial" w:hAnsi="Arial" w:cs="Arial"/>
-          <w:sz w:val="24"/>
-          <w:szCs w:val="24"/>
-        </w:rPr>
-        <w:tab/>
-      </w:r>
-      <w:r>
-        <w:rPr>
-          <w:rFonts w:ascii="Arial" w:hAnsi="Arial" w:cs="Arial"/>
-          <w:color w:val="000000"/>
-          <w:sz w:val="16"/>
-          <w:szCs w:val="16"/>
-        </w:rPr>
-        <w:t>Page 1 of 2</w:t>
+        <w:t>Utility</w:t>
+      </w:r>
+      <w:r>
+        <w:rPr>
+          <w:rFonts w:ascii="Arial" w:hAnsi="Arial" w:cs="Arial"/>
+          <w:color w:val="000000"/>
+          <w:sz w:val="20"/>
+          <w:szCs w:val="20"/>
+        </w:rPr>
+        <w:tab/>
+        <w:t>YES</w:t>
+      </w:r>
+      <w:r>
+        <w:rPr>
+          <w:rFonts w:ascii="Arial" w:hAnsi="Arial" w:cs="Arial"/>
+          <w:color w:val="000000"/>
+          <w:sz w:val="20"/>
+          <w:szCs w:val="20"/>
+        </w:rPr>
+        <w:tab/>
+        <w:t>NO</w:t>
       </w:r>
     </w:p>
     <w:p>
@@ -2844,7 +2762,7 @@
           <w:sz w:val="28"/>
           <w:szCs w:val="28"/>
         </w:rPr>
-        <w:t>Earl's Albert Street</w:t>
+        <w:t>Earl's Edmonton Tin Palace</w:t>
       </w:r>
       <w:r>
         <w:rPr>
@@ -2873,7 +2791,7 @@
           <w:sz w:val="20"/>
           <w:szCs w:val="20"/>
         </w:rPr>
-        <w:t>Earl's Albert Street</w:t>
+        <w:t>608</w:t>
       </w:r>
     </w:p>
     <w:p>
@@ -2953,7 +2871,7 @@
           <w:sz w:val="20"/>
           <w:szCs w:val="20"/>
         </w:rPr>
-        <w:t>${Value60}</w:t>
+        <w:t>Lease</w:t>
       </w:r>
     </w:p>
     <w:p>
@@ -2998,7 +2916,7 @@
           <w:sz w:val="20"/>
           <w:szCs w:val="20"/>
         </w:rPr>
-        <w:t>${Value61}</w:t>
+        <w:t>January 01, 2012</w:t>
       </w:r>
     </w:p>
     <w:p>
@@ -3043,7 +2961,7 @@
           <w:sz w:val="20"/>
           <w:szCs w:val="20"/>
         </w:rPr>
-        <w:t>${Value62}</w:t>
+        <w:t>2 years</w:t>
       </w:r>
     </w:p>
     <w:p>
@@ -3094,7 +3012,7 @@
           <w:sz w:val="20"/>
           <w:szCs w:val="20"/>
         </w:rPr>
-        <w:t>${Value63}</w:t>
+        <w:t>January 01, 2012</w:t>
       </w:r>
     </w:p>
     <w:p>
@@ -3145,7 +3063,7 @@
           <w:sz w:val="20"/>
           <w:szCs w:val="20"/>
         </w:rPr>
-        <w:t>${Value64}</w:t>
+        <w:t>December 31, 2016</w:t>
       </w:r>
     </w:p>
     <w:p>
@@ -3190,7 +3108,7 @@
           <w:sz w:val="20"/>
           <w:szCs w:val="20"/>
         </w:rPr>
-        <w:t>${Value65}</w:t>
+        <w:t>&gt; 6 months</w:t>
       </w:r>
     </w:p>
     <w:p>
@@ -3263,7 +3181,7 @@
           <w:sz w:val="20"/>
           <w:szCs w:val="20"/>
         </w:rPr>
-        <w:t>${Value66}</w:t>
+        <w:t>June 30, 2016</w:t>
       </w:r>
     </w:p>
     <w:p>
@@ -3308,7 +3226,7 @@
           <w:sz w:val="20"/>
           <w:szCs w:val="20"/>
         </w:rPr>
-        <w:t>${Value67}</w:t>
+        <w:t>1 * 3 and 2 * 5</w:t>
       </w:r>
     </w:p>
     <w:p>
@@ -3327,8 +3245,8 @@
         <w:rPr>
           <w:rFonts w:ascii="Arial" w:hAnsi="Arial" w:cs="Arial"/>
           <w:color w:val="000000"/>
-          <w:sz w:val="25"/>
-          <w:szCs w:val="25"/>
+          <w:sz w:val="20"/>
+          <w:szCs w:val="20"/>
         </w:rPr>
       </w:pPr>
       <w:r>
@@ -3351,15 +3269,6 @@
       <w:r>
         <w:rPr>
           <w:rFonts w:ascii="Arial" w:hAnsi="Arial" w:cs="Arial"/>
-          <w:color w:val="000000"/>
-          <w:sz w:val="20"/>
-          <w:szCs w:val="20"/>
-        </w:rPr>
-        <w:t>${Value68}</w:t>
-      </w:r>
-      <w:r>
-        <w:rPr>
-          <w:rFonts w:ascii="Arial" w:hAnsi="Arial" w:cs="Arial"/>
           <w:sz w:val="24"/>
           <w:szCs w:val="24"/>
         </w:rPr>
@@ -3385,17 +3294,140 @@
       <w:r>
         <w:rPr>
           <w:rFonts w:ascii="Arial" w:hAnsi="Arial" w:cs="Arial"/>
-          <w:color w:val="000000"/>
-          <w:sz w:val="20"/>
-          <w:szCs w:val="20"/>
-        </w:rPr>
-        <w:t>${Value71}</w:t>
-      </w:r>
-    </w:p>
-    <w:p>
-      <w:pPr>
-        <w:widowControl w:val="0"/>
-        <w:tabs>
+          <w:sz w:val="24"/>
+          <w:szCs w:val="24"/>
+        </w:rPr>
+        <w:tab/>
+      </w:r>
+      <w:r>
+        <w:rPr>
+          <w:rFonts w:ascii="Arial" w:hAnsi="Arial" w:cs="Arial"/>
+          <w:sz w:val="24"/>
+          <w:szCs w:val="24"/>
+        </w:rPr>
+        <w:tab/>
+      </w:r>
+    </w:p>
+    <w:tbl>
+      <w:tblPr>
+        <w:tblStyle w:val="TableGrid"/>
+        <w:tblW w:w="0" w:type="auto"/>
+        <w:tblBorders>
+          <w:top w:val="none" w:sz="0" w:space="0" w:color="auto"/>
+          <w:left w:val="none" w:sz="0" w:space="0" w:color="auto"/>
+          <w:bottom w:val="none" w:sz="0" w:space="0" w:color="auto"/>
+          <w:right w:val="none" w:sz="0" w:space="0" w:color="auto"/>
+          <w:insideH w:val="none" w:sz="0" w:space="0" w:color="auto"/>
+          <w:insideV w:val="none" w:sz="0" w:space="0" w:color="auto"/>
+        </w:tblBorders>
+        <w:tblLook w:val="04A0" w:firstRow="1" w:lastRow="0" w:firstColumn="1" w:lastColumn="0" w:noHBand="0" w:noVBand="1"/>
+      </w:tblPr>
+      <w:tblGrid>
+        <w:gridCol w:w="4788"/>
+        <w:gridCol w:w="4788"/>
+      </w:tblGrid>
+      <w:tr>
+        <w:tc>
+          <w:tcPr>
+            <w:tcW w:w="4788" w:type="dxa"/>
+            <w:vAlign w:val="center"/>
+          </w:tcPr>
+          <w:p>
+            <w:pPr>
+              <w:widowControl w:val="0"/>
+              <w:tabs>
+                <w:tab w:val="left" w:pos="90"/>
+                <w:tab w:val="left" w:pos="2160"/>
+                <w:tab w:val="left" w:pos="7620"/>
+                <w:tab w:val="left" w:pos="8760"/>
+              </w:tabs>
+              <w:autoSpaceDE w:val="0"/>
+              <w:autoSpaceDN w:val="0"/>
+              <w:adjustRightInd w:val="0"/>
+              <w:spacing w:before="124"/>
+              <w:jc w:val="right"/>
+              <w:rPr>
+                <w:rFonts w:ascii="Arial" w:hAnsi="Arial" w:cs="Arial"/>
+                <w:color w:val="000000"/>
+                <w:sz w:val="20"/>
+                <w:szCs w:val="20"/>
+              </w:rPr>
+            </w:pPr>
+            <w:r>
+              <w:rPr>
+                <w:rFonts w:ascii="Arial" w:hAnsi="Arial" w:cs="Arial"/>
+                <w:color w:val="000000"/>
+                <w:sz w:val="20"/>
+                <w:szCs w:val="20"/>
+              </w:rPr>
+              <w:t>
+                <w:tab/>
+                <w:tab/>
+                <w:tab/>
+                Jan 1/XX - Dec 31/XX $40 p.s.f.
+                <w:br/>
+                Jan 1/XX - Dec 31/XX $40 p.s.f.
+                <w:br/>
+                Jan 1/XX - Dec 31/XX $40 p.s.f.
+                <w:br/>
+              </w:t>
+            </w:r>
+          </w:p>
+        </w:tc>
+        <w:tc>
+          <w:tcPr>
+            <w:tcW w:w="4788" w:type="dxa"/>
+            <w:vAlign w:val="center"/>
+          </w:tcPr>
+          <w:p>
+            <w:pPr>
+              <w:widowControl w:val="0"/>
+              <w:tabs>
+                <w:tab w:val="left" w:pos="90"/>
+                <w:tab w:val="left" w:pos="2160"/>
+                <w:tab w:val="left" w:pos="7620"/>
+                <w:tab w:val="left" w:pos="8760"/>
+              </w:tabs>
+              <w:autoSpaceDE w:val="0"/>
+              <w:autoSpaceDN w:val="0"/>
+              <w:adjustRightInd w:val="0"/>
+              <w:spacing w:before="124"/>
+              <w:jc w:val="right"/>
+              <w:rPr>
+                <w:rFonts w:ascii="Arial" w:hAnsi="Arial" w:cs="Arial"/>
+                <w:sz w:val="24"/>
+                <w:szCs w:val="24"/>
+              </w:rPr>
+            </w:pPr>
+            <w:r>
+              <w:rPr>
+                <w:rFonts w:ascii="Arial" w:hAnsi="Arial" w:cs="Arial"/>
+                <w:color w:val="000000"/>
+                <w:sz w:val="20"/>
+                <w:szCs w:val="20"/>
+              </w:rPr>
+              <w:tab/>
+              <w:t>
+                <w:tab/>
+                <w:tab/>
+                <w:tab/>
+                YES
+                <w:br/>
+                NO
+                <w:br/>
+                NO
+                <w:br/>
+              </w:t>
+            </w:r>
+          </w:p>
+        </w:tc>
+      </w:tr>
+    </w:tbl>
+    <w:p>
+      <w:pPr>
+        <w:widowControl w:val="0"/>
+        <w:tabs>
+          <w:tab w:val="left" w:pos="90"/>
           <w:tab w:val="left" w:pos="2160"/>
           <w:tab w:val="left" w:pos="7620"/>
           <w:tab w:val="left" w:pos="8760"/>
@@ -3403,7 +3435,7 @@
         <w:autoSpaceDE w:val="0"/>
         <w:autoSpaceDN w:val="0"/>
         <w:adjustRightInd w:val="0"/>
-        <w:spacing w:before="4" w:after="0" w:line="240" w:lineRule="auto"/>
+        <w:spacing w:before="124" w:after="0" w:line="240" w:lineRule="auto"/>
         <w:rPr>
           <w:rFonts w:ascii="Arial" w:hAnsi="Arial" w:cs="Arial"/>
           <w:color w:val="000000"/>
@@ -3422,61 +3454,28 @@
       <w:r>
         <w:rPr>
           <w:rFonts w:ascii="Arial" w:hAnsi="Arial" w:cs="Arial"/>
-          <w:color w:val="000000"/>
-          <w:sz w:val="20"/>
-          <w:szCs w:val="20"/>
-        </w:rPr>
-        <w:t>${Value68}</w:t>
-      </w:r>
-      <w:r>
-        <w:rPr>
-          <w:rFonts w:ascii="Arial" w:hAnsi="Arial" w:cs="Arial"/>
-          <w:sz w:val="24"/>
-          <w:szCs w:val="24"/>
-        </w:rPr>
-        <w:tab/>
-      </w:r>
-      <w:r>
-        <w:rPr>
-          <w:rFonts w:ascii="Arial" w:hAnsi="Arial" w:cs="Arial"/>
-          <w:color w:val="000000"/>
-          <w:sz w:val="20"/>
-          <w:szCs w:val="20"/>
-        </w:rPr>
-        <w:t>Exercised?</w:t>
-      </w:r>
-      <w:r>
-        <w:rPr>
-          <w:rFonts w:ascii="Arial" w:hAnsi="Arial" w:cs="Arial"/>
-          <w:sz w:val="24"/>
-          <w:szCs w:val="24"/>
-        </w:rPr>
-        <w:tab/>
-      </w:r>
-      <w:r>
-        <w:rPr>
-          <w:rFonts w:ascii="Arial" w:hAnsi="Arial" w:cs="Arial"/>
-          <w:color w:val="000000"/>
-          <w:sz w:val="20"/>
-          <w:szCs w:val="20"/>
-        </w:rPr>
-        <w:t>${Value71}</w:t>
-      </w:r>
-    </w:p>
-    <w:p>
-      <w:pPr>
-        <w:widowControl w:val="0"/>
-        <w:tabs>
-          <w:tab w:val="left" w:pos="2160"/>
-          <w:tab w:val="left" w:pos="7620"/>
-          <w:tab w:val="left" w:pos="8760"/>
-        </w:tabs>
-        <w:autoSpaceDE w:val="0"/>
-        <w:autoSpaceDN w:val="0"/>
-        <w:adjustRightInd w:val="0"/>
-        <w:spacing w:before="4" w:after="0" w:line="240" w:lineRule="auto"/>
-        <w:rPr>
-          <w:rFonts w:ascii="Arial" w:hAnsi="Arial" w:cs="Arial"/>
+          <w:sz w:val="24"/>
+          <w:szCs w:val="24"/>
+        </w:rPr>
+        <w:tab/>
+      </w:r>
+    </w:p>
+    <w:p>
+      <w:pPr>
+        <w:widowControl w:val="0"/>
+        <w:tabs>
+          <w:tab w:val="left" w:pos="90"/>
+        </w:tabs>
+        <w:autoSpaceDE w:val="0"/>
+        <w:autoSpaceDN w:val="0"/>
+        <w:adjustRightInd w:val="0"/>
+        <w:spacing w:before="215" w:after="0" w:line="240" w:lineRule="auto"/>
+        <w:rPr>
+          <w:rFonts w:ascii="Arial" w:hAnsi="Arial" w:cs="Arial"/>
+          <w:b/>
+          <w:bCs/>
+          <w:i/>
+          <w:iCs/>
           <w:color w:val="000000"/>
           <w:sz w:val="25"/>
           <w:szCs w:val="25"/>
@@ -3485,67 +3484,28 @@
       <w:r>
         <w:rPr>
           <w:rFonts w:ascii="Arial" w:hAnsi="Arial" w:cs="Arial"/>
-          <w:sz w:val="24"/>
-          <w:szCs w:val="24"/>
-        </w:rPr>
-        <w:tab/>
-      </w:r>
-      <w:r>
-        <w:rPr>
-          <w:rFonts w:ascii="Arial" w:hAnsi="Arial" w:cs="Arial"/>
-          <w:color w:val="000000"/>
-          <w:sz w:val="20"/>
-          <w:szCs w:val="20"/>
-        </w:rPr>
-        <w:t>${Value68}</w:t>
-      </w:r>
-      <w:r>
-        <w:rPr>
-          <w:rFonts w:ascii="Arial" w:hAnsi="Arial" w:cs="Arial"/>
-          <w:sz w:val="24"/>
-          <w:szCs w:val="24"/>
-        </w:rPr>
-        <w:tab/>
-      </w:r>
-      <w:r>
-        <w:rPr>
-          <w:rFonts w:ascii="Arial" w:hAnsi="Arial" w:cs="Arial"/>
-          <w:color w:val="000000"/>
-          <w:sz w:val="20"/>
-          <w:szCs w:val="20"/>
-        </w:rPr>
-        <w:t>Exercised?</w:t>
-      </w:r>
-      <w:r>
-        <w:rPr>
-          <w:rFonts w:ascii="Arial" w:hAnsi="Arial" w:cs="Arial"/>
-          <w:sz w:val="24"/>
-          <w:szCs w:val="24"/>
-        </w:rPr>
-        <w:tab/>
-      </w:r>
-      <w:r>
-        <w:rPr>
-          <w:rFonts w:ascii="Arial" w:hAnsi="Arial" w:cs="Arial"/>
-          <w:color w:val="000000"/>
-          <w:sz w:val="20"/>
-          <w:szCs w:val="20"/>
-        </w:rPr>
-        <w:t>${Value71}</w:t>
-      </w:r>
-    </w:p>
-    <w:p>
-      <w:pPr>
-        <w:widowControl w:val="0"/>
-        <w:tabs>
-          <w:tab w:val="left" w:pos="2160"/>
-          <w:tab w:val="left" w:pos="7620"/>
-          <w:tab w:val="left" w:pos="8760"/>
-        </w:tabs>
-        <w:autoSpaceDE w:val="0"/>
-        <w:autoSpaceDN w:val="0"/>
-        <w:adjustRightInd w:val="0"/>
-        <w:spacing w:before="4" w:after="0" w:line="240" w:lineRule="auto"/>
+          <w:b/>
+          <w:bCs/>
+          <w:i/>
+          <w:iCs/>
+          <w:color w:val="000000"/>
+          <w:sz w:val="20"/>
+          <w:szCs w:val="20"/>
+        </w:rPr>
+        <w:t>Report Information</w:t>
+      </w:r>
+    </w:p>
+    <w:p>
+      <w:pPr>
+        <w:widowControl w:val="0"/>
+        <w:tabs>
+          <w:tab w:val="left" w:pos="90"/>
+          <w:tab w:val="right" w:pos="3060"/>
+        </w:tabs>
+        <w:autoSpaceDE w:val="0"/>
+        <w:autoSpaceDN w:val="0"/>
+        <w:adjustRightInd w:val="0"/>
+        <w:spacing w:before="19" w:after="0" w:line="240" w:lineRule="auto"/>
         <w:rPr>
           <w:rFonts w:ascii="Arial" w:hAnsi="Arial" w:cs="Arial"/>
           <w:color w:val="000000"/>
@@ -3556,67 +3516,40 @@
       <w:r>
         <w:rPr>
           <w:rFonts w:ascii="Arial" w:hAnsi="Arial" w:cs="Arial"/>
-          <w:sz w:val="24"/>
-          <w:szCs w:val="24"/>
-        </w:rPr>
-        <w:tab/>
-      </w:r>
-      <w:r>
-        <w:rPr>
-          <w:rFonts w:ascii="Arial" w:hAnsi="Arial" w:cs="Arial"/>
-          <w:color w:val="000000"/>
-          <w:sz w:val="20"/>
-          <w:szCs w:val="20"/>
-        </w:rPr>
-        <w:t>${Value68}</w:t>
-      </w:r>
-      <w:r>
-        <w:rPr>
-          <w:rFonts w:ascii="Arial" w:hAnsi="Arial" w:cs="Arial"/>
-          <w:sz w:val="24"/>
-          <w:szCs w:val="24"/>
-        </w:rPr>
-        <w:tab/>
-      </w:r>
-      <w:r>
-        <w:rPr>
-          <w:rFonts w:ascii="Arial" w:hAnsi="Arial" w:cs="Arial"/>
-          <w:color w:val="000000"/>
-          <w:sz w:val="20"/>
-          <w:szCs w:val="20"/>
-        </w:rPr>
-        <w:t>Exercised?</w:t>
-      </w:r>
-      <w:r>
-        <w:rPr>
-          <w:rFonts w:ascii="Arial" w:hAnsi="Arial" w:cs="Arial"/>
-          <w:sz w:val="24"/>
-          <w:szCs w:val="24"/>
-        </w:rPr>
-        <w:tab/>
-      </w:r>
-      <w:r>
-        <w:rPr>
-          <w:rFonts w:ascii="Arial" w:hAnsi="Arial" w:cs="Arial"/>
-          <w:color w:val="000000"/>
-          <w:sz w:val="20"/>
-          <w:szCs w:val="20"/>
-        </w:rPr>
-        <w:t>${Value72}</w:t>
-      </w:r>
-    </w:p>
-    <w:p>
-      <w:pPr>
-        <w:widowControl w:val="0"/>
-        <w:tabs>
-          <w:tab w:val="left" w:pos="2160"/>
-          <w:tab w:val="left" w:pos="7620"/>
-          <w:tab w:val="left" w:pos="8760"/>
-        </w:tabs>
-        <w:autoSpaceDE w:val="0"/>
-        <w:autoSpaceDN w:val="0"/>
-        <w:adjustRightInd w:val="0"/>
-        <w:spacing w:before="4" w:after="0" w:line="240" w:lineRule="auto"/>
+          <w:color w:val="000000"/>
+          <w:sz w:val="20"/>
+          <w:szCs w:val="20"/>
+        </w:rPr>
+        <w:t>Reporting Period:</w:t>
+      </w:r>
+      <w:r>
+        <w:rPr>
+          <w:rFonts w:ascii="Arial" w:hAnsi="Arial" w:cs="Arial"/>
+          <w:sz w:val="24"/>
+          <w:szCs w:val="24"/>
+        </w:rPr>
+        <w:tab/>
+      </w:r>
+      <w:r>
+        <w:rPr>
+          <w:rFonts w:ascii="Arial" w:hAnsi="Arial" w:cs="Arial"/>
+          <w:color w:val="000000"/>
+          <w:sz w:val="20"/>
+          <w:szCs w:val="20"/>
+        </w:rPr>
+        <w:t>Annual</w:t>
+      </w:r>
+    </w:p>
+    <w:p>
+      <w:pPr>
+        <w:widowControl w:val="0"/>
+        <w:tabs>
+          <w:tab w:val="left" w:pos="90"/>
+        </w:tabs>
+        <w:autoSpaceDE w:val="0"/>
+        <w:autoSpaceDN w:val="0"/>
+        <w:adjustRightInd w:val="0"/>
+        <w:spacing w:after="0" w:line="240" w:lineRule="auto"/>
         <w:rPr>
           <w:rFonts w:ascii="Arial" w:hAnsi="Arial" w:cs="Arial"/>
           <w:color w:val="000000"/>
@@ -3627,67 +3560,43 @@
       <w:r>
         <w:rPr>
           <w:rFonts w:ascii="Arial" w:hAnsi="Arial" w:cs="Arial"/>
-          <w:sz w:val="24"/>
-          <w:szCs w:val="24"/>
-        </w:rPr>
-        <w:tab/>
-      </w:r>
-      <w:r>
-        <w:rPr>
-          <w:rFonts w:ascii="Arial" w:hAnsi="Arial" w:cs="Arial"/>
-          <w:color w:val="000000"/>
-          <w:sz w:val="20"/>
-          <w:szCs w:val="20"/>
-        </w:rPr>
-        <w:t>${Value68}</w:t>
-      </w:r>
-      <w:r>
-        <w:rPr>
-          <w:rFonts w:ascii="Arial" w:hAnsi="Arial" w:cs="Arial"/>
-          <w:sz w:val="24"/>
-          <w:szCs w:val="24"/>
-        </w:rPr>
-        <w:tab/>
-      </w:r>
-      <w:r>
-        <w:rPr>
-          <w:rFonts w:ascii="Arial" w:hAnsi="Arial" w:cs="Arial"/>
-          <w:color w:val="000000"/>
-          <w:sz w:val="20"/>
-          <w:szCs w:val="20"/>
-        </w:rPr>
-        <w:t>Exercised?</w:t>
-      </w:r>
-      <w:r>
-        <w:rPr>
-          <w:rFonts w:ascii="Arial" w:hAnsi="Arial" w:cs="Arial"/>
-          <w:sz w:val="24"/>
-          <w:szCs w:val="24"/>
-        </w:rPr>
-        <w:tab/>
-      </w:r>
-      <w:r>
-        <w:rPr>
-          <w:rFonts w:ascii="Arial" w:hAnsi="Arial" w:cs="Arial"/>
-          <w:color w:val="000000"/>
-          <w:sz w:val="20"/>
-          <w:szCs w:val="20"/>
-        </w:rPr>
-        <w:t>${Value72}</w:t>
-      </w:r>
-    </w:p>
-    <w:p>
-      <w:pPr>
-        <w:widowControl w:val="0"/>
-        <w:tabs>
-          <w:tab w:val="left" w:pos="2160"/>
-          <w:tab w:val="left" w:pos="7620"/>
-          <w:tab w:val="left" w:pos="8760"/>
-        </w:tabs>
-        <w:autoSpaceDE w:val="0"/>
-        <w:autoSpaceDN w:val="0"/>
-        <w:adjustRightInd w:val="0"/>
-        <w:spacing w:before="4" w:after="0" w:line="240" w:lineRule="auto"/>
+          <w:color w:val="000000"/>
+          <w:sz w:val="20"/>
+          <w:szCs w:val="20"/>
+        </w:rPr>
+        <w:t>Certified Sales?</w:t>
+      </w:r>
+      <w:r>
+        <w:rPr>
+          <w:rFonts w:ascii="Arial" w:hAnsi="Arial" w:cs="Arial"/>
+          <w:color w:val="000000"/>
+          <w:sz w:val="20"/>
+          <w:szCs w:val="20"/>
+        </w:rPr>
+        <w:tab/>
+      </w:r>
+      <w:r>
+        <w:rPr>
+          <w:rFonts w:ascii="Arial" w:hAnsi="Arial" w:cs="Arial"/>
+          <w:color w:val="000000"/>
+          <w:sz w:val="20"/>
+          <w:szCs w:val="20"/>
+        </w:rPr>
+        <w:tab/>
+        <w:t/>
+      </w:r>
+    </w:p>
+    <w:p>
+      <w:pPr>
+        <w:widowControl w:val="0"/>
+        <w:tabs>
+          <w:tab w:val="left" w:pos="90"/>
+          <w:tab w:val="right" w:pos="3060"/>
+        </w:tabs>
+        <w:autoSpaceDE w:val="0"/>
+        <w:autoSpaceDN w:val="0"/>
+        <w:adjustRightInd w:val="0"/>
+        <w:spacing w:after="0" w:line="240" w:lineRule="auto"/>
         <w:rPr>
           <w:rFonts w:ascii="Arial" w:hAnsi="Arial" w:cs="Arial"/>
           <w:color w:val="000000"/>
@@ -3698,73 +3607,42 @@
       <w:r>
         <w:rPr>
           <w:rFonts w:ascii="Arial" w:hAnsi="Arial" w:cs="Arial"/>
-          <w:sz w:val="24"/>
-          <w:szCs w:val="24"/>
-        </w:rPr>
-        <w:tab/>
-      </w:r>
-      <w:r>
-        <w:rPr>
-          <w:rFonts w:ascii="Arial" w:hAnsi="Arial" w:cs="Arial"/>
-          <w:color w:val="000000"/>
-          <w:sz w:val="20"/>
-          <w:szCs w:val="20"/>
-        </w:rPr>
-        <w:t>${Value68}</w:t>
-      </w:r>
-      <w:bookmarkStart w:id="0" w:name="_GoBack"/>
-      <w:bookmarkEnd w:id="0"/>
-      <w:r>
-        <w:rPr>
-          <w:rFonts w:ascii="Arial" w:hAnsi="Arial" w:cs="Arial"/>
-          <w:sz w:val="24"/>
-          <w:szCs w:val="24"/>
-        </w:rPr>
-        <w:tab/>
-      </w:r>
-      <w:r>
-        <w:rPr>
-          <w:rFonts w:ascii="Arial" w:hAnsi="Arial" w:cs="Arial"/>
-          <w:color w:val="000000"/>
-          <w:sz w:val="20"/>
-          <w:szCs w:val="20"/>
-        </w:rPr>
-        <w:t>Exercised?</w:t>
-      </w:r>
-      <w:r>
-        <w:rPr>
-          <w:rFonts w:ascii="Arial" w:hAnsi="Arial" w:cs="Arial"/>
-          <w:sz w:val="24"/>
-          <w:szCs w:val="24"/>
-        </w:rPr>
-        <w:tab/>
-      </w:r>
-      <w:r>
-        <w:rPr>
-          <w:rFonts w:ascii="Arial" w:hAnsi="Arial" w:cs="Arial"/>
-          <w:color w:val="000000"/>
-          <w:sz w:val="20"/>
-          <w:szCs w:val="20"/>
-        </w:rPr>
-        <w:t>${Value72}</w:t>
-      </w:r>
-    </w:p>
-    <w:p>
-      <w:pPr>
-        <w:widowControl w:val="0"/>
-        <w:tabs>
-          <w:tab w:val="left" w:pos="90"/>
-        </w:tabs>
-        <w:autoSpaceDE w:val="0"/>
-        <w:autoSpaceDN w:val="0"/>
-        <w:adjustRightInd w:val="0"/>
-        <w:spacing w:before="215" w:after="0" w:line="240" w:lineRule="auto"/>
-        <w:rPr>
-          <w:rFonts w:ascii="Arial" w:hAnsi="Arial" w:cs="Arial"/>
-          <w:b/>
-          <w:bCs/>
-          <w:i/>
-          <w:iCs/>
+          <w:color w:val="000000"/>
+          <w:sz w:val="20"/>
+          <w:szCs w:val="20"/>
+        </w:rPr>
+        <w:t>Due Date:</w:t>
+      </w:r>
+      <w:r>
+        <w:rPr>
+          <w:rFonts w:ascii="Arial" w:hAnsi="Arial" w:cs="Arial"/>
+          <w:sz w:val="24"/>
+          <w:szCs w:val="24"/>
+        </w:rPr>
+        <w:tab/>
+      </w:r>
+      <w:r>
+        <w:rPr>
+          <w:rFonts w:ascii="Arial" w:hAnsi="Arial" w:cs="Arial"/>
+          <w:color w:val="000000"/>
+          <w:sz w:val="20"/>
+          <w:szCs w:val="20"/>
+        </w:rPr>
+        <w:t/>
+      </w:r>
+    </w:p>
+    <w:p>
+      <w:pPr>
+        <w:widowControl w:val="0"/>
+        <w:tabs>
+          <w:tab w:val="left" w:pos="90"/>
+        </w:tabs>
+        <w:autoSpaceDE w:val="0"/>
+        <w:autoSpaceDN w:val="0"/>
+        <w:adjustRightInd w:val="0"/>
+        <w:spacing w:after="0" w:line="240" w:lineRule="auto"/>
+        <w:rPr>
+          <w:rFonts w:ascii="Arial" w:hAnsi="Arial" w:cs="Arial"/>
           <w:color w:val="000000"/>
           <w:sz w:val="25"/>
           <w:szCs w:val="25"/>
@@ -3773,28 +3651,42 @@
       <w:r>
         <w:rPr>
           <w:rFonts w:ascii="Arial" w:hAnsi="Arial" w:cs="Arial"/>
-          <w:b/>
-          <w:bCs/>
-          <w:i/>
-          <w:iCs/>
-          <w:color w:val="000000"/>
-          <w:sz w:val="20"/>
-          <w:szCs w:val="20"/>
-        </w:rPr>
-        <w:t>Report Information</w:t>
-      </w:r>
-    </w:p>
-    <w:p>
-      <w:pPr>
-        <w:widowControl w:val="0"/>
-        <w:tabs>
-          <w:tab w:val="left" w:pos="90"/>
-          <w:tab w:val="right" w:pos="3060"/>
-        </w:tabs>
-        <w:autoSpaceDE w:val="0"/>
-        <w:autoSpaceDN w:val="0"/>
-        <w:adjustRightInd w:val="0"/>
-        <w:spacing w:before="19" w:after="0" w:line="240" w:lineRule="auto"/>
+          <w:color w:val="000000"/>
+          <w:sz w:val="20"/>
+          <w:szCs w:val="20"/>
+        </w:rPr>
+        <w:t>Is Audit?</w:t>
+      </w:r>
+      <w:r>
+        <w:rPr>
+          <w:rFonts w:ascii="Arial" w:hAnsi="Arial" w:cs="Arial"/>
+          <w:color w:val="000000"/>
+          <w:sz w:val="20"/>
+          <w:szCs w:val="20"/>
+        </w:rPr>
+        <w:tab/>
+      </w:r>
+      <w:r>
+        <w:rPr>
+          <w:rFonts w:ascii="Arial" w:hAnsi="Arial" w:cs="Arial"/>
+          <w:color w:val="000000"/>
+          <w:sz w:val="20"/>
+          <w:szCs w:val="20"/>
+        </w:rPr>
+        <w:tab/>
+        <w:t/>
+      </w:r>
+    </w:p>
+    <w:p>
+      <w:pPr>
+        <w:widowControl w:val="0"/>
+        <w:tabs>
+          <w:tab w:val="left" w:pos="90"/>
+        </w:tabs>
+        <w:autoSpaceDE w:val="0"/>
+        <w:autoSpaceDN w:val="0"/>
+        <w:adjustRightInd w:val="0"/>
+        <w:spacing w:after="0" w:line="240" w:lineRule="auto"/>
         <w:rPr>
           <w:rFonts w:ascii="Arial" w:hAnsi="Arial" w:cs="Arial"/>
           <w:color w:val="000000"/>
@@ -3809,187 +3701,6 @@
           <w:sz w:val="20"/>
           <w:szCs w:val="20"/>
         </w:rPr>
-        <w:t>Reporting Period:</w:t>
-      </w:r>
-      <w:r>
-        <w:rPr>
-          <w:rFonts w:ascii="Arial" w:hAnsi="Arial" w:cs="Arial"/>
-          <w:sz w:val="24"/>
-          <w:szCs w:val="24"/>
-        </w:rPr>
-        <w:tab/>
-      </w:r>
-      <w:r>
-        <w:rPr>
-          <w:rFonts w:ascii="Arial" w:hAnsi="Arial" w:cs="Arial"/>
-          <w:color w:val="000000"/>
-          <w:sz w:val="20"/>
-          <w:szCs w:val="20"/>
-        </w:rPr>
-        <w:t>${Value73}</w:t>
-      </w:r>
-    </w:p>
-    <w:p>
-      <w:pPr>
-        <w:widowControl w:val="0"/>
-        <w:tabs>
-          <w:tab w:val="left" w:pos="90"/>
-        </w:tabs>
-        <w:autoSpaceDE w:val="0"/>
-        <w:autoSpaceDN w:val="0"/>
-        <w:adjustRightInd w:val="0"/>
-        <w:spacing w:after="0" w:line="240" w:lineRule="auto"/>
-        <w:rPr>
-          <w:rFonts w:ascii="Arial" w:hAnsi="Arial" w:cs="Arial"/>
-          <w:color w:val="000000"/>
-          <w:sz w:val="25"/>
-          <w:szCs w:val="25"/>
-        </w:rPr>
-      </w:pPr>
-      <w:r>
-        <w:rPr>
-          <w:rFonts w:ascii="Arial" w:hAnsi="Arial" w:cs="Arial"/>
-          <w:color w:val="000000"/>
-          <w:sz w:val="20"/>
-          <w:szCs w:val="20"/>
-        </w:rPr>
-        <w:t>Certified Sales?</w:t>
-      </w:r>
-      <w:r>
-        <w:rPr>
-          <w:rFonts w:ascii="Arial" w:hAnsi="Arial" w:cs="Arial"/>
-          <w:color w:val="000000"/>
-          <w:sz w:val="20"/>
-          <w:szCs w:val="20"/>
-        </w:rPr>
-        <w:tab/>
-      </w:r>
-      <w:r>
-        <w:rPr>
-          <w:rFonts w:ascii="Arial" w:hAnsi="Arial" w:cs="Arial"/>
-          <w:color w:val="000000"/>
-          <w:sz w:val="20"/>
-          <w:szCs w:val="20"/>
-        </w:rPr>
-        <w:tab/>
-        <w:t>${Value74}</w:t>
-      </w:r>
-    </w:p>
-    <w:p>
-      <w:pPr>
-        <w:widowControl w:val="0"/>
-        <w:tabs>
-          <w:tab w:val="left" w:pos="90"/>
-          <w:tab w:val="right" w:pos="3060"/>
-        </w:tabs>
-        <w:autoSpaceDE w:val="0"/>
-        <w:autoSpaceDN w:val="0"/>
-        <w:adjustRightInd w:val="0"/>
-        <w:spacing w:after="0" w:line="240" w:lineRule="auto"/>
-        <w:rPr>
-          <w:rFonts w:ascii="Arial" w:hAnsi="Arial" w:cs="Arial"/>
-          <w:color w:val="000000"/>
-          <w:sz w:val="25"/>
-          <w:szCs w:val="25"/>
-        </w:rPr>
-      </w:pPr>
-      <w:r>
-        <w:rPr>
-          <w:rFonts w:ascii="Arial" w:hAnsi="Arial" w:cs="Arial"/>
-          <w:color w:val="000000"/>
-          <w:sz w:val="20"/>
-          <w:szCs w:val="20"/>
-        </w:rPr>
-        <w:t>Due Date:</w:t>
-      </w:r>
-      <w:r>
-        <w:rPr>
-          <w:rFonts w:ascii="Arial" w:hAnsi="Arial" w:cs="Arial"/>
-          <w:sz w:val="24"/>
-          <w:szCs w:val="24"/>
-        </w:rPr>
-        <w:tab/>
-      </w:r>
-      <w:r>
-        <w:rPr>
-          <w:rFonts w:ascii="Arial" w:hAnsi="Arial" w:cs="Arial"/>
-          <w:color w:val="000000"/>
-          <w:sz w:val="20"/>
-          <w:szCs w:val="20"/>
-        </w:rPr>
-        <w:t>${Value75}</w:t>
-      </w:r>
-    </w:p>
-    <w:p>
-      <w:pPr>
-        <w:widowControl w:val="0"/>
-        <w:tabs>
-          <w:tab w:val="left" w:pos="90"/>
-        </w:tabs>
-        <w:autoSpaceDE w:val="0"/>
-        <w:autoSpaceDN w:val="0"/>
-        <w:adjustRightInd w:val="0"/>
-        <w:spacing w:after="0" w:line="240" w:lineRule="auto"/>
-        <w:rPr>
-          <w:rFonts w:ascii="Arial" w:hAnsi="Arial" w:cs="Arial"/>
-          <w:color w:val="000000"/>
-          <w:sz w:val="25"/>
-          <w:szCs w:val="25"/>
-        </w:rPr>
-      </w:pPr>
-      <w:r>
-        <w:rPr>
-          <w:rFonts w:ascii="Arial" w:hAnsi="Arial" w:cs="Arial"/>
-          <w:color w:val="000000"/>
-          <w:sz w:val="20"/>
-          <w:szCs w:val="20"/>
-        </w:rPr>
-        <w:t>Is Audit?</w:t>
-      </w:r>
-      <w:r>
-        <w:rPr>
-          <w:rFonts w:ascii="Arial" w:hAnsi="Arial" w:cs="Arial"/>
-          <w:color w:val="000000"/>
-          <w:sz w:val="20"/>
-          <w:szCs w:val="20"/>
-        </w:rPr>
-        <w:tab/>
-      </w:r>
-      <w:r>
-        <w:rPr>
-          <w:rFonts w:ascii="Arial" w:hAnsi="Arial" w:cs="Arial"/>
-          <w:color w:val="000000"/>
-          <w:sz w:val="20"/>
-          <w:szCs w:val="20"/>
-        </w:rPr>
-        <w:tab/>
-        <w:t>${Value76}</w:t>
-      </w:r>
-    </w:p>
-    <w:p>
-      <w:pPr>
-        <w:widowControl w:val="0"/>
-        <w:tabs>
-          <w:tab w:val="left" w:pos="90"/>
-        </w:tabs>
-        <w:autoSpaceDE w:val="0"/>
-        <w:autoSpaceDN w:val="0"/>
-        <w:adjustRightInd w:val="0"/>
-        <w:spacing w:after="0" w:line="240" w:lineRule="auto"/>
-        <w:rPr>
-          <w:rFonts w:ascii="Arial" w:hAnsi="Arial" w:cs="Arial"/>
-          <w:color w:val="000000"/>
-          <w:sz w:val="25"/>
-          <w:szCs w:val="25"/>
-        </w:rPr>
-      </w:pPr>
-      <w:r>
-        <w:rPr>
-          <w:rFonts w:ascii="Arial" w:hAnsi="Arial" w:cs="Arial"/>
-          <w:color w:val="000000"/>
-          <w:sz w:val="20"/>
-          <w:szCs w:val="20"/>
-        </w:rPr>
         <w:t>Is Certified?</w:t>
       </w:r>
       <w:r>
@@ -4009,7 +3720,7 @@
           <w:szCs w:val="20"/>
         </w:rPr>
         <w:tab/>
-        <w:t>${Value77}</w:t>
+        <w:t/>
       </w:r>
     </w:p>
     <w:p>
@@ -4091,7 +3802,7 @@
           <w:sz w:val="20"/>
           <w:szCs w:val="20"/>
         </w:rPr>
-        <w:t>${Value78}</w:t>
+        <w:t>No</w:t>
       </w:r>
       <w:r>
         <w:rPr>
@@ -4127,7 +3838,7 @@
           <w:szCs w:val="20"/>
         </w:rPr>
         <w:tab/>
-        <w:t>${Value82}</w:t>
+        <w:t>None</w:t>
       </w:r>
       <w:r>
         <w:rPr>
@@ -4182,7 +3893,7 @@
           <w:sz w:val="20"/>
           <w:szCs w:val="20"/>
         </w:rPr>
-        <w:t>${Value79}</w:t>
+        <w:t>No</w:t>
       </w:r>
       <w:r>
         <w:rPr>
@@ -4218,7 +3929,7 @@
           <w:szCs w:val="20"/>
         </w:rPr>
         <w:tab/>
-        <w:t>${Value83}</w:t>
+        <w:t>n/a</w:t>
       </w:r>
       <w:r>
         <w:rPr>
@@ -4282,7 +3993,7 @@
           <w:sz w:val="20"/>
           <w:szCs w:val="20"/>
         </w:rPr>
-        <w:t>${Value80}</w:t>
+        <w:t>No</w:t>
       </w:r>
       <w:r>
         <w:rPr>
@@ -4315,7 +4026,7 @@
           <w:sz w:val="24"/>
           <w:szCs w:val="24"/>
         </w:rPr>
-        <w:t>${Value84}</w:t>
+        <w:t/>
       </w:r>
     </w:p>
     <w:p>
@@ -4360,7 +4071,7 @@
           <w:sz w:val="20"/>
           <w:szCs w:val="20"/>
         </w:rPr>
-        <w:t>${Value81}</w:t>
+        <w:t>167</w:t>
       </w:r>
     </w:p>
     <w:p>
@@ -4413,8 +4124,8 @@
         <w:rPr>
           <w:rFonts w:ascii="Arial" w:hAnsi="Arial" w:cs="Arial"/>
           <w:color w:val="000000"/>
-          <w:sz w:val="25"/>
-          <w:szCs w:val="25"/>
+          <w:sz w:val="20"/>
+          <w:szCs w:val="20"/>
         </w:rPr>
       </w:pPr>
       <w:r>
@@ -4433,7 +4144,7 @@
           <w:sz w:val="20"/>
           <w:szCs w:val="20"/>
         </w:rPr>
-        <w:t xml:space="preserve"> ${Value85}</w:t>
+        <w:t xml:space="preserve"> \n</w:t>
       </w:r>
       <w:r>
         <w:rPr>
@@ -4459,7 +4170,16 @@
           <w:sz w:val="20"/>
           <w:szCs w:val="20"/>
         </w:rPr>
-        <w:t>${Value86}</w:t>
+        <w:t xml:space="preserve"> </w:t>
+      </w:r>
+      <w:r>
+        <w:rPr>
+          <w:rFonts w:ascii="Arial" w:hAnsi="Arial" w:cs="Arial"/>
+          <w:color w:val="000000"/>
+          <w:sz w:val="20"/>
+          <w:szCs w:val="20"/>
+        </w:rPr>
+        <w:t>\n</w:t>
       </w:r>
       <w:r>
         <w:rPr>
@@ -4485,72 +4205,119 @@
           <w:sz w:val="20"/>
           <w:szCs w:val="20"/>
         </w:rPr>
-        <w:t>${Value87}</w:t>
-      </w:r>
-    </w:p>
-    <w:p>
-      <w:pPr>
-        <w:widowControl w:val="0"/>
-        <w:tabs>
-          <w:tab w:val="left" w:pos="90"/>
-          <w:tab w:val="left" w:pos="1020"/>
-          <w:tab w:val="right" w:pos="10080"/>
-        </w:tabs>
-        <w:autoSpaceDE w:val="0"/>
-        <w:autoSpaceDN w:val="0"/>
-        <w:adjustRightInd w:val="0"/>
-        <w:spacing w:before="3505" w:after="0" w:line="240" w:lineRule="auto"/>
-        <w:rPr>
-          <w:rFonts w:ascii="Arial" w:hAnsi="Arial" w:cs="Arial"/>
-          <w:color w:val="000000"/>
-          <w:sz w:val="21"/>
-          <w:szCs w:val="21"/>
-        </w:rPr>
-      </w:pPr>
-      <w:r>
-        <w:rPr>
-          <w:rFonts w:ascii="Arial" w:hAnsi="Arial" w:cs="Arial"/>
-          <w:color w:val="000000"/>
-          <w:sz w:val="16"/>
-          <w:szCs w:val="16"/>
-        </w:rPr>
-        <w:lastRenderedPageBreak/>
-        <w:t>Date Printed:</w:t>
-      </w:r>
-      <w:r>
-        <w:rPr>
-          <w:rFonts w:ascii="Arial" w:hAnsi="Arial" w:cs="Arial"/>
-          <w:sz w:val="24"/>
-          <w:szCs w:val="24"/>
-        </w:rPr>
-        <w:tab/>
-      </w:r>
-      <w:r>
-        <w:rPr>
-          <w:rFonts w:ascii="Arial" w:hAnsi="Arial" w:cs="Arial"/>
-          <w:color w:val="000000"/>
-          <w:sz w:val="16"/>
-          <w:szCs w:val="16"/>
-        </w:rPr>
-        <w:t>November 1, 2013</w:t>
-      </w:r>
-      <w:r>
-        <w:rPr>
-          <w:rFonts w:ascii="Arial" w:hAnsi="Arial" w:cs="Arial"/>
-          <w:sz w:val="24"/>
-          <w:szCs w:val="24"/>
-        </w:rPr>
-        <w:tab/>
-      </w:r>
-      <w:r>
-        <w:rPr>
-          <w:rFonts w:ascii="Arial" w:hAnsi="Arial" w:cs="Arial"/>
-          <w:color w:val="000000"/>
-          <w:sz w:val="16"/>
-          <w:szCs w:val="16"/>
-        </w:rPr>
-        <w:t>Page 2 of 2</w:t>
-      </w:r>
+        <w:t xml:space="preserve"> </w:t>
+      </w:r>
+      <w:bookmarkStart w:id="0" w:name="_GoBack"/>
+      <w:bookmarkEnd w:id="0"/>
+      <w:r>
+        <w:rPr>
+          <w:rFonts w:ascii="Arial" w:hAnsi="Arial" w:cs="Arial"/>
+          <w:color w:val="000000"/>
+          <w:sz w:val="20"/>
+          <w:szCs w:val="20"/>
+        </w:rPr>
+        <w:t>\n</w:t>
+      </w:r>
+    </w:p>
+    <w:p>
+      <w:pPr>
+        <w:widowControl w:val="0"/>
+        <w:tabs>
+          <w:tab w:val="left" w:pos="90"/>
+          <w:tab w:val="left" w:pos="1440"/>
+          <w:tab w:val="left" w:pos="3660"/>
+        </w:tabs>
+        <w:autoSpaceDE w:val="0"/>
+        <w:autoSpaceDN w:val="0"/>
+        <w:adjustRightInd w:val="0"/>
+        <w:spacing w:before="35" w:after="0" w:line="240" w:lineRule="auto"/>
+        <w:rPr>
+          <w:rFonts w:ascii="Arial" w:hAnsi="Arial" w:cs="Arial"/>
+          <w:color w:val="000000"/>
+          <w:sz w:val="20"/>
+          <w:szCs w:val="20"/>
+        </w:rPr>
+      </w:pPr>
+    </w:p>
+    <w:p>
+      <w:pPr>
+        <w:widowControl w:val="0"/>
+        <w:tabs>
+          <w:tab w:val="left" w:pos="90"/>
+          <w:tab w:val="left" w:pos="1440"/>
+          <w:tab w:val="left" w:pos="3660"/>
+        </w:tabs>
+        <w:autoSpaceDE w:val="0"/>
+        <w:autoSpaceDN w:val="0"/>
+        <w:adjustRightInd w:val="0"/>
+        <w:spacing w:before="35" w:after="0" w:line="240" w:lineRule="auto"/>
+        <w:rPr>
+          <w:rFonts w:ascii="Arial" w:hAnsi="Arial" w:cs="Arial"/>
+          <w:color w:val="000000"/>
+          <w:sz w:val="20"/>
+          <w:szCs w:val="20"/>
+        </w:rPr>
+      </w:pPr>
+    </w:p>
+    <w:p>
+      <w:pPr>
+        <w:widowControl w:val="0"/>
+        <w:tabs>
+          <w:tab w:val="left" w:pos="90"/>
+          <w:tab w:val="left" w:pos="1440"/>
+          <w:tab w:val="left" w:pos="3660"/>
+        </w:tabs>
+        <w:autoSpaceDE w:val="0"/>
+        <w:autoSpaceDN w:val="0"/>
+        <w:adjustRightInd w:val="0"/>
+        <w:spacing w:before="35" w:after="0" w:line="240" w:lineRule="auto"/>
+        <w:rPr>
+          <w:rFonts w:ascii="Arial" w:hAnsi="Arial" w:cs="Arial"/>
+          <w:color w:val="000000"/>
+          <w:sz w:val="20"/>
+          <w:szCs w:val="20"/>
+        </w:rPr>
+      </w:pPr>
+    </w:p>
+    <w:p>
+      <w:pPr>
+        <w:widowControl w:val="0"/>
+        <w:tabs>
+          <w:tab w:val="left" w:pos="90"/>
+          <w:tab w:val="left" w:pos="1440"/>
+          <w:tab w:val="left" w:pos="3660"/>
+        </w:tabs>
+        <w:autoSpaceDE w:val="0"/>
+        <w:autoSpaceDN w:val="0"/>
+        <w:adjustRightInd w:val="0"/>
+        <w:spacing w:before="35" w:after="0" w:line="240" w:lineRule="auto"/>
+        <w:rPr>
+          <w:rFonts w:ascii="Arial" w:hAnsi="Arial" w:cs="Arial"/>
+          <w:color w:val="000000"/>
+          <w:sz w:val="20"/>
+          <w:szCs w:val="20"/>
+        </w:rPr>
+      </w:pPr>
+    </w:p>
+    <w:p>
+      <w:pPr>
+        <w:widowControl w:val="0"/>
+        <w:tabs>
+          <w:tab w:val="left" w:pos="90"/>
+          <w:tab w:val="left" w:pos="1440"/>
+          <w:tab w:val="left" w:pos="3660"/>
+        </w:tabs>
+        <w:autoSpaceDE w:val="0"/>
+        <w:autoSpaceDN w:val="0"/>
+        <w:adjustRightInd w:val="0"/>
+        <w:spacing w:before="35" w:after="0" w:line="240" w:lineRule="auto"/>
+        <w:rPr>
+          <w:rFonts w:ascii="Arial" w:hAnsi="Arial" w:cs="Arial"/>
+          <w:color w:val="000000"/>
+          <w:sz w:val="20"/>
+          <w:szCs w:val="20"/>
+        </w:rPr>
+      </w:pPr>
     </w:p>
     <w:p/>
     <w:sectPr>
@@ -4564,7 +4331,7 @@
 </file>
 
 <file path=word/styles.xml><?xml version="1.0" encoding="utf-8"?>
-<w:styles xmlns:mc="http://schemas.openxmlformats.org/markup-compatibility/2006" xmlns:r="http://schemas.openxmlformats.org/officeDocument/2006/relationships" xmlns:w="http://schemas.openxmlformats.org/wordprocessingml/2006/main" xmlns:w14="http://schemas.microsoft.com/office/word/2010/wordml" xmlns:w15="http://schemas.microsoft.com/office/word/2012/wordml" mc:Ignorable="w14 w15">
+<w:styles xmlns:mc="http://schemas.openxmlformats.org/markup-compatibility/2006" xmlns:r="http://schemas.openxmlformats.org/officeDocument/2006/relationships" xmlns:w="http://schemas.openxmlformats.org/wordprocessingml/2006/main" xmlns:w14="http://schemas.microsoft.com/office/word/2010/wordml" mc:Ignorable="w14">
   <w:docDefaults>
     <w:rPrDefault>
       <w:rPr>
@@ -4580,378 +4347,153 @@
       </w:pPr>
     </w:pPrDefault>
   </w:docDefaults>
-  <w:latentStyles w:defLockedState="0" w:defUIPriority="99" w:defSemiHidden="0" w:defUnhideWhenUsed="0" w:defQFormat="0" w:count="371">
-    <w:lsdException w:name="Normal" w:uiPriority="0" w:qFormat="1"/>
-    <w:lsdException w:name="heading 1" w:uiPriority="9" w:qFormat="1"/>
-    <w:lsdException w:name="heading 2" w:semiHidden="1" w:uiPriority="9" w:unhideWhenUsed="1" w:qFormat="1"/>
-    <w:lsdException w:name="heading 3" w:semiHidden="1" w:uiPriority="9" w:unhideWhenUsed="1" w:qFormat="1"/>
-    <w:lsdException w:name="heading 4" w:semiHidden="1" w:uiPriority="9" w:unhideWhenUsed="1" w:qFormat="1"/>
-    <w:lsdException w:name="heading 5" w:semiHidden="1" w:uiPriority="9" w:unhideWhenUsed="1" w:qFormat="1"/>
-    <w:lsdException w:name="heading 6" w:semiHidden="1" w:uiPriority="9" w:unhideWhenUsed="1" w:qFormat="1"/>
-    <w:lsdException w:name="heading 7" w:semiHidden="1" w:uiPriority="9" w:unhideWhenUsed="1" w:qFormat="1"/>
-    <w:lsdException w:name="heading 8" w:semiHidden="1" w:uiPriority="9" w:unhideWhenUsed="1" w:qFormat="1"/>
-    <w:lsdException w:name="heading 9" w:semiHidden="1" w:uiPriority="9" w:unhideWhenUsed="1" w:qFormat="1"/>
-    <w:lsdException w:name="index 1" w:semiHidden="1" w:unhideWhenUsed="1"/>
-    <w:lsdException w:name="index 2" w:semiHidden="1" w:unhideWhenUsed="1"/>
-    <w:lsdException w:name="index 3" w:semiHidden="1" w:unhideWhenUsed="1"/>
-    <w:lsdException w:name="index 4" w:semiHidden="1" w:unhideWhenUsed="1"/>
-    <w:lsdException w:name="index 5" w:semiHidden="1" w:unhideWhenUsed="1"/>
-    <w:lsdException w:name="index 6" w:semiHidden="1" w:unhideWhenUsed="1"/>
-    <w:lsdException w:name="index 7" w:semiHidden="1" w:unhideWhenUsed="1"/>
-    <w:lsdException w:name="index 8" w:semiHidden="1" w:unhideWhenUsed="1"/>
-    <w:lsdException w:name="index 9" w:semiHidden="1" w:unhideWhenUsed="1"/>
-    <w:lsdException w:name="toc 1" w:semiHidden="1" w:uiPriority="39" w:unhideWhenUsed="1"/>
-    <w:lsdException w:name="toc 2" w:semiHidden="1" w:uiPriority="39" w:unhideWhenUsed="1"/>
-    <w:lsdException w:name="toc 3" w:semiHidden="1" w:uiPriority="39" w:unhideWhenUsed="1"/>
-    <w:lsdException w:name="toc 4" w:semiHidden="1" w:uiPriority="39" w:unhideWhenUsed="1"/>
-    <w:lsdException w:name="toc 5" w:semiHidden="1" w:uiPriority="39" w:unhideWhenUsed="1"/>
-    <w:lsdException w:name="toc 6" w:semiHidden="1" w:uiPriority="39" w:unhideWhenUsed="1"/>
-    <w:lsdException w:name="toc 7" w:semiHidden="1" w:uiPriority="39" w:unhideWhenUsed="1"/>
-    <w:lsdException w:name="toc 8" w:semiHidden="1" w:uiPriority="39" w:unhideWhenUsed="1"/>
-    <w:lsdException w:name="toc 9" w:semiHidden="1" w:uiPriority="39" w:unhideWhenUsed="1"/>
-    <w:lsdException w:name="Normal Indent" w:semiHidden="1" w:unhideWhenUsed="1"/>
-    <w:lsdException w:name="footnote text" w:semiHidden="1" w:unhideWhenUsed="1"/>
-    <w:lsdException w:name="annotation text" w:semiHidden="1" w:unhideWhenUsed="1"/>
-    <w:lsdException w:name="header" w:semiHidden="1" w:unhideWhenUsed="1"/>
-    <w:lsdException w:name="footer" w:semiHidden="1" w:unhideWhenUsed="1"/>
-    <w:lsdException w:name="index heading" w:semiHidden="1" w:unhideWhenUsed="1"/>
-    <w:lsdException w:name="caption" w:semiHidden="1" w:uiPriority="35" w:unhideWhenUsed="1" w:qFormat="1"/>
-    <w:lsdException w:name="table of figures" w:semiHidden="1" w:unhideWhenUsed="1"/>
-    <w:lsdException w:name="envelope address" w:semiHidden="1" w:unhideWhenUsed="1"/>
-    <w:lsdException w:name="envelope return" w:semiHidden="1" w:unhideWhenUsed="1"/>
-    <w:lsdException w:name="footnote reference" w:semiHidden="1" w:unhideWhenUsed="1"/>
-    <w:lsdException w:name="annotation reference" w:semiHidden="1" w:unhideWhenUsed="1"/>
-    <w:lsdException w:name="line number" w:semiHidden="1" w:unhideWhenUsed="1"/>
-    <w:lsdException w:name="page number" w:semiHidden="1" w:unhideWhenUsed="1"/>
-    <w:lsdException w:name="endnote reference" w:semiHidden="1" w:unhideWhenUsed="1"/>
-    <w:lsdException w:name="endnote text" w:semiHidden="1" w:unhideWhenUsed="1"/>
-    <w:lsdException w:name="table of authorities" w:semiHidden="1" w:unhideWhenUsed="1"/>
-    <w:lsdException w:name="macro" w:semiHidden="1" w:unhideWhenUsed="1"/>
-    <w:lsdException w:name="toa heading" w:semiHidden="1" w:unhideWhenUsed="1"/>
-    <w:lsdException w:name="List" w:semiHidden="1" w:unhideWhenUsed="1"/>
-    <w:lsdException w:name="List Bullet" w:semiHidden="1" w:unhideWhenUsed="1"/>
-    <w:lsdException w:name="List Number" w:semiHidden="1" w:unhideWhenUsed="1"/>
-    <w:lsdException w:name="List 2" w:semiHidden="1" w:unhideWhenUsed="1"/>
-    <w:lsdException w:name="List 3" w:semiHidden="1" w:unhideWhenUsed="1"/>
-    <w:lsdException w:name="List 4" w:semiHidden="1" w:unhideWhenUsed="1"/>
-    <w:lsdException w:name="List 5" w:semiHidden="1" w:unhideWhenUsed="1"/>
-    <w:lsdException w:name="List Bullet 2" w:semiHidden="1" w:unhideWhenUsed="1"/>
-    <w:lsdException w:name="List Bullet 3" w:semiHidden="1" w:unhideWhenUsed="1"/>
-    <w:lsdException w:name="List Bullet 4" w:semiHidden="1" w:unhideWhenUsed="1"/>
-    <w:lsdException w:name="List Bullet 5" w:semiHidden="1" w:unhideWhenUsed="1"/>
-    <w:lsdException w:name="List Number 2" w:semiHidden="1" w:unhideWhenUsed="1"/>
-    <w:lsdException w:name="List Number 3" w:semiHidden="1" w:unhideWhenUsed="1"/>
-    <w:lsdException w:name="List Number 4" w:semiHidden="1" w:unhideWhenUsed="1"/>
-    <w:lsdException w:name="List Number 5" w:semiHidden="1" w:unhideWhenUsed="1"/>
-    <w:lsdException w:name="Title" w:uiPriority="10" w:qFormat="1"/>
-    <w:lsdException w:name="Closing" w:semiHidden="1" w:unhideWhenUsed="1"/>
-    <w:lsdException w:name="Signature" w:semiHidden="1" w:unhideWhenUsed="1"/>
-    <w:lsdException w:name="Default Paragraph Font" w:semiHidden="1" w:uiPriority="1" w:unhideWhenUsed="1"/>
-    <w:lsdException w:name="Body Text" w:semiHidden="1" w:unhideWhenUsed="1"/>
-    <w:lsdException w:name="Body Text Indent" w:semiHidden="1" w:unhideWhenUsed="1"/>
-    <w:lsdException w:name="List Continue" w:semiHidden="1" w:unhideWhenUsed="1"/>
-    <w:lsdException w:name="List Continue 2" w:semiHidden="1" w:unhideWhenUsed="1"/>
-    <w:lsdException w:name="List Continue 3" w:semiHidden="1" w:unhideWhenUsed="1"/>
-    <w:lsdException w:name="List Continue 4" w:semiHidden="1" w:unhideWhenUsed="1"/>
-    <w:lsdException w:name="List Continue 5" w:semiHidden="1" w:unhideWhenUsed="1"/>
-    <w:lsdException w:name="Message Header" w:semiHidden="1" w:unhideWhenUsed="1"/>
-    <w:lsdException w:name="Subtitle" w:uiPriority="11" w:qFormat="1"/>
-    <w:lsdException w:name="Salutation" w:semiHidden="1" w:unhideWhenUsed="1"/>
-    <w:lsdException w:name="Date" w:semiHidden="1" w:unhideWhenUsed="1"/>
-    <w:lsdException w:name="Body Text First Indent" w:semiHidden="1" w:unhideWhenUsed="1"/>
-    <w:lsdException w:name="Body Text First Indent 2" w:semiHidden="1" w:unhideWhenUsed="1"/>
-    <w:lsdException w:name="Note Heading" w:semiHidden="1" w:unhideWhenUsed="1"/>
-    <w:lsdException w:name="Body Text 2" w:semiHidden="1" w:unhideWhenUsed="1"/>
-    <w:lsdException w:name="Body Text 3" w:semiHidden="1" w:unhideWhenUsed="1"/>
-    <w:lsdException w:name="Body Text Indent 2" w:semiHidden="1" w:unhideWhenUsed="1"/>
-    <w:lsdException w:name="Body Text Indent 3" w:semiHidden="1" w:unhideWhenUsed="1"/>
-    <w:lsdException w:name="Block Text" w:semiHidden="1" w:unhideWhenUsed="1"/>
-    <w:lsdException w:name="Hyperlink" w:semiHidden="1" w:unhideWhenUsed="1"/>
-    <w:lsdException w:name="FollowedHyperlink" w:semiHidden="1" w:unhideWhenUsed="1"/>
-    <w:lsdException w:name="Strong" w:uiPriority="22" w:qFormat="1"/>
-    <w:lsdException w:name="Emphasis" w:uiPriority="20" w:qFormat="1"/>
-    <w:lsdException w:name="Document Map" w:semiHidden="1" w:unhideWhenUsed="1"/>
-    <w:lsdException w:name="Plain Text" w:semiHidden="1" w:unhideWhenUsed="1"/>
-    <w:lsdException w:name="E-mail Signature" w:semiHidden="1" w:unhideWhenUsed="1"/>
-    <w:lsdException w:name="HTML Top of Form" w:semiHidden="1" w:unhideWhenUsed="1"/>
-    <w:lsdException w:name="HTML Bottom of Form" w:semiHidden="1" w:unhideWhenUsed="1"/>
-    <w:lsdException w:name="Normal (Web)" w:semiHidden="1" w:unhideWhenUsed="1"/>
-    <w:lsdException w:name="HTML Acronym" w:semiHidden="1" w:unhideWhenUsed="1"/>
-    <w:lsdException w:name="HTML Address" w:semiHidden="1" w:unhideWhenUsed="1"/>
-    <w:lsdException w:name="HTML Cite" w:semiHidden="1" w:unhideWhenUsed="1"/>
-    <w:lsdException w:name="HTML Code" w:semiHidden="1" w:unhideWhenUsed="1"/>
-    <w:lsdException w:name="HTML Definition" w:semiHidden="1" w:unhideWhenUsed="1"/>
-    <w:lsdException w:name="HTML Keyboard" w:semiHidden="1" w:unhideWhenUsed="1"/>
-    <w:lsdException w:name="HTML Preformatted" w:semiHidden="1" w:unhideWhenUsed="1"/>
-    <w:lsdException w:name="HTML Sample" w:semiHidden="1" w:unhideWhenUsed="1"/>
-    <w:lsdException w:name="HTML Typewriter" w:semiHidden="1" w:unhideWhenUsed="1"/>
-    <w:lsdException w:name="HTML Variable" w:semiHidden="1" w:unhideWhenUsed="1"/>
-    <w:lsdException w:name="Normal Table" w:semiHidden="1" w:unhideWhenUsed="1"/>
-    <w:lsdException w:name="annotation subject" w:semiHidden="1" w:unhideWhenUsed="1"/>
-    <w:lsdException w:name="No List" w:semiHidden="1" w:unhideWhenUsed="1"/>
-    <w:lsdException w:name="Outline List 1" w:semiHidden="1" w:unhideWhenUsed="1"/>
-    <w:lsdException w:name="Outline List 2" w:semiHidden="1" w:unhideWhenUsed="1"/>
-    <w:lsdException w:name="Outline List 3" w:semiHidden="1" w:unhideWhenUsed="1"/>
-    <w:lsdException w:name="Table Simple 1" w:semiHidden="1" w:unhideWhenUsed="1"/>
-    <w:lsdException w:name="Table Simple 2" w:semiHidden="1" w:unhideWhenUsed="1"/>
-    <w:lsdException w:name="Table Simple 3" w:semiHidden="1" w:unhideWhenUsed="1"/>
-    <w:lsdException w:name="Table Classic 1" w:semiHidden="1" w:unhideWhenUsed="1"/>
-    <w:lsdException w:name="Table Classic 2" w:semiHidden="1" w:unhideWhenUsed="1"/>
-    <w:lsdException w:name="Table Classic 3" w:semiHidden="1" w:unhideWhenUsed="1"/>
-    <w:lsdException w:name="Table Classic 4" w:semiHidden="1" w:unhideWhenUsed="1"/>
-    <w:lsdException w:name="Table Colorful 1" w:semiHidden="1" w:unhideWhenUsed="1"/>
-    <w:lsdException w:name="Table Colorful 2" w:semiHidden="1" w:unhideWhenUsed="1"/>
-    <w:lsdException w:name="Table Colorful 3" w:semiHidden="1" w:unhideWhenUsed="1"/>
-    <w:lsdException w:name="Table Columns 1" w:semiHidden="1" w:unhideWhenUsed="1"/>
-    <w:lsdException w:name="Table Columns 2" w:semiHidden="1" w:unhideWhenUsed="1"/>
-    <w:lsdException w:name="Table Columns 3" w:semiHidden="1" w:unhideWhenUsed="1"/>
-    <w:lsdException w:name="Table Columns 4" w:semiHidden="1" w:unhideWhenUsed="1"/>
-    <w:lsdException w:name="Table Columns 5" w:semiHidden="1" w:unhideWhenUsed="1"/>
-    <w:lsdException w:name="Table Grid 1" w:semiHidden="1" w:unhideWhenUsed="1"/>
-    <w:lsdException w:name="Table Grid 2" w:semiHidden="1" w:unhideWhenUsed="1"/>
-    <w:lsdException w:name="Table Grid 3" w:semiHidden="1" w:unhideWhenUsed="1"/>
-    <w:lsdException w:name="Table Grid 4" w:semiHidden="1" w:unhideWhenUsed="1"/>
-    <w:lsdException w:name="Table Grid 5" w:semiHidden="1" w:unhideWhenUsed="1"/>
-    <w:lsdException w:name="Table Grid 6" w:semiHidden="1" w:unhideWhenUsed="1"/>
-    <w:lsdException w:name="Table Grid 7" w:semiHidden="1" w:unhideWhenUsed="1"/>
-    <w:lsdException w:name="Table Grid 8" w:semiHidden="1" w:unhideWhenUsed="1"/>
-    <w:lsdException w:name="Table List 1" w:semiHidden="1" w:unhideWhenUsed="1"/>
-    <w:lsdException w:name="Table List 2" w:semiHidden="1" w:unhideWhenUsed="1"/>
-    <w:lsdException w:name="Table List 3" w:semiHidden="1" w:unhideWhenUsed="1"/>
-    <w:lsdException w:name="Table List 4" w:semiHidden="1" w:unhideWhenUsed="1"/>
-    <w:lsdException w:name="Table List 5" w:semiHidden="1" w:unhideWhenUsed="1"/>
-    <w:lsdException w:name="Table List 6" w:semiHidden="1" w:unhideWhenUsed="1"/>
-    <w:lsdException w:name="Table List 7" w:semiHidden="1" w:unhideWhenUsed="1"/>
-    <w:lsdException w:name="Table List 8" w:semiHidden="1" w:unhideWhenUsed="1"/>
-    <w:lsdException w:name="Table 3D effects 1" w:semiHidden="1" w:unhideWhenUsed="1"/>
-    <w:lsdException w:name="Table 3D effects 2" w:semiHidden="1" w:unhideWhenUsed="1"/>
-    <w:lsdException w:name="Table 3D effects 3" w:semiHidden="1" w:unhideWhenUsed="1"/>
-    <w:lsdException w:name="Table Contemporary" w:semiHidden="1" w:unhideWhenUsed="1"/>
-    <w:lsdException w:name="Table Elegant" w:semiHidden="1" w:unhideWhenUsed="1"/>
-    <w:lsdException w:name="Table Professional" w:semiHidden="1" w:unhideWhenUsed="1"/>
-    <w:lsdException w:name="Table Subtle 1" w:semiHidden="1" w:unhideWhenUsed="1"/>
-    <w:lsdException w:name="Table Subtle 2" w:semiHidden="1" w:unhideWhenUsed="1"/>
-    <w:lsdException w:name="Table Web 1" w:semiHidden="1" w:unhideWhenUsed="1"/>
-    <w:lsdException w:name="Table Web 2" w:semiHidden="1" w:unhideWhenUsed="1"/>
-    <w:lsdException w:name="Table Web 3" w:semiHidden="1" w:unhideWhenUsed="1"/>
-    <w:lsdException w:name="Balloon Text" w:semiHidden="1" w:unhideWhenUsed="1"/>
-    <w:lsdException w:name="Table Grid" w:uiPriority="39"/>
-    <w:lsdException w:name="Table Theme" w:semiHidden="1" w:unhideWhenUsed="1"/>
-    <w:lsdException w:name="Placeholder Text" w:semiHidden="1"/>
-    <w:lsdException w:name="No Spacing" w:uiPriority="1" w:qFormat="1"/>
-    <w:lsdException w:name="Light Shading" w:uiPriority="60"/>
-    <w:lsdException w:name="Light List" w:uiPriority="61"/>
-    <w:lsdException w:name="Light Grid" w:uiPriority="62"/>
-    <w:lsdException w:name="Medium Shading 1" w:uiPriority="63"/>
-    <w:lsdException w:name="Medium Shading 2" w:uiPriority="64"/>
-    <w:lsdException w:name="Medium List 1" w:uiPriority="65"/>
-    <w:lsdException w:name="Medium List 2" w:uiPriority="66"/>
-    <w:lsdException w:name="Medium Grid 1" w:uiPriority="67"/>
-    <w:lsdException w:name="Medium Grid 2" w:uiPriority="68"/>
-    <w:lsdException w:name="Medium Grid 3" w:uiPriority="69"/>
-    <w:lsdException w:name="Dark List" w:uiPriority="70"/>
-    <w:lsdException w:name="Colorful Shading" w:uiPriority="71"/>
-    <w:lsdException w:name="Colorful List" w:uiPriority="72"/>
-    <w:lsdException w:name="Colorful Grid" w:uiPriority="73"/>
-    <w:lsdException w:name="Light Shading Accent 1" w:uiPriority="60"/>
-    <w:lsdException w:name="Light List Accent 1" w:uiPriority="61"/>
-    <w:lsdException w:name="Light Grid Accent 1" w:uiPriority="62"/>
-    <w:lsdException w:name="Medium Shading 1 Accent 1" w:uiPriority="63"/>
-    <w:lsdException w:name="Medium Shading 2 Accent 1" w:uiPriority="64"/>
-    <w:lsdException w:name="Medium List 1 Accent 1" w:uiPriority="65"/>
-    <w:lsdException w:name="Revision" w:semiHidden="1"/>
-    <w:lsdException w:name="List Paragraph" w:uiPriority="34" w:qFormat="1"/>
-    <w:lsdException w:name="Quote" w:uiPriority="29" w:qFormat="1"/>
-    <w:lsdException w:name="Intense Quote" w:uiPriority="30" w:qFormat="1"/>
-    <w:lsdException w:name="Medium List 2 Accent 1" w:uiPriority="66"/>
-    <w:lsdException w:name="Medium Grid 1 Accent 1" w:uiPriority="67"/>
-    <w:lsdException w:name="Medium Grid 2 Accent 1" w:uiPriority="68"/>
-    <w:lsdException w:name="Medium Grid 3 Accent 1" w:uiPriority="69"/>
-    <w:lsdException w:name="Dark List Accent 1" w:uiPriority="70"/>
-    <w:lsdException w:name="Colorful Shading Accent 1" w:uiPriority="71"/>
-    <w:lsdException w:name="Colorful List Accent 1" w:uiPriority="72"/>
-    <w:lsdException w:name="Colorful Grid Accent 1" w:uiPriority="73"/>
-    <w:lsdException w:name="Light Shading Accent 2" w:uiPriority="60"/>
-    <w:lsdException w:name="Light List Accent 2" w:uiPriority="61"/>
-    <w:lsdException w:name="Light Grid Accent 2" w:uiPriority="62"/>
-    <w:lsdException w:name="Medium Shading 1 Accent 2" w:uiPriority="63"/>
-    <w:lsdException w:name="Medium Shading 2 Accent 2" w:uiPriority="64"/>
-    <w:lsdException w:name="Medium List 1 Accent 2" w:uiPriority="65"/>
-    <w:lsdException w:name="Medium List 2 Accent 2" w:uiPriority="66"/>
-    <w:lsdException w:name="Medium Grid 1 Accent 2" w:uiPriority="67"/>
-    <w:lsdException w:name="Medium Grid 2 Accent 2" w:uiPriority="68"/>
-    <w:lsdException w:name="Medium Grid 3 Accent 2" w:uiPriority="69"/>
-    <w:lsdException w:name="Dark List Accent 2" w:uiPriority="70"/>
-    <w:lsdException w:name="Colorful Shading Accent 2" w:uiPriority="71"/>
-    <w:lsdException w:name="Colorful List Accent 2" w:uiPriority="72"/>
-    <w:lsdException w:name="Colorful Grid Accent 2" w:uiPriority="73"/>
-    <w:lsdException w:name="Light Shading Accent 3" w:uiPriority="60"/>
-    <w:lsdException w:name="Light List Accent 3" w:uiPriority="61"/>
-    <w:lsdException w:name="Light Grid Accent 3" w:uiPriority="62"/>
-    <w:lsdException w:name="Medium Shading 1 Accent 3" w:uiPriority="63"/>
-    <w:lsdException w:name="Medium Shading 2 Accent 3" w:uiPriority="64"/>
-    <w:lsdException w:name="Medium List 1 Accent 3" w:uiPriority="65"/>
-    <w:lsdException w:name="Medium List 2 Accent 3" w:uiPriority="66"/>
-    <w:lsdException w:name="Medium Grid 1 Accent 3" w:uiPriority="67"/>
-    <w:lsdException w:name="Medium Grid 2 Accent 3" w:uiPriority="68"/>
-    <w:lsdException w:name="Medium Grid 3 Accent 3" w:uiPriority="69"/>
-    <w:lsdException w:name="Dark List Accent 3" w:uiPriority="70"/>
-    <w:lsdException w:name="Colorful Shading Accent 3" w:uiPriority="71"/>
-    <w:lsdException w:name="Colorful List Accent 3" w:uiPriority="72"/>
-    <w:lsdException w:name="Colorful Grid Accent 3" w:uiPriority="73"/>
-    <w:lsdException w:name="Light Shading Accent 4" w:uiPriority="60"/>
-    <w:lsdException w:name="Light List Accent 4" w:uiPriority="61"/>
-    <w:lsdException w:name="Light Grid Accent 4" w:uiPriority="62"/>
-    <w:lsdException w:name="Medium Shading 1 Accent 4" w:uiPriority="63"/>
-    <w:lsdException w:name="Medium Shading 2 Accent 4" w:uiPriority="64"/>
-    <w:lsdException w:name="Medium List 1 Accent 4" w:uiPriority="65"/>
-    <w:lsdException w:name="Medium List 2 Accent 4" w:uiPriority="66"/>
-    <w:lsdException w:name="Medium Grid 1 Accent 4" w:uiPriority="67"/>
-    <w:lsdException w:name="Medium Grid 2 Accent 4" w:uiPriority="68"/>
-    <w:lsdException w:name="Medium Grid 3 Accent 4" w:uiPriority="69"/>
-    <w:lsdException w:name="Dark List Accent 4" w:uiPriority="70"/>
-    <w:lsdException w:name="Colorful Shading Accent 4" w:uiPriority="71"/>
-    <w:lsdException w:name="Colorful List Accent 4" w:uiPriority="72"/>
-    <w:lsdException w:name="Colorful Grid Accent 4" w:uiPriority="73"/>
-    <w:lsdException w:name="Light Shading Accent 5" w:uiPriority="60"/>
-    <w:lsdException w:name="Light List Accent 5" w:uiPriority="61"/>
-    <w:lsdException w:name="Light Grid Accent 5" w:uiPriority="62"/>
-    <w:lsdException w:name="Medium Shading 1 Accent 5" w:uiPriority="63"/>
-    <w:lsdException w:name="Medium Shading 2 Accent 5" w:uiPriority="64"/>
-    <w:lsdException w:name="Medium List 1 Accent 5" w:uiPriority="65"/>
-    <w:lsdException w:name="Medium List 2 Accent 5" w:uiPriority="66"/>
-    <w:lsdException w:name="Medium Grid 1 Accent 5" w:uiPriority="67"/>
-    <w:lsdException w:name="Medium Grid 2 Accent 5" w:uiPriority="68"/>
-    <w:lsdException w:name="Medium Grid 3 Accent 5" w:uiPriority="69"/>
-    <w:lsdException w:name="Dark List Accent 5" w:uiPriority="70"/>
-    <w:lsdException w:name="Colorful Shading Accent 5" w:uiPriority="71"/>
-    <w:lsdException w:name="Colorful List Accent 5" w:uiPriority="72"/>
-    <w:lsdException w:name="Colorful Grid Accent 5" w:uiPriority="73"/>
-    <w:lsdException w:name="Light Shading Accent 6" w:uiPriority="60"/>
-    <w:lsdException w:name="Light List Accent 6" w:uiPriority="61"/>
-    <w:lsdException w:name="Light Grid Accent 6" w:uiPriority="62"/>
-    <w:lsdException w:name="Medium Shading 1 Accent 6" w:uiPriority="63"/>
-    <w:lsdException w:name="Medium Shading 2 Accent 6" w:uiPriority="64"/>
-    <w:lsdException w:name="Medium List 1 Accent 6" w:uiPriority="65"/>
-    <w:lsdException w:name="Medium List 2 Accent 6" w:uiPriority="66"/>
-    <w:lsdException w:name="Medium Grid 1 Accent 6" w:uiPriority="67"/>
-    <w:lsdException w:name="Medium Grid 2 Accent 6" w:uiPriority="68"/>
-    <w:lsdException w:name="Medium Grid 3 Accent 6" w:uiPriority="69"/>
-    <w:lsdException w:name="Dark List Accent 6" w:uiPriority="70"/>
-    <w:lsdException w:name="Colorful Shading Accent 6" w:uiPriority="71"/>
-    <w:lsdException w:name="Colorful List Accent 6" w:uiPriority="72"/>
-    <w:lsdException w:name="Colorful Grid Accent 6" w:uiPriority="73"/>
-    <w:lsdException w:name="Subtle Emphasis" w:uiPriority="19" w:qFormat="1"/>
-    <w:lsdException w:name="Intense Emphasis" w:uiPriority="21" w:qFormat="1"/>
-    <w:lsdException w:name="Subtle Reference" w:uiPriority="31" w:qFormat="1"/>
-    <w:lsdException w:name="Intense Reference" w:uiPriority="32" w:qFormat="1"/>
-    <w:lsdException w:name="Book Title" w:uiPriority="33" w:qFormat="1"/>
-    <w:lsdException w:name="Bibliography" w:semiHidden="1" w:uiPriority="37" w:unhideWhenUsed="1"/>
-    <w:lsdException w:name="TOC Heading" w:semiHidden="1" w:uiPriority="39" w:unhideWhenUsed="1" w:qFormat="1"/>
-    <w:lsdException w:name="Plain Table 1" w:uiPriority="41"/>
-    <w:lsdException w:name="Plain Table 2" w:uiPriority="42"/>
-    <w:lsdException w:name="Plain Table 3" w:uiPriority="43"/>
-    <w:lsdException w:name="Plain Table 4" w:uiPriority="44"/>
-    <w:lsdException w:name="Plain Table 5" w:uiPriority="45"/>
-    <w:lsdException w:name="Grid Table Light" w:uiPriority="40"/>
-    <w:lsdException w:name="Grid Table 1 Light" w:uiPriority="46"/>
-    <w:lsdException w:name="Grid Table 2" w:uiPriority="47"/>
-    <w:lsdException w:name="Grid Table 3" w:uiPriority="48"/>
-    <w:lsdException w:name="Grid Table 4" w:uiPriority="49"/>
-    <w:lsdException w:name="Grid Table 5 Dark" w:uiPriority="50"/>
-    <w:lsdException w:name="Grid Table 6 Colorful" w:uiPriority="51"/>
-    <w:lsdException w:name="Grid Table 7 Colorful" w:uiPriority="52"/>
-    <w:lsdException w:name="Grid Table 1 Light Accent 1" w:uiPriority="46"/>
-    <w:lsdException w:name="Grid Table 2 Accent 1" w:uiPriority="47"/>
-    <w:lsdException w:name="Grid Table 3 Accent 1" w:uiPriority="48"/>
-    <w:lsdException w:name="Grid Table 4 Accent 1" w:uiPriority="49"/>
-    <w:lsdException w:name="Grid Table 5 Dark Accent 1" w:uiPriority="50"/>
-    <w:lsdException w:name="Grid Table 6 Colorful Accent 1" w:uiPriority="51"/>
-    <w:lsdException w:name="Grid Table 7 Colorful Accent 1" w:uiPriority="52"/>
-    <w:lsdException w:name="Grid Table 1 Light Accent 2" w:uiPriority="46"/>
-    <w:lsdException w:name="Grid Table 2 Accent 2" w:uiPriority="47"/>
-    <w:lsdException w:name="Grid Table 3 Accent 2" w:uiPriority="48"/>
-    <w:lsdException w:name="Grid Table 4 Accent 2" w:uiPriority="49"/>
-    <w:lsdException w:name="Grid Table 5 Dark Accent 2" w:uiPriority="50"/>
-    <w:lsdException w:name="Grid Table 6 Colorful Accent 2" w:uiPriority="51"/>
-    <w:lsdException w:name="Grid Table 7 Colorful Accent 2" w:uiPriority="52"/>
-    <w:lsdException w:name="Grid Table 1 Light Accent 3" w:uiPriority="46"/>
-    <w:lsdException w:name="Grid Table 2 Accent 3" w:uiPriority="47"/>
-    <w:lsdException w:name="Grid Table 3 Accent 3" w:uiPriority="48"/>
-    <w:lsdException w:name="Grid Table 4 Accent 3" w:uiPriority="49"/>
-    <w:lsdException w:name="Grid Table 5 Dark Accent 3" w:uiPriority="50"/>
-    <w:lsdException w:name="Grid Table 6 Colorful Accent 3" w:uiPriority="51"/>
-    <w:lsdException w:name="Grid Table 7 Colorful Accent 3" w:uiPriority="52"/>
-    <w:lsdException w:name="Grid Table 1 Light Accent 4" w:uiPriority="46"/>
-    <w:lsdException w:name="Grid Table 2 Accent 4" w:uiPriority="47"/>
-    <w:lsdException w:name="Grid Table 3 Accent 4" w:uiPriority="48"/>
-    <w:lsdException w:name="Grid Table 4 Accent 4" w:uiPriority="49"/>
-    <w:lsdException w:name="Grid Table 5 Dark Accent 4" w:uiPriority="50"/>
-    <w:lsdException w:name="Grid Table 6 Colorful Accent 4" w:uiPriority="51"/>
-    <w:lsdException w:name="Grid Table 7 Colorful Accent 4" w:uiPriority="52"/>
-    <w:lsdException w:name="Grid Table 1 Light Accent 5" w:uiPriority="46"/>
-    <w:lsdException w:name="Grid Table 2 Accent 5" w:uiPriority="47"/>
-    <w:lsdException w:name="Grid Table 3 Accent 5" w:uiPriority="48"/>
-    <w:lsdException w:name="Grid Table 4 Accent 5" w:uiPriority="49"/>
-    <w:lsdException w:name="Grid Table 5 Dark Accent 5" w:uiPriority="50"/>
-    <w:lsdException w:name="Grid Table 6 Colorful Accent 5" w:uiPriority="51"/>
-    <w:lsdException w:name="Grid Table 7 Colorful Accent 5" w:uiPriority="52"/>
-    <w:lsdException w:name="Grid Table 1 Light Accent 6" w:uiPriority="46"/>
-    <w:lsdException w:name="Grid Table 2 Accent 6" w:uiPriority="47"/>
-    <w:lsdException w:name="Grid Table 3 Accent 6" w:uiPriority="48"/>
-    <w:lsdException w:name="Grid Table 4 Accent 6" w:uiPriority="49"/>
-    <w:lsdException w:name="Grid Table 5 Dark Accent 6" w:uiPriority="50"/>
-    <w:lsdException w:name="Grid Table 6 Colorful Accent 6" w:uiPriority="51"/>
-    <w:lsdException w:name="Grid Table 7 Colorful Accent 6" w:uiPriority="52"/>
-    <w:lsdException w:name="List Table 1 Light" w:uiPriority="46"/>
-    <w:lsdException w:name="List Table 2" w:uiPriority="47"/>
-    <w:lsdException w:name="List Table 3" w:uiPriority="48"/>
-    <w:lsdException w:name="List Table 4" w:uiPriority="49"/>
-    <w:lsdException w:name="List Table 5 Dark" w:uiPriority="50"/>
-    <w:lsdException w:name="List Table 6 Colorful" w:uiPriority="51"/>
-    <w:lsdException w:name="List Table 7 Colorful" w:uiPriority="52"/>
-    <w:lsdException w:name="List Table 1 Light Accent 1" w:uiPriority="46"/>
-    <w:lsdException w:name="List Table 2 Accent 1" w:uiPriority="47"/>
-    <w:lsdException w:name="List Table 3 Accent 1" w:uiPriority="48"/>
-    <w:lsdException w:name="List Table 4 Accent 1" w:uiPriority="49"/>
-    <w:lsdException w:name="List Table 5 Dark Accent 1" w:uiPriority="50"/>
-    <w:lsdException w:name="List Table 6 Colorful Accent 1" w:uiPriority="51"/>
-    <w:lsdException w:name="List Table 7 Colorful Accent 1" w:uiPriority="52"/>
-    <w:lsdException w:name="List Table 1 Light Accent 2" w:uiPriority="46"/>
-    <w:lsdException w:name="List Table 2 Accent 2" w:uiPriority="47"/>
-    <w:lsdException w:name="List Table 3 Accent 2" w:uiPriority="48"/>
-    <w:lsdException w:name="List Table 4 Accent 2" w:uiPriority="49"/>
-    <w:lsdException w:name="List Table 5 Dark Accent 2" w:uiPriority="50"/>
-    <w:lsdException w:name="List Table 6 Colorful Accent 2" w:uiPriority="51"/>
-    <w:lsdException w:name="List Table 7 Colorful Accent 2" w:uiPriority="52"/>
-    <w:lsdException w:name="List Table 1 Light Accent 3" w:uiPriority="46"/>
-    <w:lsdException w:name="List Table 2 Accent 3" w:uiPriority="47"/>
-    <w:lsdException w:name="List Table 3 Accent 3" w:uiPriority="48"/>
-    <w:lsdException w:name="List Table 4 Accent 3" w:uiPriority="49"/>
-    <w:lsdException w:name="List Table 5 Dark Accent 3" w:uiPriority="50"/>
-    <w:lsdException w:name="List Table 6 Colorful Accent 3" w:uiPriority="51"/>
-    <w:lsdException w:name="List Table 7 Colorful Accent 3" w:uiPriority="52"/>
-    <w:lsdException w:name="List Table 1 Light Accent 4" w:uiPriority="46"/>
-    <w:lsdException w:name="List Table 2 Accent 4" w:uiPriority="47"/>
-    <w:lsdException w:name="List Table 3 Accent 4" w:uiPriority="48"/>
-    <w:lsdException w:name="List Table 4 Accent 4" w:uiPriority="49"/>
-    <w:lsdException w:name="List Table 5 Dark Accent 4" w:uiPriority="50"/>
-    <w:lsdException w:name="List Table 6 Colorful Accent 4" w:uiPriority="51"/>
-    <w:lsdException w:name="List Table 7 Colorful Accent 4" w:uiPriority="52"/>
-    <w:lsdException w:name="List Table 1 Light Accent 5" w:uiPriority="46"/>
-    <w:lsdException w:name="List Table 2 Accent 5" w:uiPriority="47"/>
-    <w:lsdException w:name="List Table 3 Accent 5" w:uiPriority="48"/>
-    <w:lsdException w:name="List Table 4 Accent 5" w:uiPriority="49"/>
-    <w:lsdException w:name="List Table 5 Dark Accent 5" w:uiPriority="50"/>
-    <w:lsdException w:name="List Table 6 Colorful Accent 5" w:uiPriority="51"/>
-    <w:lsdException w:name="List Table 7 Colorful Accent 5" w:uiPriority="52"/>
-    <w:lsdException w:name="List Table 1 Light Accent 6" w:uiPriority="46"/>
-    <w:lsdException w:name="List Table 2 Accent 6" w:uiPriority="47"/>
-    <w:lsdException w:name="List Table 3 Accent 6" w:uiPriority="48"/>
-    <w:lsdException w:name="List Table 4 Accent 6" w:uiPriority="49"/>
-    <w:lsdException w:name="List Table 5 Dark Accent 6" w:uiPriority="50"/>
-    <w:lsdException w:name="List Table 6 Colorful Accent 6" w:uiPriority="51"/>
-    <w:lsdException w:name="List Table 7 Colorful Accent 6" w:uiPriority="52"/>
+  <w:latentStyles w:defLockedState="0" w:defUIPriority="99" w:defSemiHidden="1" w:defUnhideWhenUsed="1" w:defQFormat="0" w:count="276">
+    <w:lsdException w:name="Normal" w:semiHidden="0" w:uiPriority="0" w:unhideWhenUsed="0" w:qFormat="1"/>
+    <w:lsdException w:name="heading 1" w:semiHidden="0" w:uiPriority="9" w:unhideWhenUsed="0" w:qFormat="1"/>
+    <w:lsdException w:name="heading 2" w:uiPriority="9" w:qFormat="1"/>
+    <w:lsdException w:name="heading 3" w:uiPriority="9" w:qFormat="1"/>
+    <w:lsdException w:name="heading 4" w:uiPriority="9" w:qFormat="1"/>
+    <w:lsdException w:name="heading 5" w:uiPriority="9" w:qFormat="1"/>
+    <w:lsdException w:name="heading 6" w:uiPriority="9" w:qFormat="1"/>
+    <w:lsdException w:name="heading 7" w:uiPriority="9" w:qFormat="1"/>
+    <w:lsdException w:name="heading 8" w:uiPriority="9" w:qFormat="1"/>
+    <w:lsdException w:name="heading 9" w:uiPriority="9" w:qFormat="1"/>
+    <w:lsdException w:name="toc 1" w:uiPriority="39"/>
+    <w:lsdException w:name="toc 2" w:uiPriority="39"/>
+    <w:lsdException w:name="toc 3" w:uiPriority="39"/>
+    <w:lsdException w:name="toc 4" w:uiPriority="39"/>
+    <w:lsdException w:name="toc 5" w:uiPriority="39"/>
+    <w:lsdException w:name="toc 6" w:uiPriority="39"/>
+    <w:lsdException w:name="toc 7" w:uiPriority="39"/>
+    <w:lsdException w:name="toc 8" w:uiPriority="39"/>
+    <w:lsdException w:name="toc 9" w:uiPriority="39"/>
+    <w:lsdException w:name="caption" w:uiPriority="35" w:qFormat="1"/>
+    <w:lsdException w:name="Title" w:semiHidden="0" w:uiPriority="10" w:unhideWhenUsed="0" w:qFormat="1"/>
+    <w:lsdException w:name="Default Paragraph Font" w:uiPriority="1"/>
+    <w:lsdException w:name="Subtitle" w:semiHidden="0" w:uiPriority="11" w:unhideWhenUsed="0" w:qFormat="1"/>
+    <w:lsdException w:name="Strong" w:semiHidden="0" w:uiPriority="22" w:unhideWhenUsed="0" w:qFormat="1"/>
+    <w:lsdException w:name="Emphasis" w:semiHidden="0" w:uiPriority="20" w:unhideWhenUsed="0" w:qFormat="1"/>
+    <w:lsdException w:name="Table Grid" w:semiHidden="0" w:uiPriority="39" w:unhideWhenUsed="0"/>
+    <w:lsdException w:name="Note Level 1" w:semiHidden="0" w:unhideWhenUsed="0"/>
+    <w:lsdException w:name="Note Level 2" w:semiHidden="0" w:unhideWhenUsed="0"/>
+    <w:lsdException w:name="Note Level 3" w:semiHidden="0" w:unhideWhenUsed="0"/>
+    <w:lsdException w:name="Note Level 4" w:semiHidden="0" w:unhideWhenUsed="0"/>
+    <w:lsdException w:name="Note Level 5" w:semiHidden="0" w:unhideWhenUsed="0"/>
+    <w:lsdException w:name="Note Level 6" w:semiHidden="0" w:unhideWhenUsed="0"/>
+    <w:lsdException w:name="Note Level 7" w:semiHidden="0" w:unhideWhenUsed="0"/>
+    <w:lsdException w:name="Note Level 8" w:semiHidden="0" w:unhideWhenUsed="0"/>
+    <w:lsdException w:name="Note Level 9" w:semiHidden="0" w:unhideWhenUsed="0"/>
+    <w:lsdException w:name="Placeholder Text" w:unhideWhenUsed="0"/>
+    <w:lsdException w:name="No Spacing" w:semiHidden="0" w:uiPriority="1" w:unhideWhenUsed="0" w:qFormat="1"/>
+    <w:lsdException w:name="Light Shading" w:semiHidden="0" w:uiPriority="60" w:unhideWhenUsed="0"/>
+    <w:lsdException w:name="Light List" w:semiHidden="0" w:uiPriority="61" w:unhideWhenUsed="0"/>
+    <w:lsdException w:name="Light Grid" w:semiHidden="0" w:uiPriority="62" w:unhideWhenUsed="0"/>
+    <w:lsdException w:name="Medium Shading 1" w:semiHidden="0" w:uiPriority="63" w:unhideWhenUsed="0"/>
+    <w:lsdException w:name="Medium Shading 2" w:semiHidden="0" w:uiPriority="64" w:unhideWhenUsed="0"/>
+    <w:lsdException w:name="Medium List 1" w:semiHidden="0" w:uiPriority="65" w:unhideWhenUsed="0"/>
+    <w:lsdException w:name="Medium List 2" w:semiHidden="0" w:uiPriority="66" w:unhideWhenUsed="0"/>
+    <w:lsdException w:name="Medium Grid 1" w:semiHidden="0" w:uiPriority="67" w:unhideWhenUsed="0"/>
+    <w:lsdException w:name="Medium Grid 2" w:semiHidden="0" w:uiPriority="68" w:unhideWhenUsed="0"/>
+    <w:lsdException w:name="Medium Grid 3" w:semiHidden="0" w:uiPriority="69" w:unhideWhenUsed="0"/>
+    <w:lsdException w:name="Dark List" w:semiHidden="0" w:uiPriority="70" w:unhideWhenUsed="0"/>
+    <w:lsdException w:name="Colorful Shading" w:semiHidden="0" w:uiPriority="71" w:unhideWhenUsed="0"/>
+    <w:lsdException w:name="Colorful List" w:semiHidden="0" w:uiPriority="72" w:unhideWhenUsed="0"/>
+    <w:lsdException w:name="Colorful Grid" w:semiHidden="0" w:uiPriority="73" w:unhideWhenUsed="0"/>
+    <w:lsdException w:name="Light Shading Accent 1" w:semiHidden="0" w:uiPriority="60" w:unhideWhenUsed="0"/>
+    <w:lsdException w:name="Light List Accent 1" w:semiHidden="0" w:uiPriority="61" w:unhideWhenUsed="0"/>
+    <w:lsdException w:name="Light Grid Accent 1" w:semiHidden="0" w:uiPriority="62" w:unhideWhenUsed="0"/>
+    <w:lsdException w:name="Medium Shading 1 Accent 1" w:semiHidden="0" w:uiPriority="63" w:unhideWhenUsed="0"/>
+    <w:lsdException w:name="Medium Shading 2 Accent 1" w:semiHidden="0" w:uiPriority="64" w:unhideWhenUsed="0"/>
+    <w:lsdException w:name="Medium List 1 Accent 1" w:semiHidden="0" w:uiPriority="65" w:unhideWhenUsed="0"/>
+    <w:lsdException w:name="Revision" w:unhideWhenUsed="0"/>
+    <w:lsdException w:name="List Paragraph" w:semiHidden="0" w:uiPriority="34" w:unhideWhenUsed="0" w:qFormat="1"/>
+    <w:lsdException w:name="Quote" w:semiHidden="0" w:uiPriority="29" w:unhideWhenUsed="0" w:qFormat="1"/>
+    <w:lsdException w:name="Intense Quote" w:semiHidden="0" w:uiPriority="30" w:unhideWhenUsed="0" w:qFormat="1"/>
+    <w:lsdException w:name="Medium List 2 Accent 1" w:semiHidden="0" w:uiPriority="66" w:unhideWhenUsed="0"/>
+    <w:lsdException w:name="Medium Grid 1 Accent 1" w:semiHidden="0" w:uiPriority="67" w:unhideWhenUsed="0"/>
+    <w:lsdException w:name="Medium Grid 2 Accent 1" w:semiHidden="0" w:uiPriority="68" w:unhideWhenUsed="0"/>
+    <w:lsdException w:name="Medium Grid 3 Accent 1" w:semiHidden="0" w:uiPriority="69" w:unhideWhenUsed="0"/>
+    <w:lsdException w:name="Dark List Accent 1" w:semiHidden="0" w:uiPriority="70" w:unhideWhenUsed="0"/>
+    <w:lsdException w:name="Colorful Shading Accent 1" w:semiHidden="0" w:uiPriority="71" w:unhideWhenUsed="0"/>
+    <w:lsdException w:name="Colorful List Accent 1" w:semiHidden="0" w:uiPriority="72" w:unhideWhenUsed="0"/>
+    <w:lsdException w:name="Colorful Grid Accent 1" w:semiHidden="0" w:uiPriority="73" w:unhideWhenUsed="0"/>
+    <w:lsdException w:name="Light Shading Accent 2" w:semiHidden="0" w:uiPriority="60" w:unhideWhenUsed="0"/>
+    <w:lsdException w:name="Light List Accent 2" w:semiHidden="0" w:uiPriority="61" w:unhideWhenUsed="0"/>
+    <w:lsdException w:name="Light Grid Accent 2" w:semiHidden="0" w:uiPriority="62" w:unhideWhenUsed="0"/>
+    <w:lsdException w:name="Medium Shading 1 Accent 2" w:semiHidden="0" w:uiPriority="63" w:unhideWhenUsed="0"/>
+    <w:lsdException w:name="Medium Shading 2 Accent 2" w:semiHidden="0" w:uiPriority="64" w:unhideWhenUsed="0"/>
+    <w:lsdException w:name="Medium List 1 Accent 2" w:semiHidden="0" w:uiPriority="65" w:unhideWhenUsed="0"/>
+    <w:lsdException w:name="Medium List 2 Accent 2" w:semiHidden="0" w:uiPriority="66" w:unhideWhenUsed="0"/>
+    <w:lsdException w:name="Medium Grid 1 Accent 2" w:semiHidden="0" w:uiPriority="67" w:unhideWhenUsed="0"/>
+    <w:lsdException w:name="Medium Grid 2 Accent 2" w:semiHidden="0" w:uiPriority="68" w:unhideWhenUsed="0"/>
+    <w:lsdException w:name="Medium Grid 3 Accent 2" w:semiHidden="0" w:uiPriority="69" w:unhideWhenUsed="0"/>
+    <w:lsdException w:name="Dark List Accent 2" w:semiHidden="0" w:uiPriority="70" w:unhideWhenUsed="0"/>
+    <w:lsdException w:name="Colorful Shading Accent 2" w:semiHidden="0" w:uiPriority="71" w:unhideWhenUsed="0"/>
+    <w:lsdException w:name="Colorful List Accent 2" w:semiHidden="0" w:uiPriority="72" w:unhideWhenUsed="0"/>
+    <w:lsdException w:name="Colorful Grid Accent 2" w:semiHidden="0" w:uiPriority="73" w:unhideWhenUsed="0"/>
+    <w:lsdException w:name="Light Shading Accent 3" w:semiHidden="0" w:uiPriority="60" w:unhideWhenUsed="0"/>
+    <w:lsdException w:name="Light List Accent 3" w:semiHidden="0" w:uiPriority="61" w:unhideWhenUsed="0"/>
+    <w:lsdException w:name="Light Grid Accent 3" w:semiHidden="0" w:uiPriority="62" w:unhideWhenUsed="0"/>
+    <w:lsdException w:name="Medium Shading 1 Accent 3" w:semiHidden="0" w:uiPriority="63" w:unhideWhenUsed="0"/>
+    <w:lsdException w:name="Medium Shading 2 Accent 3" w:semiHidden="0" w:uiPriority="64" w:unhideWhenUsed="0"/>
+    <w:lsdException w:name="Medium List 1 Accent 3" w:semiHidden="0" w:uiPriority="65" w:unhideWhenUsed="0"/>
+    <w:lsdException w:name="Medium List 2 Accent 3" w:semiHidden="0" w:uiPriority="66" w:unhideWhenUsed="0"/>
+    <w:lsdException w:name="Medium Grid 1 Accent 3" w:semiHidden="0" w:uiPriority="67" w:unhideWhenUsed="0"/>
+    <w:lsdException w:name="Medium Grid 2 Accent 3" w:semiHidden="0" w:uiPriority="68" w:unhideWhenUsed="0"/>
+    <w:lsdException w:name="Medium Grid 3 Accent 3" w:semiHidden="0" w:uiPriority="69" w:unhideWhenUsed="0"/>
+    <w:lsdException w:name="Dark List Accent 3" w:semiHidden="0" w:uiPriority="70" w:unhideWhenUsed="0"/>
+    <w:lsdException w:name="Colorful Shading Accent 3" w:semiHidden="0" w:uiPriority="71" w:unhideWhenUsed="0"/>
+    <w:lsdException w:name="Colorful List Accent 3" w:semiHidden="0" w:uiPriority="72" w:unhideWhenUsed="0"/>
+    <w:lsdException w:name="Colorful Grid Accent 3" w:semiHidden="0" w:uiPriority="73" w:unhideWhenUsed="0"/>
+    <w:lsdException w:name="Light Shading Accent 4" w:semiHidden="0" w:uiPriority="60" w:unhideWhenUsed="0"/>
+    <w:lsdException w:name="Light List Accent 4" w:semiHidden="0" w:uiPriority="61" w:unhideWhenUsed="0"/>
+    <w:lsdException w:name="Light Grid Accent 4" w:semiHidden="0" w:uiPriority="62" w:unhideWhenUsed="0"/>
+    <w:lsdException w:name="Medium Shading 1 Accent 4" w:semiHidden="0" w:uiPriority="63" w:unhideWhenUsed="0"/>
+    <w:lsdException w:name="Medium Shading 2 Accent 4" w:semiHidden="0" w:uiPriority="64" w:unhideWhenUsed="0"/>
+    <w:lsdException w:name="Medium List 1 Accent 4" w:semiHidden="0" w:uiPriority="65" w:unhideWhenUsed="0"/>
+    <w:lsdException w:name="Medium List 2 Accent 4" w:semiHidden="0" w:uiPriority="66" w:unhideWhenUsed="0"/>
+    <w:lsdException w:name="Medium Grid 1 Accent 4" w:semiHidden="0" w:uiPriority="67" w:unhideWhenUsed="0"/>
+    <w:lsdException w:name="Medium Grid 2 Accent 4" w:semiHidden="0" w:uiPriority="68" w:unhideWhenUsed="0"/>
+    <w:lsdException w:name="Medium Grid 3 Accent 4" w:semiHidden="0" w:uiPriority="69" w:unhideWhenUsed="0"/>
+    <w:lsdException w:name="Dark List Accent 4" w:semiHidden="0" w:uiPriority="70" w:unhideWhenUsed="0"/>
+    <w:lsdException w:name="Colorful Shading Accent 4" w:semiHidden="0" w:uiPriority="71" w:unhideWhenUsed="0"/>
+    <w:lsdException w:name="Colorful List Accent 4" w:semiHidden="0" w:uiPriority="72" w:unhideWhenUsed="0"/>
+    <w:lsdException w:name="Colorful Grid Accent 4" w:semiHidden="0" w:uiPriority="73" w:unhideWhenUsed="0"/>
+    <w:lsdException w:name="Light Shading Accent 5" w:semiHidden="0" w:uiPriority="60" w:unhideWhenUsed="0"/>
+    <w:lsdException w:name="Light List Accent 5" w:semiHidden="0" w:uiPriority="61" w:unhideWhenUsed="0"/>
+    <w:lsdException w:name="Light Grid Accent 5" w:semiHidden="0" w:uiPriority="62" w:unhideWhenUsed="0"/>
+    <w:lsdException w:name="Medium Shading 1 Accent 5" w:semiHidden="0" w:uiPriority="63" w:unhideWhenUsed="0"/>
+    <w:lsdException w:name="Medium Shading 2 Accent 5" w:semiHidden="0" w:uiPriority="64" w:unhideWhenUsed="0"/>
+    <w:lsdException w:name="Medium List 1 Accent 5" w:semiHidden="0" w:uiPriority="65" w:unhideWhenUsed="0"/>
+    <w:lsdException w:name="Medium List 2 Accent 5" w:semiHidden="0" w:uiPriority="66" w:unhideWhenUsed="0"/>
+    <w:lsdException w:name="Medium Grid 1 Accent 5" w:semiHidden="0" w:uiPriority="67" w:unhideWhenUsed="0"/>
+    <w:lsdException w:name="Medium Grid 2 Accent 5" w:semiHidden="0" w:uiPriority="68" w:unhideWhenUsed="0"/>
+    <w:lsdException w:name="Medium Grid 3 Accent 5" w:semiHidden="0" w:uiPriority="69" w:unhideWhenUsed="0"/>
+    <w:lsdException w:name="Dark List Accent 5" w:semiHidden="0" w:uiPriority="70" w:unhideWhenUsed="0"/>
+    <w:lsdException w:name="Colorful Shading Accent 5" w:semiHidden="0" w:uiPriority="71" w:unhideWhenUsed="0"/>
+    <w:lsdException w:name="Colorful List Accent 5" w:semiHidden="0" w:uiPriority="72" w:unhideWhenUsed="0"/>
+    <w:lsdException w:name="Colorful Grid Accent 5" w:semiHidden="0" w:uiPriority="73" w:unhideWhenUsed="0"/>
+    <w:lsdException w:name="Light Shading Accent 6" w:semiHidden="0" w:uiPriority="60" w:unhideWhenUsed="0"/>
+    <w:lsdException w:name="Light List Accent 6" w:semiHidden="0" w:uiPriority="61" w:unhideWhenUsed="0"/>
+    <w:lsdException w:name="Light Grid Accent 6" w:semiHidden="0" w:uiPriority="62" w:unhideWhenUsed="0"/>
+    <w:lsdException w:name="Medium Shading 1 Accent 6" w:semiHidden="0" w:uiPriority="63" w:unhideWhenUsed="0"/>
+    <w:lsdException w:name="Medium Shading 2 Accent 6" w:semiHidden="0" w:uiPriority="64" w:unhideWhenUsed="0"/>
+    <w:lsdException w:name="Medium List 1 Accent 6" w:semiHidden="0" w:uiPriority="65" w:unhideWhenUsed="0"/>
+    <w:lsdException w:name="Medium List 2 Accent 6" w:semiHidden="0" w:uiPriority="66" w:unhideWhenUsed="0"/>
+    <w:lsdException w:name="Medium Grid 1 Accent 6" w:semiHidden="0" w:uiPriority="67" w:unhideWhenUsed="0"/>
+    <w:lsdException w:name="Medium Grid 2 Accent 6" w:semiHidden="0" w:uiPriority="68" w:unhideWhenUsed="0"/>
+    <w:lsdException w:name="Medium Grid 3 Accent 6" w:semiHidden="0" w:uiPriority="69" w:unhideWhenUsed="0"/>
+    <w:lsdException w:name="Dark List Accent 6" w:semiHidden="0" w:uiPriority="70" w:unhideWhenUsed="0"/>
+    <w:lsdException w:name="Colorful Shading Accent 6" w:semiHidden="0" w:uiPriority="71" w:unhideWhenUsed="0"/>
+    <w:lsdException w:name="Colorful List Accent 6" w:semiHidden="0" w:uiPriority="72" w:unhideWhenUsed="0"/>
+    <w:lsdException w:name="Colorful Grid Accent 6" w:semiHidden="0" w:uiPriority="73" w:unhideWhenUsed="0"/>
+    <w:lsdException w:name="Subtle Emphasis" w:semiHidden="0" w:uiPriority="19" w:unhideWhenUsed="0" w:qFormat="1"/>
+    <w:lsdException w:name="Intense Emphasis" w:semiHidden="0" w:uiPriority="21" w:unhideWhenUsed="0" w:qFormat="1"/>
+    <w:lsdException w:name="Subtle Reference" w:semiHidden="0" w:uiPriority="31" w:unhideWhenUsed="0" w:qFormat="1"/>
+    <w:lsdException w:name="Intense Reference" w:semiHidden="0" w:uiPriority="32" w:unhideWhenUsed="0" w:qFormat="1"/>
+    <w:lsdException w:name="Book Title" w:semiHidden="0" w:uiPriority="33" w:unhideWhenUsed="0" w:qFormat="1"/>
+    <w:lsdException w:name="Bibliography" w:uiPriority="37"/>
+    <w:lsdException w:name="TOC Heading" w:uiPriority="39" w:qFormat="1"/>
   </w:latentStyles>
   <w:style w:type="paragraph" w:default="1" w:styleId="Normal">
     <w:name w:val="Normal"/>
@@ -4983,6 +4525,317 @@
     <w:uiPriority w:val="99"/>
     <w:semiHidden/>
     <w:unhideWhenUsed/>
+  </w:style>
+  <w:style w:type="paragraph" w:styleId="BalloonText">
+    <w:name w:val="Balloon Text"/>
+    <w:basedOn w:val="Normal"/>
+    <w:link w:val="BalloonTextChar"/>
+    <w:uiPriority w:val="99"/>
+    <w:semiHidden/>
+    <w:unhideWhenUsed/>
+    <w:rsid w:val="007332AC"/>
+    <w:pPr>
+      <w:spacing w:after="0" w:line="240" w:lineRule="auto"/>
+    </w:pPr>
+    <w:rPr>
+      <w:rFonts w:ascii="Lucida Grande" w:hAnsi="Lucida Grande"/>
+      <w:sz w:val="18"/>
+      <w:szCs w:val="18"/>
+    </w:rPr>
+  </w:style>
+  <w:style w:type="character" w:customStyle="1" w:styleId="BalloonTextChar">
+    <w:name w:val="Balloon Text Char"/>
+    <w:basedOn w:val="DefaultParagraphFont"/>
+    <w:link w:val="BalloonText"/>
+    <w:uiPriority w:val="99"/>
+    <w:semiHidden/>
+    <w:rsid w:val="007332AC"/>
+    <w:rPr>
+      <w:rFonts w:ascii="Lucida Grande" w:hAnsi="Lucida Grande"/>
+      <w:sz w:val="18"/>
+      <w:szCs w:val="18"/>
+    </w:rPr>
+  </w:style>
+  <w:style w:type="table" w:styleId="TableGrid">
+    <w:name w:val="Table Grid"/>
+    <w:basedOn w:val="TableNormal"/>
+    <w:uiPriority w:val="39"/>
+    <w:rsid w:val="003E6C56"/>
+    <w:pPr>
+      <w:spacing w:after="0" w:line="240" w:lineRule="auto"/>
+    </w:pPr>
+    <w:tblPr>
+      <w:tblInd w:w="0" w:type="dxa"/>
+      <w:tblBorders>
+        <w:top w:val="single" w:sz="4" w:space="0" w:color="auto"/>
+        <w:left w:val="single" w:sz="4" w:space="0" w:color="auto"/>
+        <w:bottom w:val="single" w:sz="4" w:space="0" w:color="auto"/>
+        <w:right w:val="single" w:sz="4" w:space="0" w:color="auto"/>
+        <w:insideH w:val="single" w:sz="4" w:space="0" w:color="auto"/>
+        <w:insideV w:val="single" w:sz="4" w:space="0" w:color="auto"/>
+      </w:tblBorders>
+      <w:tblCellMar>
+        <w:top w:w="0" w:type="dxa"/>
+        <w:left w:w="108" w:type="dxa"/>
+        <w:bottom w:w="0" w:type="dxa"/>
+        <w:right w:w="108" w:type="dxa"/>
+      </w:tblCellMar>
+    </w:tblPr>
+  </w:style>
+</w:styles>
+</file>
+
+<file path=word/stylesWithEffects.xml><?xml version="1.0" encoding="utf-8"?>
+<w:styles xmlns:wpc="http://schemas.microsoft.com/office/word/2010/wordprocessingCanvas" xmlns:mo="http://schemas.microsoft.com/office/mac/office/2008/main" xmlns:mc="http://schemas.openxmlformats.org/markup-compatibility/2006" xmlns:mv="urn:schemas-microsoft-com:mac:vml" xmlns:o="urn:schemas-microsoft-com:office:office" xmlns:r="http://schemas.openxmlformats.org/officeDocument/2006/relationships" xmlns:m="http://schemas.openxmlformats.org/officeDocument/2006/math" xmlns:v="urn:schemas-microsoft-com:vml" xmlns:wp14="http://schemas.microsoft.com/office/word/2010/wordprocessingDrawing" xmlns:wp="http://schemas.openxmlformats.org/drawingml/2006/wordprocessingDrawing" xmlns:w10="urn:schemas-microsoft-com:office:word" xmlns:w="http://schemas.openxmlformats.org/wordprocessingml/2006/main" xmlns:w14="http://schemas.microsoft.com/office/word/2010/wordml" xmlns:wpg="http://schemas.microsoft.com/office/word/2010/wordprocessingGroup" xmlns:wpi="http://schemas.microsoft.com/office/word/2010/wordprocessingInk" xmlns:wne="http://schemas.microsoft.com/office/word/2006/wordml" xmlns:wps="http://schemas.microsoft.com/office/word/2010/wordprocessingShape" mc:Ignorable="w14 wp14">
+  <w:docDefaults>
+    <w:rPrDefault>
+      <w:rPr>
+        <w:rFonts w:asciiTheme="minorHAnsi" w:eastAsiaTheme="minorHAnsi" w:hAnsiTheme="minorHAnsi" w:cstheme="minorBidi"/>
+        <w:sz w:val="22"/>
+        <w:szCs w:val="22"/>
+        <w:lang w:val="en-US" w:eastAsia="en-US" w:bidi="ar-SA"/>
+      </w:rPr>
+    </w:rPrDefault>
+    <w:pPrDefault>
+      <w:pPr>
+        <w:spacing w:after="160" w:line="259" w:lineRule="auto"/>
+      </w:pPr>
+    </w:pPrDefault>
+  </w:docDefaults>
+  <w:latentStyles w:defLockedState="0" w:defUIPriority="99" w:defSemiHidden="1" w:defUnhideWhenUsed="1" w:defQFormat="0" w:count="276">
+    <w:lsdException w:name="Normal" w:semiHidden="0" w:uiPriority="0" w:unhideWhenUsed="0" w:qFormat="1"/>
+    <w:lsdException w:name="heading 1" w:semiHidden="0" w:uiPriority="9" w:unhideWhenUsed="0" w:qFormat="1"/>
+    <w:lsdException w:name="heading 2" w:uiPriority="9" w:qFormat="1"/>
+    <w:lsdException w:name="heading 3" w:uiPriority="9" w:qFormat="1"/>
+    <w:lsdException w:name="heading 4" w:uiPriority="9" w:qFormat="1"/>
+    <w:lsdException w:name="heading 5" w:uiPriority="9" w:qFormat="1"/>
+    <w:lsdException w:name="heading 6" w:uiPriority="9" w:qFormat="1"/>
+    <w:lsdException w:name="heading 7" w:uiPriority="9" w:qFormat="1"/>
+    <w:lsdException w:name="heading 8" w:uiPriority="9" w:qFormat="1"/>
+    <w:lsdException w:name="heading 9" w:uiPriority="9" w:qFormat="1"/>
+    <w:lsdException w:name="toc 1" w:uiPriority="39"/>
+    <w:lsdException w:name="toc 2" w:uiPriority="39"/>
+    <w:lsdException w:name="toc 3" w:uiPriority="39"/>
+    <w:lsdException w:name="toc 4" w:uiPriority="39"/>
+    <w:lsdException w:name="toc 5" w:uiPriority="39"/>
+    <w:lsdException w:name="toc 6" w:uiPriority="39"/>
+    <w:lsdException w:name="toc 7" w:uiPriority="39"/>
+    <w:lsdException w:name="toc 8" w:uiPriority="39"/>
+    <w:lsdException w:name="toc 9" w:uiPriority="39"/>
+    <w:lsdException w:name="caption" w:uiPriority="35" w:qFormat="1"/>
+    <w:lsdException w:name="Title" w:semiHidden="0" w:uiPriority="10" w:unhideWhenUsed="0" w:qFormat="1"/>
+    <w:lsdException w:name="Default Paragraph Font" w:uiPriority="1"/>
+    <w:lsdException w:name="Subtitle" w:semiHidden="0" w:uiPriority="11" w:unhideWhenUsed="0" w:qFormat="1"/>
+    <w:lsdException w:name="Strong" w:semiHidden="0" w:uiPriority="22" w:unhideWhenUsed="0" w:qFormat="1"/>
+    <w:lsdException w:name="Emphasis" w:semiHidden="0" w:uiPriority="20" w:unhideWhenUsed="0" w:qFormat="1"/>
+    <w:lsdException w:name="Table Grid" w:semiHidden="0" w:uiPriority="39" w:unhideWhenUsed="0"/>
+    <w:lsdException w:name="Note Level 1" w:semiHidden="0" w:unhideWhenUsed="0"/>
+    <w:lsdException w:name="Note Level 2" w:semiHidden="0" w:unhideWhenUsed="0"/>
+    <w:lsdException w:name="Note Level 3" w:semiHidden="0" w:unhideWhenUsed="0"/>
+    <w:lsdException w:name="Note Level 4" w:semiHidden="0" w:unhideWhenUsed="0"/>
+    <w:lsdException w:name="Note Level 5" w:semiHidden="0" w:unhideWhenUsed="0"/>
+    <w:lsdException w:name="Note Level 6" w:semiHidden="0" w:unhideWhenUsed="0"/>
+    <w:lsdException w:name="Note Level 7" w:semiHidden="0" w:unhideWhenUsed="0"/>
+    <w:lsdException w:name="Note Level 8" w:semiHidden="0" w:unhideWhenUsed="0"/>
+    <w:lsdException w:name="Note Level 9" w:semiHidden="0" w:unhideWhenUsed="0"/>
+    <w:lsdException w:name="Placeholder Text" w:unhideWhenUsed="0"/>
+    <w:lsdException w:name="No Spacing" w:semiHidden="0" w:uiPriority="1" w:unhideWhenUsed="0" w:qFormat="1"/>
+    <w:lsdException w:name="Light Shading" w:semiHidden="0" w:uiPriority="60" w:unhideWhenUsed="0"/>
+    <w:lsdException w:name="Light List" w:semiHidden="0" w:uiPriority="61" w:unhideWhenUsed="0"/>
+    <w:lsdException w:name="Light Grid" w:semiHidden="0" w:uiPriority="62" w:unhideWhenUsed="0"/>
+    <w:lsdException w:name="Medium Shading 1" w:semiHidden="0" w:uiPriority="63" w:unhideWhenUsed="0"/>
+    <w:lsdException w:name="Medium Shading 2" w:semiHidden="0" w:uiPriority="64" w:unhideWhenUsed="0"/>
+    <w:lsdException w:name="Medium List 1" w:semiHidden="0" w:uiPriority="65" w:unhideWhenUsed="0"/>
+    <w:lsdException w:name="Medium List 2" w:semiHidden="0" w:uiPriority="66" w:unhideWhenUsed="0"/>
+    <w:lsdException w:name="Medium Grid 1" w:semiHidden="0" w:uiPriority="67" w:unhideWhenUsed="0"/>
+    <w:lsdException w:name="Medium Grid 2" w:semiHidden="0" w:uiPriority="68" w:unhideWhenUsed="0"/>
+    <w:lsdException w:name="Medium Grid 3" w:semiHidden="0" w:uiPriority="69" w:unhideWhenUsed="0"/>
+    <w:lsdException w:name="Dark List" w:semiHidden="0" w:uiPriority="70" w:unhideWhenUsed="0"/>
+    <w:lsdException w:name="Colorful Shading" w:semiHidden="0" w:uiPriority="71" w:unhideWhenUsed="0"/>
+    <w:lsdException w:name="Colorful List" w:semiHidden="0" w:uiPriority="72" w:unhideWhenUsed="0"/>
+    <w:lsdException w:name="Colorful Grid" w:semiHidden="0" w:uiPriority="73" w:unhideWhenUsed="0"/>
+    <w:lsdException w:name="Light Shading Accent 1" w:semiHidden="0" w:uiPriority="60" w:unhideWhenUsed="0"/>
+    <w:lsdException w:name="Light List Accent 1" w:semiHidden="0" w:uiPriority="61" w:unhideWhenUsed="0"/>
+    <w:lsdException w:name="Light Grid Accent 1" w:semiHidden="0" w:uiPriority="62" w:unhideWhenUsed="0"/>
+    <w:lsdException w:name="Medium Shading 1 Accent 1" w:semiHidden="0" w:uiPriority="63" w:unhideWhenUsed="0"/>
+    <w:lsdException w:name="Medium Shading 2 Accent 1" w:semiHidden="0" w:uiPriority="64" w:unhideWhenUsed="0"/>
+    <w:lsdException w:name="Medium List 1 Accent 1" w:semiHidden="0" w:uiPriority="65" w:unhideWhenUsed="0"/>
+    <w:lsdException w:name="Revision" w:unhideWhenUsed="0"/>
+    <w:lsdException w:name="List Paragraph" w:semiHidden="0" w:uiPriority="34" w:unhideWhenUsed="0" w:qFormat="1"/>
+    <w:lsdException w:name="Quote" w:semiHidden="0" w:uiPriority="29" w:unhideWhenUsed="0" w:qFormat="1"/>
+    <w:lsdException w:name="Intense Quote" w:semiHidden="0" w:uiPriority="30" w:unhideWhenUsed="0" w:qFormat="1"/>
+    <w:lsdException w:name="Medium List 2 Accent 1" w:semiHidden="0" w:uiPriority="66" w:unhideWhenUsed="0"/>
+    <w:lsdException w:name="Medium Grid 1 Accent 1" w:semiHidden="0" w:uiPriority="67" w:unhideWhenUsed="0"/>
+    <w:lsdException w:name="Medium Grid 2 Accent 1" w:semiHidden="0" w:uiPriority="68" w:unhideWhenUsed="0"/>
+    <w:lsdException w:name="Medium Grid 3 Accent 1" w:semiHidden="0" w:uiPriority="69" w:unhideWhenUsed="0"/>
+    <w:lsdException w:name="Dark List Accent 1" w:semiHidden="0" w:uiPriority="70" w:unhideWhenUsed="0"/>
+    <w:lsdException w:name="Colorful Shading Accent 1" w:semiHidden="0" w:uiPriority="71" w:unhideWhenUsed="0"/>
+    <w:lsdException w:name="Colorful List Accent 1" w:semiHidden="0" w:uiPriority="72" w:unhideWhenUsed="0"/>
+    <w:lsdException w:name="Colorful Grid Accent 1" w:semiHidden="0" w:uiPriority="73" w:unhideWhenUsed="0"/>
+    <w:lsdException w:name="Light Shading Accent 2" w:semiHidden="0" w:uiPriority="60" w:unhideWhenUsed="0"/>
+    <w:lsdException w:name="Light List Accent 2" w:semiHidden="0" w:uiPriority="61" w:unhideWhenUsed="0"/>
+    <w:lsdException w:name="Light Grid Accent 2" w:semiHidden="0" w:uiPriority="62" w:unhideWhenUsed="0"/>
+    <w:lsdException w:name="Medium Shading 1 Accent 2" w:semiHidden="0" w:uiPriority="63" w:unhideWhenUsed="0"/>
+    <w:lsdException w:name="Medium Shading 2 Accent 2" w:semiHidden="0" w:uiPriority="64" w:unhideWhenUsed="0"/>
+    <w:lsdException w:name="Medium List 1 Accent 2" w:semiHidden="0" w:uiPriority="65" w:unhideWhenUsed="0"/>
+    <w:lsdException w:name="Medium List 2 Accent 2" w:semiHidden="0" w:uiPriority="66" w:unhideWhenUsed="0"/>
+    <w:lsdException w:name="Medium Grid 1 Accent 2" w:semiHidden="0" w:uiPriority="67" w:unhideWhenUsed="0"/>
+    <w:lsdException w:name="Medium Grid 2 Accent 2" w:semiHidden="0" w:uiPriority="68" w:unhideWhenUsed="0"/>
+    <w:lsdException w:name="Medium Grid 3 Accent 2" w:semiHidden="0" w:uiPriority="69" w:unhideWhenUsed="0"/>
+    <w:lsdException w:name="Dark List Accent 2" w:semiHidden="0" w:uiPriority="70" w:unhideWhenUsed="0"/>
+    <w:lsdException w:name="Colorful Shading Accent 2" w:semiHidden="0" w:uiPriority="71" w:unhideWhenUsed="0"/>
+    <w:lsdException w:name="Colorful List Accent 2" w:semiHidden="0" w:uiPriority="72" w:unhideWhenUsed="0"/>
+    <w:lsdException w:name="Colorful Grid Accent 2" w:semiHidden="0" w:uiPriority="73" w:unhideWhenUsed="0"/>
+    <w:lsdException w:name="Light Shading Accent 3" w:semiHidden="0" w:uiPriority="60" w:unhideWhenUsed="0"/>
+    <w:lsdException w:name="Light List Accent 3" w:semiHidden="0" w:uiPriority="61" w:unhideWhenUsed="0"/>
+    <w:lsdException w:name="Light Grid Accent 3" w:semiHidden="0" w:uiPriority="62" w:unhideWhenUsed="0"/>
+    <w:lsdException w:name="Medium Shading 1 Accent 3" w:semiHidden="0" w:uiPriority="63" w:unhideWhenUsed="0"/>
+    <w:lsdException w:name="Medium Shading 2 Accent 3" w:semiHidden="0" w:uiPriority="64" w:unhideWhenUsed="0"/>
+    <w:lsdException w:name="Medium List 1 Accent 3" w:semiHidden="0" w:uiPriority="65" w:unhideWhenUsed="0"/>
+    <w:lsdException w:name="Medium List 2 Accent 3" w:semiHidden="0" w:uiPriority="66" w:unhideWhenUsed="0"/>
+    <w:lsdException w:name="Medium Grid 1 Accent 3" w:semiHidden="0" w:uiPriority="67" w:unhideWhenUsed="0"/>
+    <w:lsdException w:name="Medium Grid 2 Accent 3" w:semiHidden="0" w:uiPriority="68" w:unhideWhenUsed="0"/>
+    <w:lsdException w:name="Medium Grid 3 Accent 3" w:semiHidden="0" w:uiPriority="69" w:unhideWhenUsed="0"/>
+    <w:lsdException w:name="Dark List Accent 3" w:semiHidden="0" w:uiPriority="70" w:unhideWhenUsed="0"/>
+    <w:lsdException w:name="Colorful Shading Accent 3" w:semiHidden="0" w:uiPriority="71" w:unhideWhenUsed="0"/>
+    <w:lsdException w:name="Colorful List Accent 3" w:semiHidden="0" w:uiPriority="72" w:unhideWhenUsed="0"/>
+    <w:lsdException w:name="Colorful Grid Accent 3" w:semiHidden="0" w:uiPriority="73" w:unhideWhenUsed="0"/>
+    <w:lsdException w:name="Light Shading Accent 4" w:semiHidden="0" w:uiPriority="60" w:unhideWhenUsed="0"/>
+    <w:lsdException w:name="Light List Accent 4" w:semiHidden="0" w:uiPriority="61" w:unhideWhenUsed="0"/>
+    <w:lsdException w:name="Light Grid Accent 4" w:semiHidden="0" w:uiPriority="62" w:unhideWhenUsed="0"/>
+    <w:lsdException w:name="Medium Shading 1 Accent 4" w:semiHidden="0" w:uiPriority="63" w:unhideWhenUsed="0"/>
+    <w:lsdException w:name="Medium Shading 2 Accent 4" w:semiHidden="0" w:uiPriority="64" w:unhideWhenUsed="0"/>
+    <w:lsdException w:name="Medium List 1 Accent 4" w:semiHidden="0" w:uiPriority="65" w:unhideWhenUsed="0"/>
+    <w:lsdException w:name="Medium List 2 Accent 4" w:semiHidden="0" w:uiPriority="66" w:unhideWhenUsed="0"/>
+    <w:lsdException w:name="Medium Grid 1 Accent 4" w:semiHidden="0" w:uiPriority="67" w:unhideWhenUsed="0"/>
+    <w:lsdException w:name="Medium Grid 2 Accent 4" w:semiHidden="0" w:uiPriority="68" w:unhideWhenUsed="0"/>
+    <w:lsdException w:name="Medium Grid 3 Accent 4" w:semiHidden="0" w:uiPriority="69" w:unhideWhenUsed="0"/>
+    <w:lsdException w:name="Dark List Accent 4" w:semiHidden="0" w:uiPriority="70" w:unhideWhenUsed="0"/>
+    <w:lsdException w:name="Colorful Shading Accent 4" w:semiHidden="0" w:uiPriority="71" w:unhideWhenUsed="0"/>
+    <w:lsdException w:name="Colorful List Accent 4" w:semiHidden="0" w:uiPriority="72" w:unhideWhenUsed="0"/>
+    <w:lsdException w:name="Colorful Grid Accent 4" w:semiHidden="0" w:uiPriority="73" w:unhideWhenUsed="0"/>
+    <w:lsdException w:name="Light Shading Accent 5" w:semiHidden="0" w:uiPriority="60" w:unhideWhenUsed="0"/>
+    <w:lsdException w:name="Light List Accent 5" w:semiHidden="0" w:uiPriority="61" w:unhideWhenUsed="0"/>
+    <w:lsdException w:name="Light Grid Accent 5" w:semiHidden="0" w:uiPriority="62" w:unhideWhenUsed="0"/>
+    <w:lsdException w:name="Medium Shading 1 Accent 5" w:semiHidden="0" w:uiPriority="63" w:unhideWhenUsed="0"/>
+    <w:lsdException w:name="Medium Shading 2 Accent 5" w:semiHidden="0" w:uiPriority="64" w:unhideWhenUsed="0"/>
+    <w:lsdException w:name="Medium List 1 Accent 5" w:semiHidden="0" w:uiPriority="65" w:unhideWhenUsed="0"/>
+    <w:lsdException w:name="Medium List 2 Accent 5" w:semiHidden="0" w:uiPriority="66" w:unhideWhenUsed="0"/>
+    <w:lsdException w:name="Medium Grid 1 Accent 5" w:semiHidden="0" w:uiPriority="67" w:unhideWhenUsed="0"/>
+    <w:lsdException w:name="Medium Grid 2 Accent 5" w:semiHidden="0" w:uiPriority="68" w:unhideWhenUsed="0"/>
+    <w:lsdException w:name="Medium Grid 3 Accent 5" w:semiHidden="0" w:uiPriority="69" w:unhideWhenUsed="0"/>
+    <w:lsdException w:name="Dark List Accent 5" w:semiHidden="0" w:uiPriority="70" w:unhideWhenUsed="0"/>
+    <w:lsdException w:name="Colorful Shading Accent 5" w:semiHidden="0" w:uiPriority="71" w:unhideWhenUsed="0"/>
+    <w:lsdException w:name="Colorful List Accent 5" w:semiHidden="0" w:uiPriority="72" w:unhideWhenUsed="0"/>
+    <w:lsdException w:name="Colorful Grid Accent 5" w:semiHidden="0" w:uiPriority="73" w:unhideWhenUsed="0"/>
+    <w:lsdException w:name="Light Shading Accent 6" w:semiHidden="0" w:uiPriority="60" w:unhideWhenUsed="0"/>
+    <w:lsdException w:name="Light List Accent 6" w:semiHidden="0" w:uiPriority="61" w:unhideWhenUsed="0"/>
+    <w:lsdException w:name="Light Grid Accent 6" w:semiHidden="0" w:uiPriority="62" w:unhideWhenUsed="0"/>
+    <w:lsdException w:name="Medium Shading 1 Accent 6" w:semiHidden="0" w:uiPriority="63" w:unhideWhenUsed="0"/>
+    <w:lsdException w:name="Medium Shading 2 Accent 6" w:semiHidden="0" w:uiPriority="64" w:unhideWhenUsed="0"/>
+    <w:lsdException w:name="Medium List 1 Accent 6" w:semiHidden="0" w:uiPriority="65" w:unhideWhenUsed="0"/>
+    <w:lsdException w:name="Medium List 2 Accent 6" w:semiHidden="0" w:uiPriority="66" w:unhideWhenUsed="0"/>
+    <w:lsdException w:name="Medium Grid 1 Accent 6" w:semiHidden="0" w:uiPriority="67" w:unhideWhenUsed="0"/>
+    <w:lsdException w:name="Medium Grid 2 Accent 6" w:semiHidden="0" w:uiPriority="68" w:unhideWhenUsed="0"/>
+    <w:lsdException w:name="Medium Grid 3 Accent 6" w:semiHidden="0" w:uiPriority="69" w:unhideWhenUsed="0"/>
+    <w:lsdException w:name="Dark List Accent 6" w:semiHidden="0" w:uiPriority="70" w:unhideWhenUsed="0"/>
+    <w:lsdException w:name="Colorful Shading Accent 6" w:semiHidden="0" w:uiPriority="71" w:unhideWhenUsed="0"/>
+    <w:lsdException w:name="Colorful List Accent 6" w:semiHidden="0" w:uiPriority="72" w:unhideWhenUsed="0"/>
+    <w:lsdException w:name="Colorful Grid Accent 6" w:semiHidden="0" w:uiPriority="73" w:unhideWhenUsed="0"/>
+    <w:lsdException w:name="Subtle Emphasis" w:semiHidden="0" w:uiPriority="19" w:unhideWhenUsed="0" w:qFormat="1"/>
+    <w:lsdException w:name="Intense Emphasis" w:semiHidden="0" w:uiPriority="21" w:unhideWhenUsed="0" w:qFormat="1"/>
+    <w:lsdException w:name="Subtle Reference" w:semiHidden="0" w:uiPriority="31" w:unhideWhenUsed="0" w:qFormat="1"/>
+    <w:lsdException w:name="Intense Reference" w:semiHidden="0" w:uiPriority="32" w:unhideWhenUsed="0" w:qFormat="1"/>
+    <w:lsdException w:name="Book Title" w:semiHidden="0" w:uiPriority="33" w:unhideWhenUsed="0" w:qFormat="1"/>
+    <w:lsdException w:name="Bibliography" w:uiPriority="37"/>
+    <w:lsdException w:name="TOC Heading" w:uiPriority="39" w:qFormat="1"/>
+  </w:latentStyles>
+  <w:style w:type="paragraph" w:default="1" w:styleId="Normal">
+    <w:name w:val="Normal"/>
+    <w:qFormat/>
+  </w:style>
+  <w:style w:type="character" w:default="1" w:styleId="DefaultParagraphFont">
+    <w:name w:val="Default Paragraph Font"/>
+    <w:uiPriority w:val="1"/>
+    <w:semiHidden/>
+    <w:unhideWhenUsed/>
+  </w:style>
+  <w:style w:type="table" w:default="1" w:styleId="TableNormal">
+    <w:name w:val="Normal Table"/>
+    <w:uiPriority w:val="99"/>
+    <w:semiHidden/>
+    <w:unhideWhenUsed/>
+    <w:tblPr>
+      <w:tblInd w:w="0" w:type="dxa"/>
+      <w:tblCellMar>
+        <w:top w:w="0" w:type="dxa"/>
+        <w:left w:w="108" w:type="dxa"/>
+        <w:bottom w:w="0" w:type="dxa"/>
+        <w:right w:w="108" w:type="dxa"/>
+      </w:tblCellMar>
+    </w:tblPr>
+  </w:style>
+  <w:style w:type="numbering" w:default="1" w:styleId="NoList">
+    <w:name w:val="No List"/>
+    <w:uiPriority w:val="99"/>
+    <w:semiHidden/>
+    <w:unhideWhenUsed/>
+  </w:style>
+  <w:style w:type="paragraph" w:styleId="BalloonText">
+    <w:name w:val="Balloon Text"/>
+    <w:basedOn w:val="Normal"/>
+    <w:link w:val="BalloonTextChar"/>
+    <w:uiPriority w:val="99"/>
+    <w:semiHidden/>
+    <w:unhideWhenUsed/>
+    <w:rsid w:val="007332AC"/>
+    <w:pPr>
+      <w:spacing w:after="0" w:line="240" w:lineRule="auto"/>
+    </w:pPr>
+    <w:rPr>
+      <w:rFonts w:ascii="Lucida Grande" w:hAnsi="Lucida Grande"/>
+      <w:sz w:val="18"/>
+      <w:szCs w:val="18"/>
+    </w:rPr>
+  </w:style>
+  <w:style w:type="character" w:customStyle="1" w:styleId="BalloonTextChar">
+    <w:name w:val="Balloon Text Char"/>
+    <w:basedOn w:val="DefaultParagraphFont"/>
+    <w:link w:val="BalloonText"/>
+    <w:uiPriority w:val="99"/>
+    <w:semiHidden/>
+    <w:rsid w:val="007332AC"/>
+    <w:rPr>
+      <w:rFonts w:ascii="Lucida Grande" w:hAnsi="Lucida Grande"/>
+      <w:sz w:val="18"/>
+      <w:szCs w:val="18"/>
+    </w:rPr>
+  </w:style>
+  <w:style w:type="table" w:styleId="TableGrid">
+    <w:name w:val="Table Grid"/>
+    <w:basedOn w:val="TableNormal"/>
+    <w:uiPriority w:val="39"/>
+    <w:rsid w:val="003E6C56"/>
+    <w:pPr>
+      <w:spacing w:after="0" w:line="240" w:lineRule="auto"/>
+    </w:pPr>
+    <w:tblPr>
+      <w:tblInd w:w="0" w:type="dxa"/>
+      <w:tblBorders>
+        <w:top w:val="single" w:sz="4" w:space="0" w:color="auto"/>
+        <w:left w:val="single" w:sz="4" w:space="0" w:color="auto"/>
+        <w:bottom w:val="single" w:sz="4" w:space="0" w:color="auto"/>
+        <w:right w:val="single" w:sz="4" w:space="0" w:color="auto"/>
+        <w:insideH w:val="single" w:sz="4" w:space="0" w:color="auto"/>
+        <w:insideV w:val="single" w:sz="4" w:space="0" w:color="auto"/>
+      </w:tblBorders>
+      <w:tblCellMar>
+        <w:top w:w="0" w:type="dxa"/>
+        <w:left w:w="108" w:type="dxa"/>
+        <w:bottom w:w="0" w:type="dxa"/>
+        <w:right w:w="108" w:type="dxa"/>
+      </w:tblCellMar>
+    </w:tblPr>
   </w:style>
 </w:styles>
 </file>
@@ -5030,7 +4883,7 @@
     </a:clrScheme>
     <a:fontScheme name="Office">
       <a:majorFont>
-        <a:latin typeface="Calibri Light" panose="020F0302020204030204"/>
+        <a:latin typeface="Calibri Light"/>
         <a:ea typeface=""/>
         <a:cs typeface=""/>
         <a:font script="Jpan" typeface="ＭＳ ゴシック"/>
@@ -5065,7 +4918,7 @@
         <a:font script="Geor" typeface="Sylfaen"/>
       </a:majorFont>
       <a:minorFont>
-        <a:latin typeface="Calibri" panose="020F0502020204030204"/>
+        <a:latin typeface="Calibri"/>
         <a:ea typeface=""/>
         <a:cs typeface=""/>
         <a:font script="Jpan" typeface="ＭＳ 明朝"/>
@@ -5242,8 +5095,20 @@
   <a:extraClrSchemeLst/>
   <a:extLst>
     <a:ext uri="{05A4C25C-085E-4340-85A3-A5531E510DB2}">
-      <thm15:themeFamily xmlns:thm15="http://schemas.microsoft.com/office/thememl/2012/main" name="Office Theme" id="{62F939B6-93AF-4DB8-9C6B-D6C7DFDC589F}" vid="{4A3C46E8-61CC-4603-A589-7422A47A8E4A}"/>
+      <thm15:themeFamily xmlns:thm15="http://schemas.microsoft.com/office/thememl/2012/main" xmlns="" name="Office Theme" id="{62F939B6-93AF-4DB8-9C6B-D6C7DFDC589F}" vid="{4A3C46E8-61CC-4603-A589-7422A47A8E4A}"/>
     </a:ext>
   </a:extLst>
 </a:theme>
+</file>
+
+<file path=customXml/item1.xml><?xml version="1.0" encoding="utf-8"?>
+<b:Sources xmlns:b="http://schemas.openxmlformats.org/officeDocument/2006/bibliography" xmlns="http://schemas.openxmlformats.org/officeDocument/2006/bibliography" SelectedStyle="/APA.XSL" StyleName="APA"/>
+</file>
+
+<file path=customXml/itemProps1.xml><?xml version="1.0" encoding="utf-8"?>
+<ds:datastoreItem xmlns:ds="http://schemas.openxmlformats.org/officeDocument/2006/customXml" ds:itemID="{F0143237-3ABF-174D-BBB2-BEEF7DA75570}">
+  <ds:schemaRefs>
+    <ds:schemaRef ds:uri="http://schemas.openxmlformats.org/officeDocument/2006/bibliography"/>
+  </ds:schemaRefs>
+</ds:datastoreItem>
 </file>
</xml_diff>

<commit_message>
Database fixed, edit btns added, new entities created, files working with new entities
</commit_message>
<xml_diff>
--- a/src/Earls/LeaseBundle/Controller/Templates/Reports/LeaseSummary.docx
+++ b/src/Earls/LeaseBundle/Controller/Templates/Reports/LeaseSummary.docx
@@ -71,7 +71,7 @@
           <w:sz w:val="28"/>
           <w:szCs w:val="28"/>
         </w:rPr>
-        <w:t>Earl's Edmonton Tin Palace</w:t>
+        <w:t>Earl's Albert Street</w:t>
       </w:r>
       <w:r>
         <w:rPr>
@@ -100,7 +100,7 @@
           <w:sz w:val="20"/>
           <w:szCs w:val="20"/>
         </w:rPr>
-        <w:t>608</w:t>
+        <w:t>702</w:t>
       </w:r>
     </w:p>
     <w:p>
@@ -208,26 +208,26 @@
           <w:sz w:val="20"/>
           <w:szCs w:val="20"/>
         </w:rPr>
-        <w:t>385158 Alberta Ltd.</w:t>
-      </w:r>
-      <w:r>
-        <w:rPr>
-          <w:rFonts w:ascii="Arial" w:hAnsi="Arial" w:cs="Arial"/>
-          <w:sz w:val="24"/>
-          <w:szCs w:val="24"/>
-        </w:rPr>
-        <w:tab/>
-      </w:r>
-      <w:r>
-        <w:rPr>
-          <w:rFonts w:ascii="Arial" w:hAnsi="Arial" w:cs="Arial"/>
-          <w:b/>
-          <w:bCs/>
-          <w:color w:val="000000"/>
-          <w:sz w:val="20"/>
-          <w:szCs w:val="20"/>
-        </w:rPr>
-        <w:t>Alfredo sauce</w:t>
+        <w:t>Just for the Halibut Holdings</w:t>
+      </w:r>
+      <w:r>
+        <w:rPr>
+          <w:rFonts w:ascii="Arial" w:hAnsi="Arial" w:cs="Arial"/>
+          <w:sz w:val="24"/>
+          <w:szCs w:val="24"/>
+        </w:rPr>
+        <w:tab/>
+      </w:r>
+      <w:r>
+        <w:rPr>
+          <w:rFonts w:ascii="Arial" w:hAnsi="Arial" w:cs="Arial"/>
+          <w:b/>
+          <w:bCs/>
+          <w:color w:val="000000"/>
+          <w:sz w:val="20"/>
+          <w:szCs w:val="20"/>
+        </w:rPr>
+        <w:t>Dalhousie Station LP by its General Partner</w:t>
       </w:r>
     </w:p>
     <w:p>
@@ -263,24 +263,24 @@
           <w:sz w:val="20"/>
           <w:szCs w:val="20"/>
         </w:rPr>
-        <w:t>c/o Earls HO</w:t>
-      </w:r>
-      <w:r>
-        <w:rPr>
-          <w:rFonts w:ascii="Arial" w:hAnsi="Arial" w:cs="Arial"/>
-          <w:sz w:val="24"/>
-          <w:szCs w:val="24"/>
-        </w:rPr>
-        <w:tab/>
-      </w:r>
-      <w:r>
-        <w:rPr>
-          <w:rFonts w:ascii="Arial" w:hAnsi="Arial" w:cs="Arial"/>
-          <w:color w:val="000000"/>
-          <w:sz w:val="20"/>
-          <w:szCs w:val="20"/>
-        </w:rPr>
-        <w:t>ff</w:t>
+        <w:t>c/o Earl's HO</w:t>
+      </w:r>
+      <w:r>
+        <w:rPr>
+          <w:rFonts w:ascii="Arial" w:hAnsi="Arial" w:cs="Arial"/>
+          <w:sz w:val="24"/>
+          <w:szCs w:val="24"/>
+        </w:rPr>
+        <w:tab/>
+      </w:r>
+      <w:r>
+        <w:rPr>
+          <w:rFonts w:ascii="Arial" w:hAnsi="Arial" w:cs="Arial"/>
+          <w:color w:val="000000"/>
+          <w:sz w:val="20"/>
+          <w:szCs w:val="20"/>
+        </w:rPr>
+        <w:t>Dalhousie Station GP Inc.</w:t>
       </w:r>
     </w:p>
     <w:p>
@@ -315,16 +315,16 @@
           <w:sz w:val="20"/>
           <w:szCs w:val="20"/>
         </w:rPr>
-        <w:t>Burnaby</w:t>
-      </w:r>
-      <w:r>
-        <w:rPr>
-          <w:rFonts w:ascii="Arial" w:hAnsi="Arial" w:cs="Arial"/>
-          <w:color w:val="000000"/>
-          <w:sz w:val="20"/>
-          <w:szCs w:val="20"/>
-        </w:rPr>
-        <w:t>, Alberta</w:t>
+        <w:t/>
+      </w:r>
+      <w:r>
+        <w:rPr>
+          <w:rFonts w:ascii="Arial" w:hAnsi="Arial" w:cs="Arial"/>
+          <w:color w:val="000000"/>
+          <w:sz w:val="20"/>
+          <w:szCs w:val="20"/>
+        </w:rPr>
+        <w:t>, </w:t>
       </w:r>
     </w:p>
     <w:p>
@@ -359,7 +359,7 @@
           <w:sz w:val="20"/>
           <w:szCs w:val="20"/>
         </w:rPr>
-        <w:t>ff</w:t>
+        <w:t/>
       </w:r>
     </w:p>
     <w:p>
@@ -439,7 +439,7 @@
           <w:sz w:val="20"/>
           <w:szCs w:val="20"/>
         </w:rPr>
-        <w:t>ff</w:t>
+        <w:t/>
       </w:r>
     </w:p>
     <w:p>
@@ -519,7 +519,7 @@
           <w:sz w:val="20"/>
           <w:szCs w:val="20"/>
         </w:rPr>
-        <w:t>33</w:t>
+        <w:t/>
       </w:r>
     </w:p>
     <w:p>
@@ -599,7 +599,7 @@
           <w:sz w:val="20"/>
           <w:szCs w:val="20"/>
         </w:rPr>
-        <w:t>33</w:t>
+        <w:t/>
       </w:r>
     </w:p>
     <w:p>
@@ -703,7 +703,7 @@
           <w:sz w:val="20"/>
           <w:szCs w:val="20"/>
         </w:rPr>
-        <w:t>Earl's Restaurant (Jasper Avenue) Ltd.</w:t>
+        <w:t>Earl's Restaurant (Albert Street) Ltd.</w:t>
       </w:r>
       <w:r>
         <w:rPr>
@@ -754,7 +754,7 @@
           <w:sz w:val="20"/>
           <w:szCs w:val="20"/>
         </w:rPr>
-        <w:t>01/02/1986</w:t>
+        <w:t>10/12/1998</w:t>
       </w:r>
     </w:p>
     <w:p>
@@ -789,7 +789,7 @@
           <w:sz w:val="20"/>
           <w:szCs w:val="20"/>
         </w:rPr>
-        <w:t>11830 Jasper Avenue Vancouver</w:t>
+        <w:t>2606 - 28th Avenue</w:t>
       </w:r>
     </w:p>
     <w:p>
@@ -824,16 +824,16 @@
           <w:sz w:val="20"/>
           <w:szCs w:val="20"/>
         </w:rPr>
-        <w:t>Edmonton</w:t>
-      </w:r>
-      <w:r>
-        <w:rPr>
-          <w:rFonts w:ascii="Arial" w:hAnsi="Arial" w:cs="Arial"/>
-          <w:color w:val="000000"/>
-          <w:sz w:val="20"/>
-          <w:szCs w:val="20"/>
-        </w:rPr>
-        <w:t>, Alberta</w:t>
+        <w:t>Regina</w:t>
+      </w:r>
+      <w:r>
+        <w:rPr>
+          <w:rFonts w:ascii="Arial" w:hAnsi="Arial" w:cs="Arial"/>
+          <w:color w:val="000000"/>
+          <w:sz w:val="20"/>
+          <w:szCs w:val="20"/>
+        </w:rPr>
+        <w:t>, Saskatchewan</w:t>
       </w:r>
     </w:p>
     <w:p>
@@ -868,7 +868,7 @@
           <w:sz w:val="20"/>
           <w:szCs w:val="20"/>
         </w:rPr>
-        <w:t>T5R 0N7</w:t>
+        <w:t>S4S 6P3</w:t>
       </w:r>
     </w:p>
     <w:p>
@@ -1026,7 +1026,7 @@
           <w:sz w:val="20"/>
           <w:szCs w:val="20"/>
         </w:rPr>
-        <w:t>See Pargraph 2.1 of Lease</w:t>
+        <w:t>See Schedule "A" of Lease</w:t>
       </w:r>
       <w:r>
         <w:rPr>
@@ -1061,7 +1061,7 @@
           <w:sz w:val="20"/>
           <w:szCs w:val="20"/>
         </w:rPr>
-        <w:t>January 28, 2017</w:t>
+        <w:t>January 01, 2009</w:t>
       </w:r>
     </w:p>
     <w:p>
@@ -1185,7 +1185,7 @@
           <w:sz w:val="20"/>
           <w:szCs w:val="20"/>
         </w:rPr>
-        <w:t>Free Standing</w:t>
+        <w:t>FS Mall</w:t>
       </w:r>
       <w:r>
         <w:rPr>
@@ -1236,7 +1236,7 @@
           <w:sz w:val="20"/>
           <w:szCs w:val="20"/>
         </w:rPr>
-        <w:t>9573</w:t>
+        <w:t>7190</w:t>
       </w:r>
     </w:p>
     <w:p>
@@ -1290,7 +1290,7 @@
           <w:sz w:val="20"/>
           <w:szCs w:val="20"/>
         </w:rPr>
-        <w:t>Fuller</w:t>
+        <w:t>EHL Owned</w:t>
       </w:r>
       <w:r>
         <w:rPr>
@@ -1430,7 +1430,7 @@
           <w:sz w:val="20"/>
           <w:szCs w:val="20"/>
         </w:rPr>
-        <w:t>0</w:t>
+        <w:t>700</w:t>
       </w:r>
     </w:p>
     <w:p>
@@ -1486,7 +1486,7 @@
           <w:sz w:val="20"/>
           <w:szCs w:val="20"/>
         </w:rPr>
-        <w:t>152</w:t>
+        <w:t>120</w:t>
       </w:r>
       <w:r>
         <w:rPr>
@@ -1512,7 +1512,7 @@
           <w:sz w:val="20"/>
           <w:szCs w:val="20"/>
         </w:rPr>
-        <w:t>38</w:t>
+        <w:t>33</w:t>
       </w:r>
       <w:r>
         <w:rPr>
@@ -1546,7 +1546,7 @@
           <w:sz w:val="20"/>
           <w:szCs w:val="20"/>
         </w:rPr>
-        <w:t>4740</w:t>
+        <w:t>2178</w:t>
       </w:r>
     </w:p>
     <w:p>
@@ -1602,7 +1602,7 @@
           <w:sz w:val="20"/>
           <w:szCs w:val="20"/>
         </w:rPr>
-        <w:t>118</w:t>
+        <w:t>93</w:t>
       </w:r>
       <w:r>
         <w:rPr>
@@ -1628,7 +1628,7 @@
           <w:sz w:val="20"/>
           <w:szCs w:val="20"/>
         </w:rPr>
-        <w:t>26</w:t>
+        <w:t>18</w:t>
       </w:r>
       <w:r>
         <w:rPr>
@@ -1662,7 +1662,7 @@
           <w:sz w:val="20"/>
           <w:szCs w:val="20"/>
         </w:rPr>
-        <w:t>167</w:t>
+        <w:t>0</w:t>
       </w:r>
     </w:p>
     <w:p>
@@ -1717,7 +1717,7 @@
           <w:sz w:val="20"/>
           <w:szCs w:val="20"/>
         </w:rPr>
-        <w:t>80</w:t>
+        <w:t>112</w:t>
       </w:r>
       <w:r>
         <w:rPr>
@@ -1742,7 +1742,7 @@
           <w:sz w:val="20"/>
           <w:szCs w:val="20"/>
         </w:rPr>
-        <w:t>20</w:t>
+        <w:t>28</w:t>
       </w:r>
       <w:r>
         <w:rPr>
@@ -1777,7 +1777,7 @@
           <w:sz w:val="20"/>
           <w:szCs w:val="20"/>
         </w:rPr>
-        <w:t>Yes 2009</w:t>
+        <w:t/>
       </w:r>
     </w:p>
     <w:p>
@@ -1837,7 +1837,7 @@
           <w:sz w:val="20"/>
           <w:szCs w:val="20"/>
         </w:rPr>
-        <w:t>350</w:t>
+        <w:t>325</w:t>
       </w:r>
       <w:r>
         <w:rPr>
@@ -1864,7 +1864,7 @@
           <w:sz w:val="20"/>
           <w:szCs w:val="20"/>
         </w:rPr>
-        <w:t>84</w:t>
+        <w:t>79</w:t>
       </w:r>
     </w:p>
     <w:p>
@@ -2085,7 +2085,7 @@
           <w:sz w:val="20"/>
           <w:szCs w:val="20"/>
         </w:rPr>
-        <w:t>Landlord</w:t>
+        <w:t>Tenant</w:t>
       </w:r>
       <w:r>
         <w:rPr>
@@ -2174,7 +2174,7 @@
           <w:sz w:val="20"/>
           <w:szCs w:val="20"/>
         </w:rPr>
-        <w:t>234</w:t>
+        <w:t>see 12.02 and 12.03</w:t>
       </w:r>
       <w:r>
         <w:rPr>
@@ -2263,7 +2263,7 @@
           <w:sz w:val="20"/>
           <w:szCs w:val="20"/>
         </w:rPr>
-        <w:t>234</w:t>
+        <w:t>Tenant see clause 11.01</w:t>
       </w:r>
       <w:r>
         <w:rPr>
@@ -2520,17 +2520,17 @@
           <w:sz w:val="20"/>
           <w:szCs w:val="20"/>
         </w:rPr>
-        <w:t>Utility</w:t>
-      </w:r>
-      <w:r>
-        <w:rPr>
-          <w:rFonts w:ascii="Arial" w:hAnsi="Arial" w:cs="Arial"/>
-          <w:color w:val="000000"/>
-          <w:sz w:val="20"/>
-          <w:szCs w:val="20"/>
-        </w:rPr>
-        <w:tab/>
-        <w:t>YES</w:t>
+        <w:t>Landlord</w:t>
+      </w:r>
+      <w:r>
+        <w:rPr>
+          <w:rFonts w:ascii="Arial" w:hAnsi="Arial" w:cs="Arial"/>
+          <w:color w:val="000000"/>
+          <w:sz w:val="20"/>
+          <w:szCs w:val="20"/>
+        </w:rPr>
+        <w:tab/>
+        <w:t/>
       </w:r>
       <w:r>
         <w:rPr>
@@ -2593,7 +2593,7 @@
           <w:sz w:val="20"/>
           <w:szCs w:val="20"/>
         </w:rPr>
-        <w:t>Utility</w:t>
+        <w:t>Landlord</w:t>
       </w:r>
       <w:r>
         <w:rPr>
@@ -2613,7 +2613,7 @@
           <w:szCs w:val="20"/>
         </w:rPr>
         <w:tab/>
-        <w:t>YES</w:t>
+        <w:t>NO</w:t>
       </w:r>
     </w:p>
     <w:p>
@@ -2666,17 +2666,17 @@
           <w:sz w:val="20"/>
           <w:szCs w:val="20"/>
         </w:rPr>
-        <w:t>Utility</w:t>
-      </w:r>
-      <w:r>
-        <w:rPr>
-          <w:rFonts w:ascii="Arial" w:hAnsi="Arial" w:cs="Arial"/>
-          <w:color w:val="000000"/>
-          <w:sz w:val="20"/>
-          <w:szCs w:val="20"/>
-        </w:rPr>
-        <w:tab/>
-        <w:t>YES</w:t>
+        <w:t>Landlord</w:t>
+      </w:r>
+      <w:r>
+        <w:rPr>
+          <w:rFonts w:ascii="Arial" w:hAnsi="Arial" w:cs="Arial"/>
+          <w:color w:val="000000"/>
+          <w:sz w:val="20"/>
+          <w:szCs w:val="20"/>
+        </w:rPr>
+        <w:tab/>
+        <w:t>NO</w:t>
       </w:r>
       <w:r>
         <w:rPr>
@@ -2762,7 +2762,7 @@
           <w:sz w:val="28"/>
           <w:szCs w:val="28"/>
         </w:rPr>
-        <w:t>Earl's Edmonton Tin Palace</w:t>
+        <w:t>Earl's Albert Street</w:t>
       </w:r>
       <w:r>
         <w:rPr>
@@ -2791,7 +2791,7 @@
           <w:sz w:val="20"/>
           <w:szCs w:val="20"/>
         </w:rPr>
-        <w:t>608</w:t>
+        <w:t>702</w:t>
       </w:r>
     </w:p>
     <w:p>
@@ -2871,7 +2871,7 @@
           <w:sz w:val="20"/>
           <w:szCs w:val="20"/>
         </w:rPr>
-        <w:t>Lease</w:t>
+        <w:t>Lease with TI</w:t>
       </w:r>
     </w:p>
     <w:p>
@@ -2916,7 +2916,7 @@
           <w:sz w:val="20"/>
           <w:szCs w:val="20"/>
         </w:rPr>
-        <w:t>January 01, 2012</w:t>
+        <w:t>January 12, 2010</w:t>
       </w:r>
     </w:p>
     <w:p>
@@ -2961,7 +2961,7 @@
           <w:sz w:val="20"/>
           <w:szCs w:val="20"/>
         </w:rPr>
-        <w:t>2 years</w:t>
+        <w:t>15 years</w:t>
       </w:r>
     </w:p>
     <w:p>
@@ -3012,7 +3012,7 @@
           <w:sz w:val="20"/>
           <w:szCs w:val="20"/>
         </w:rPr>
-        <w:t>January 01, 2012</w:t>
+        <w:t>December 10, 2010</w:t>
       </w:r>
     </w:p>
     <w:p>
@@ -3063,7 +3063,7 @@
           <w:sz w:val="20"/>
           <w:szCs w:val="20"/>
         </w:rPr>
-        <w:t>December 31, 2016</w:t>
+        <w:t>December 31, 2013</w:t>
       </w:r>
     </w:p>
     <w:p>
@@ -3108,7 +3108,7 @@
           <w:sz w:val="20"/>
           <w:szCs w:val="20"/>
         </w:rPr>
-        <w:t>&gt; 6 months</w:t>
+        <w:t>6 months</w:t>
       </w:r>
     </w:p>
     <w:p>
@@ -3181,7 +3181,7 @@
           <w:sz w:val="20"/>
           <w:szCs w:val="20"/>
         </w:rPr>
-        <w:t>June 30, 2016</w:t>
+        <w:t>June 30, 2013</w:t>
       </w:r>
     </w:p>
     <w:p>
@@ -3226,7 +3226,7 @@
           <w:sz w:val="20"/>
           <w:szCs w:val="20"/>
         </w:rPr>
-        <w:t>1 * 3 and 2 * 5</w:t>
+        <w:t>3 * 5 years</w:t>
       </w:r>
     </w:p>
     <w:p>
@@ -3362,13 +3362,7 @@
               </w:rPr>
               <w:t>
                 <w:tab/>
-                <w:tab/>
-                <w:tab/>
-                Jan 1/XX - Dec 31/XX $40 p.s.f.
-                <w:br/>
-                Jan 1/XX - Dec 31/XX $40 p.s.f.
-                <w:br/>
-                Jan 1/XX - Dec 31/XX $40 p.s.f.
+                hello
                 <w:br/>
               </w:t>
             </w:r>
@@ -3409,13 +3403,7 @@
               <w:tab/>
               <w:t>
                 <w:tab/>
-                <w:tab/>
-                <w:tab/>
                 YES
-                <w:br/>
-                NO
-                <w:br/>
-                NO
                 <w:br/>
               </w:t>
             </w:r>
@@ -3838,7 +3826,7 @@
           <w:szCs w:val="20"/>
         </w:rPr>
         <w:tab/>
-        <w:t>None</w:t>
+        <w:t>Earl's Restaurants Ltd.</w:t>
       </w:r>
       <w:r>
         <w:rPr>
@@ -3893,7 +3881,7 @@
           <w:sz w:val="20"/>
           <w:szCs w:val="20"/>
         </w:rPr>
-        <w:t>No</w:t>
+        <w:t>$700,000</w:t>
       </w:r>
       <w:r>
         <w:rPr>
@@ -3929,7 +3917,7 @@
           <w:szCs w:val="20"/>
         </w:rPr>
         <w:tab/>
-        <w:t>n/a</w:t>
+        <w:t>end of 2nd Extension</w:t>
       </w:r>
       <w:r>
         <w:rPr>
@@ -4071,7 +4059,7 @@
           <w:sz w:val="20"/>
           <w:szCs w:val="20"/>
         </w:rPr>
-        <w:t>167</w:t>
+        <w:t>0</w:t>
       </w:r>
     </w:p>
     <w:p>

</xml_diff>

<commit_message>
Exporting to Word document for the Corporate Summary
</commit_message>
<xml_diff>
--- a/src/Earls/LeaseBundle/Controller/Templates/Reports/LeaseSummary.docx
+++ b/src/Earls/LeaseBundle/Controller/Templates/Reports/LeaseSummary.docx
@@ -71,7 +71,7 @@
           <w:sz w:val="28"/>
           <w:szCs w:val="28"/>
         </w:rPr>
-        <w:t>Earl's Albert Street</w:t>
+        <w:t>Earl's Edmonton Tin Palace</w:t>
       </w:r>
       <w:r>
         <w:rPr>
@@ -100,7 +100,7 @@
           <w:sz w:val="20"/>
           <w:szCs w:val="20"/>
         </w:rPr>
-        <w:t>702</w:t>
+        <w:t>608</w:t>
       </w:r>
     </w:p>
     <w:p>
@@ -208,26 +208,26 @@
           <w:sz w:val="20"/>
           <w:szCs w:val="20"/>
         </w:rPr>
-        <w:t>Just for the Halibut Holdings</w:t>
-      </w:r>
-      <w:r>
-        <w:rPr>
-          <w:rFonts w:ascii="Arial" w:hAnsi="Arial" w:cs="Arial"/>
-          <w:sz w:val="24"/>
-          <w:szCs w:val="24"/>
-        </w:rPr>
-        <w:tab/>
-      </w:r>
-      <w:r>
-        <w:rPr>
-          <w:rFonts w:ascii="Arial" w:hAnsi="Arial" w:cs="Arial"/>
-          <w:b/>
-          <w:bCs/>
-          <w:color w:val="000000"/>
-          <w:sz w:val="20"/>
-          <w:szCs w:val="20"/>
-        </w:rPr>
-        <w:t>Dalhousie Station LP by its General Partner</w:t>
+        <w:t>385158 Alberta Ltd.</w:t>
+      </w:r>
+      <w:r>
+        <w:rPr>
+          <w:rFonts w:ascii="Arial" w:hAnsi="Arial" w:cs="Arial"/>
+          <w:sz w:val="24"/>
+          <w:szCs w:val="24"/>
+        </w:rPr>
+        <w:tab/>
+      </w:r>
+      <w:r>
+        <w:rPr>
+          <w:rFonts w:ascii="Arial" w:hAnsi="Arial" w:cs="Arial"/>
+          <w:b/>
+          <w:bCs/>
+          <w:color w:val="000000"/>
+          <w:sz w:val="20"/>
+          <w:szCs w:val="20"/>
+        </w:rPr>
+        <w:t>Colliers International Regina</w:t>
       </w:r>
     </w:p>
     <w:p>
@@ -263,24 +263,24 @@
           <w:sz w:val="20"/>
           <w:szCs w:val="20"/>
         </w:rPr>
-        <w:t>c/o Earl's HO</w:t>
-      </w:r>
-      <w:r>
-        <w:rPr>
-          <w:rFonts w:ascii="Arial" w:hAnsi="Arial" w:cs="Arial"/>
-          <w:sz w:val="24"/>
-          <w:szCs w:val="24"/>
-        </w:rPr>
-        <w:tab/>
-      </w:r>
-      <w:r>
-        <w:rPr>
-          <w:rFonts w:ascii="Arial" w:hAnsi="Arial" w:cs="Arial"/>
-          <w:color w:val="000000"/>
-          <w:sz w:val="20"/>
-          <w:szCs w:val="20"/>
-        </w:rPr>
-        <w:t>Dalhousie Station GP Inc.</w:t>
+        <w:t>c/o Earls HO</w:t>
+      </w:r>
+      <w:r>
+        <w:rPr>
+          <w:rFonts w:ascii="Arial" w:hAnsi="Arial" w:cs="Arial"/>
+          <w:sz w:val="24"/>
+          <w:szCs w:val="24"/>
+        </w:rPr>
+        <w:tab/>
+      </w:r>
+      <w:r>
+        <w:rPr>
+          <w:rFonts w:ascii="Arial" w:hAnsi="Arial" w:cs="Arial"/>
+          <w:color w:val="000000"/>
+          <w:sz w:val="20"/>
+          <w:szCs w:val="20"/>
+        </w:rPr>
+        <w:t>1821 Scarth Street , Suite 200</w:t>
       </w:r>
     </w:p>
     <w:p>
@@ -315,16 +315,16 @@
           <w:sz w:val="20"/>
           <w:szCs w:val="20"/>
         </w:rPr>
-        <w:t/>
-      </w:r>
-      <w:r>
-        <w:rPr>
-          <w:rFonts w:ascii="Arial" w:hAnsi="Arial" w:cs="Arial"/>
-          <w:color w:val="000000"/>
-          <w:sz w:val="20"/>
-          <w:szCs w:val="20"/>
-        </w:rPr>
-        <w:t>, </w:t>
+        <w:t>Regina</w:t>
+      </w:r>
+      <w:r>
+        <w:rPr>
+          <w:rFonts w:ascii="Arial" w:hAnsi="Arial" w:cs="Arial"/>
+          <w:color w:val="000000"/>
+          <w:sz w:val="20"/>
+          <w:szCs w:val="20"/>
+        </w:rPr>
+        <w:t>, Saskatchewan</w:t>
       </w:r>
     </w:p>
     <w:p>
@@ -359,7 +359,7 @@
           <w:sz w:val="20"/>
           <w:szCs w:val="20"/>
         </w:rPr>
-        <w:t/>
+        <w:t>S4P 2G9</w:t>
       </w:r>
     </w:p>
     <w:p>
@@ -439,7 +439,7 @@
           <w:sz w:val="20"/>
           <w:szCs w:val="20"/>
         </w:rPr>
-        <w:t/>
+        <w:t>Marlene Portas</w:t>
       </w:r>
     </w:p>
     <w:p>
@@ -519,7 +519,7 @@
           <w:sz w:val="20"/>
           <w:szCs w:val="20"/>
         </w:rPr>
-        <w:t/>
+        <w:t>306-789-8300</w:t>
       </w:r>
     </w:p>
     <w:p>
@@ -599,7 +599,7 @@
           <w:sz w:val="20"/>
           <w:szCs w:val="20"/>
         </w:rPr>
-        <w:t/>
+        <w:t>306-757-4714</w:t>
       </w:r>
     </w:p>
     <w:p>
@@ -703,7 +703,7 @@
           <w:sz w:val="20"/>
           <w:szCs w:val="20"/>
         </w:rPr>
-        <w:t>Earl's Restaurant (Albert Street) Ltd.</w:t>
+        <w:t>Earl's Restaurant (Jasper Avenue) Ltd.</w:t>
       </w:r>
       <w:r>
         <w:rPr>
@@ -754,7 +754,7 @@
           <w:sz w:val="20"/>
           <w:szCs w:val="20"/>
         </w:rPr>
-        <w:t>10/12/1998</w:t>
+        <w:t>01/02/1986</w:t>
       </w:r>
     </w:p>
     <w:p>
@@ -789,7 +789,7 @@
           <w:sz w:val="20"/>
           <w:szCs w:val="20"/>
         </w:rPr>
-        <w:t>2606 - 28th Avenue</w:t>
+        <w:t>11830 Jasper Avenue</w:t>
       </w:r>
     </w:p>
     <w:p>
@@ -824,16 +824,16 @@
           <w:sz w:val="20"/>
           <w:szCs w:val="20"/>
         </w:rPr>
-        <w:t>Regina</w:t>
-      </w:r>
-      <w:r>
-        <w:rPr>
-          <w:rFonts w:ascii="Arial" w:hAnsi="Arial" w:cs="Arial"/>
-          <w:color w:val="000000"/>
-          <w:sz w:val="20"/>
-          <w:szCs w:val="20"/>
-        </w:rPr>
-        <w:t>, Saskatchewan</w:t>
+        <w:t>Edmonton</w:t>
+      </w:r>
+      <w:r>
+        <w:rPr>
+          <w:rFonts w:ascii="Arial" w:hAnsi="Arial" w:cs="Arial"/>
+          <w:color w:val="000000"/>
+          <w:sz w:val="20"/>
+          <w:szCs w:val="20"/>
+        </w:rPr>
+        <w:t>, Alberta</w:t>
       </w:r>
     </w:p>
     <w:p>
@@ -868,7 +868,7 @@
           <w:sz w:val="20"/>
           <w:szCs w:val="20"/>
         </w:rPr>
-        <w:t>S4S 6P3</w:t>
+        <w:t>T5R 0N7</w:t>
       </w:r>
     </w:p>
     <w:p>
@@ -1026,7 +1026,7 @@
           <w:sz w:val="20"/>
           <w:szCs w:val="20"/>
         </w:rPr>
-        <w:t>See Schedule "A" of Lease</w:t>
+        <w:t>See Pargraph 2.1 of Lease</w:t>
       </w:r>
       <w:r>
         <w:rPr>
@@ -1061,7 +1061,7 @@
           <w:sz w:val="20"/>
           <w:szCs w:val="20"/>
         </w:rPr>
-        <w:t>January 01, 2009</w:t>
+        <w:t>January 28, 2017</w:t>
       </w:r>
     </w:p>
     <w:p>
@@ -1185,7 +1185,7 @@
           <w:sz w:val="20"/>
           <w:szCs w:val="20"/>
         </w:rPr>
-        <w:t>FS Mall</w:t>
+        <w:t>Free Standing</w:t>
       </w:r>
       <w:r>
         <w:rPr>
@@ -1236,7 +1236,7 @@
           <w:sz w:val="20"/>
           <w:szCs w:val="20"/>
         </w:rPr>
-        <w:t>7190</w:t>
+        <w:t>9573</w:t>
       </w:r>
     </w:p>
     <w:p>
@@ -1290,7 +1290,7 @@
           <w:sz w:val="20"/>
           <w:szCs w:val="20"/>
         </w:rPr>
-        <w:t>EHL Owned</w:t>
+        <w:t>Fuller</w:t>
       </w:r>
       <w:r>
         <w:rPr>
@@ -1430,7 +1430,7 @@
           <w:sz w:val="20"/>
           <w:szCs w:val="20"/>
         </w:rPr>
-        <w:t>700</w:t>
+        <w:t>0</w:t>
       </w:r>
     </w:p>
     <w:p>
@@ -1486,7 +1486,7 @@
           <w:sz w:val="20"/>
           <w:szCs w:val="20"/>
         </w:rPr>
-        <w:t>120</w:t>
+        <w:t>152</w:t>
       </w:r>
       <w:r>
         <w:rPr>
@@ -1512,7 +1512,7 @@
           <w:sz w:val="20"/>
           <w:szCs w:val="20"/>
         </w:rPr>
-        <w:t>33</w:t>
+        <w:t>38</w:t>
       </w:r>
       <w:r>
         <w:rPr>
@@ -1546,7 +1546,7 @@
           <w:sz w:val="20"/>
           <w:szCs w:val="20"/>
         </w:rPr>
-        <w:t>2178</w:t>
+        <w:t>4740</w:t>
       </w:r>
     </w:p>
     <w:p>
@@ -1602,7 +1602,7 @@
           <w:sz w:val="20"/>
           <w:szCs w:val="20"/>
         </w:rPr>
-        <w:t>93</w:t>
+        <w:t>118</w:t>
       </w:r>
       <w:r>
         <w:rPr>
@@ -1628,7 +1628,7 @@
           <w:sz w:val="20"/>
           <w:szCs w:val="20"/>
         </w:rPr>
-        <w:t>18</w:t>
+        <w:t>26</w:t>
       </w:r>
       <w:r>
         <w:rPr>
@@ -1662,7 +1662,7 @@
           <w:sz w:val="20"/>
           <w:szCs w:val="20"/>
         </w:rPr>
-        <w:t>0</w:t>
+        <w:t>167</w:t>
       </w:r>
     </w:p>
     <w:p>
@@ -1717,7 +1717,7 @@
           <w:sz w:val="20"/>
           <w:szCs w:val="20"/>
         </w:rPr>
-        <w:t>112</w:t>
+        <w:t>80</w:t>
       </w:r>
       <w:r>
         <w:rPr>
@@ -1742,7 +1742,7 @@
           <w:sz w:val="20"/>
           <w:szCs w:val="20"/>
         </w:rPr>
-        <w:t>28</w:t>
+        <w:t>20</w:t>
       </w:r>
       <w:r>
         <w:rPr>
@@ -1777,7 +1777,7 @@
           <w:sz w:val="20"/>
           <w:szCs w:val="20"/>
         </w:rPr>
-        <w:t/>
+        <w:t>Yes 2009</w:t>
       </w:r>
     </w:p>
     <w:p>
@@ -1837,7 +1837,7 @@
           <w:sz w:val="20"/>
           <w:szCs w:val="20"/>
         </w:rPr>
-        <w:t>325</w:t>
+        <w:t>350</w:t>
       </w:r>
       <w:r>
         <w:rPr>
@@ -1864,7 +1864,7 @@
           <w:sz w:val="20"/>
           <w:szCs w:val="20"/>
         </w:rPr>
-        <w:t>79</w:t>
+        <w:t>84</w:t>
       </w:r>
     </w:p>
     <w:p>
@@ -2030,7 +2030,7 @@
           <w:sz w:val="20"/>
           <w:szCs w:val="20"/>
         </w:rPr>
-        <w:t>Landlord</w:t>
+        <w:t/>
       </w:r>
     </w:p>
     <w:p>
@@ -2085,7 +2085,7 @@
           <w:sz w:val="20"/>
           <w:szCs w:val="20"/>
         </w:rPr>
-        <w:t>Tenant</w:t>
+        <w:t/>
       </w:r>
       <w:r>
         <w:rPr>
@@ -2119,7 +2119,7 @@
           <w:sz w:val="20"/>
           <w:szCs w:val="20"/>
         </w:rPr>
-        <w:t>Landlord</w:t>
+        <w:t/>
       </w:r>
     </w:p>
     <w:p>
@@ -2174,7 +2174,7 @@
           <w:sz w:val="20"/>
           <w:szCs w:val="20"/>
         </w:rPr>
-        <w:t>see 12.02 and 12.03</w:t>
+        <w:t/>
       </w:r>
       <w:r>
         <w:rPr>
@@ -2208,7 +2208,7 @@
           <w:sz w:val="20"/>
           <w:szCs w:val="20"/>
         </w:rPr>
-        <w:t>Landlord</w:t>
+        <w:t/>
       </w:r>
     </w:p>
     <w:p>
@@ -2263,7 +2263,7 @@
           <w:sz w:val="20"/>
           <w:szCs w:val="20"/>
         </w:rPr>
-        <w:t>Tenant see clause 11.01</w:t>
+        <w:t/>
       </w:r>
       <w:r>
         <w:rPr>
@@ -2297,7 +2297,7 @@
           <w:sz w:val="20"/>
           <w:szCs w:val="20"/>
         </w:rPr>
-        <w:t>Landlord</w:t>
+        <w:t/>
       </w:r>
     </w:p>
     <w:p>
@@ -2520,7 +2520,7 @@
           <w:sz w:val="20"/>
           <w:szCs w:val="20"/>
         </w:rPr>
-        <w:t>Landlord</w:t>
+        <w:t/>
       </w:r>
       <w:r>
         <w:rPr>
@@ -2593,7 +2593,7 @@
           <w:sz w:val="20"/>
           <w:szCs w:val="20"/>
         </w:rPr>
-        <w:t>Landlord</w:t>
+        <w:t/>
       </w:r>
       <w:r>
         <w:rPr>
@@ -2666,7 +2666,7 @@
           <w:sz w:val="20"/>
           <w:szCs w:val="20"/>
         </w:rPr>
-        <w:t>Landlord</w:t>
+        <w:t/>
       </w:r>
       <w:r>
         <w:rPr>
@@ -2762,7 +2762,7 @@
           <w:sz w:val="28"/>
           <w:szCs w:val="28"/>
         </w:rPr>
-        <w:t>Earl's Albert Street</w:t>
+        <w:t>Earl's Edmonton Tin Palace</w:t>
       </w:r>
       <w:r>
         <w:rPr>
@@ -2791,7 +2791,7 @@
           <w:sz w:val="20"/>
           <w:szCs w:val="20"/>
         </w:rPr>
-        <w:t>702</w:t>
+        <w:t>608</w:t>
       </w:r>
     </w:p>
     <w:p>
@@ -2871,7 +2871,7 @@
           <w:sz w:val="20"/>
           <w:szCs w:val="20"/>
         </w:rPr>
-        <w:t>Lease with TI</w:t>
+        <w:t>Lease</w:t>
       </w:r>
     </w:p>
     <w:p>
@@ -2916,7 +2916,7 @@
           <w:sz w:val="20"/>
           <w:szCs w:val="20"/>
         </w:rPr>
-        <w:t>January 12, 2010</w:t>
+        <w:t>January 01, 2012</w:t>
       </w:r>
     </w:p>
     <w:p>
@@ -2961,7 +2961,7 @@
           <w:sz w:val="20"/>
           <w:szCs w:val="20"/>
         </w:rPr>
-        <w:t>15 years</w:t>
+        <w:t>2 years</w:t>
       </w:r>
     </w:p>
     <w:p>
@@ -3012,7 +3012,7 @@
           <w:sz w:val="20"/>
           <w:szCs w:val="20"/>
         </w:rPr>
-        <w:t>December 10, 2010</w:t>
+        <w:t>January 01, 2012</w:t>
       </w:r>
     </w:p>
     <w:p>
@@ -3063,7 +3063,7 @@
           <w:sz w:val="20"/>
           <w:szCs w:val="20"/>
         </w:rPr>
-        <w:t>December 31, 2013</w:t>
+        <w:t>December 31, 2016</w:t>
       </w:r>
     </w:p>
     <w:p>
@@ -3108,7 +3108,7 @@
           <w:sz w:val="20"/>
           <w:szCs w:val="20"/>
         </w:rPr>
-        <w:t>6 months</w:t>
+        <w:t>&gt; 6 months</w:t>
       </w:r>
     </w:p>
     <w:p>
@@ -3181,7 +3181,7 @@
           <w:sz w:val="20"/>
           <w:szCs w:val="20"/>
         </w:rPr>
-        <w:t>June 30, 2013</w:t>
+        <w:t>June 30, 2016</w:t>
       </w:r>
     </w:p>
     <w:p>
@@ -3226,7 +3226,7 @@
           <w:sz w:val="20"/>
           <w:szCs w:val="20"/>
         </w:rPr>
-        <w:t>3 * 5 years</w:t>
+        <w:t>1 * 3 and 2 * 5</w:t>
       </w:r>
     </w:p>
     <w:p>
@@ -3360,11 +3360,7 @@
                 <w:sz w:val="20"/>
                 <w:szCs w:val="20"/>
               </w:rPr>
-              <w:t>
-                <w:tab/>
-                hello
-                <w:br/>
-              </w:t>
+              <w:t/>
             </w:r>
           </w:p>
         </w:tc>
@@ -3401,11 +3397,7 @@
                 <w:szCs w:val="20"/>
               </w:rPr>
               <w:tab/>
-              <w:t>
-                <w:tab/>
-                YES
-                <w:br/>
-              </w:t>
+              <w:t/>
             </w:r>
           </w:p>
         </w:tc>
@@ -3525,7 +3517,7 @@
           <w:sz w:val="20"/>
           <w:szCs w:val="20"/>
         </w:rPr>
-        <w:t>Annual</w:t>
+        <w:t/>
       </w:r>
     </w:p>
     <w:p>
@@ -3826,7 +3818,7 @@
           <w:szCs w:val="20"/>
         </w:rPr>
         <w:tab/>
-        <w:t>Earl's Restaurants Ltd.</w:t>
+        <w:t>None</w:t>
       </w:r>
       <w:r>
         <w:rPr>
@@ -3881,7 +3873,7 @@
           <w:sz w:val="20"/>
           <w:szCs w:val="20"/>
         </w:rPr>
-        <w:t>$700,000</w:t>
+        <w:t>No</w:t>
       </w:r>
       <w:r>
         <w:rPr>
@@ -3917,7 +3909,7 @@
           <w:szCs w:val="20"/>
         </w:rPr>
         <w:tab/>
-        <w:t>end of 2nd Extension</w:t>
+        <w:t>n/a</w:t>
       </w:r>
       <w:r>
         <w:rPr>
@@ -4059,7 +4051,7 @@
           <w:sz w:val="20"/>
           <w:szCs w:val="20"/>
         </w:rPr>
-        <w:t>0</w:t>
+        <w:t>167</w:t>
       </w:r>
     </w:p>
     <w:p>
@@ -4132,7 +4124,7 @@
           <w:sz w:val="20"/>
           <w:szCs w:val="20"/>
         </w:rPr>
-        <w:t xml:space="preserve"> \n</w:t>
+        <w:t xml:space="preserve"> </w:t>
       </w:r>
       <w:r>
         <w:rPr>
@@ -4167,7 +4159,7 @@
           <w:sz w:val="20"/>
           <w:szCs w:val="20"/>
         </w:rPr>
-        <w:t>\n</w:t>
+        <w:t/>
       </w:r>
       <w:r>
         <w:rPr>
@@ -4204,7 +4196,7 @@
           <w:sz w:val="20"/>
           <w:szCs w:val="20"/>
         </w:rPr>
-        <w:t>\n</w:t>
+        <w:t/>
       </w:r>
     </w:p>
     <w:p>

</xml_diff>